<commit_message>
menambahkan pembahasan bab 4
</commit_message>
<xml_diff>
--- a/BAB 4.docx
+++ b/BAB 4.docx
@@ -25327,11 +25327,246 @@
           <w:lang w:eastAsia="en-US"/>
         </w:rPr>
         <w:lastRenderedPageBreak/>
-        <w:t>4.2.1 Uji Analisis Deskriptif</w:t>
+        <w:t>4.2.1</w:t>
+      </w:r>
+      <w:r>
+        <w:rPr>
+          <w:rFonts w:eastAsiaTheme="minorHAnsi"/>
+          <w:b/>
+          <w:szCs w:val="22"/>
+          <w:lang w:eastAsia="en-US"/>
+        </w:rPr>
+        <w:tab/>
+      </w:r>
+      <w:r>
+        <w:rPr>
+          <w:rFonts w:eastAsiaTheme="minorHAnsi"/>
+          <w:b/>
+          <w:szCs w:val="22"/>
+          <w:lang w:eastAsia="en-US"/>
+        </w:rPr>
+        <w:t xml:space="preserve">Hasil </w:t>
+      </w:r>
+      <w:r>
+        <w:rPr>
+          <w:rFonts w:eastAsiaTheme="minorHAnsi"/>
+          <w:b/>
+          <w:szCs w:val="22"/>
+          <w:lang w:eastAsia="en-US"/>
+        </w:rPr>
+        <w:t>Uji Analisis Deskriptif</w:t>
       </w:r>
     </w:p>
     <w:p>
       <w:pPr>
+        <w:spacing w:line="480" w:lineRule="auto"/>
+        <w:ind w:firstLine="720"/>
+        <w:jc w:val="both"/>
+        <w:rPr>
+          <w:rFonts w:ascii="Times New Roman" w:hAnsi="Times New Roman" w:cs="Times New Roman"/>
+          <w:i/>
+          <w:sz w:val="24"/>
+          <w:szCs w:val="24"/>
+        </w:rPr>
+      </w:pPr>
+      <w:r>
+        <w:rPr>
+          <w:rFonts w:ascii="Times New Roman" w:hAnsi="Times New Roman" w:cs="Times New Roman"/>
+          <w:sz w:val="24"/>
+          <w:szCs w:val="24"/>
+        </w:rPr>
+        <w:t>Pada penelitian ini untuk menggambarkan dari analisis data masing- masing variabel, penulis menggunakan analisis deskriptif dengan pendekatan tabel, grafik maupun gambar.</w:t>
+      </w:r>
+      <w:r>
+        <w:rPr>
+          <w:rFonts w:ascii="Times New Roman" w:hAnsi="Times New Roman" w:cs="Times New Roman"/>
+          <w:sz w:val="24"/>
+          <w:szCs w:val="24"/>
+        </w:rPr>
+        <w:t xml:space="preserve"> Analisis deskriptif digunakan untuk mengetahui gambaran suatu data</w:t>
+      </w:r>
+      <w:r>
+        <w:rPr>
+          <w:rFonts w:ascii="Times New Roman" w:hAnsi="Times New Roman" w:cs="Times New Roman"/>
+          <w:sz w:val="24"/>
+          <w:szCs w:val="24"/>
+        </w:rPr>
+        <w:t xml:space="preserve"> yang dilihat dari nilai minimun, nilai maksimum, rata – rata dan standar deviasi berdasarkan variabel </w:t>
+      </w:r>
+      <w:r>
+        <w:rPr>
+          <w:rFonts w:ascii="Times New Roman" w:hAnsi="Times New Roman" w:cs="Times New Roman"/>
+          <w:i/>
+          <w:sz w:val="24"/>
+          <w:szCs w:val="24"/>
+        </w:rPr>
+        <w:t>Loan to Deposit Ratio (LDR)</w:t>
+      </w:r>
+      <w:r>
+        <w:rPr>
+          <w:rFonts w:ascii="Times New Roman" w:hAnsi="Times New Roman" w:cs="Times New Roman"/>
+          <w:sz w:val="24"/>
+          <w:szCs w:val="24"/>
+        </w:rPr>
+        <w:t xml:space="preserve">, </w:t>
+      </w:r>
+      <w:r>
+        <w:rPr>
+          <w:rFonts w:ascii="Times New Roman" w:hAnsi="Times New Roman" w:cs="Times New Roman"/>
+          <w:i/>
+          <w:sz w:val="24"/>
+          <w:szCs w:val="24"/>
+        </w:rPr>
+        <w:t xml:space="preserve">Net Interest Margin (NIM), </w:t>
+      </w:r>
+      <w:r>
+        <w:rPr>
+          <w:rFonts w:ascii="Times New Roman" w:hAnsi="Times New Roman" w:cs="Times New Roman"/>
+          <w:i/>
+          <w:sz w:val="24"/>
+          <w:szCs w:val="24"/>
+        </w:rPr>
+        <w:t>Return On Asset</w:t>
+      </w:r>
+      <w:r>
+        <w:rPr>
+          <w:rFonts w:ascii="Times New Roman" w:hAnsi="Times New Roman" w:cs="Times New Roman"/>
+          <w:sz w:val="24"/>
+          <w:szCs w:val="24"/>
+        </w:rPr>
+        <w:t xml:space="preserve"> (ROA)</w:t>
+      </w:r>
+      <w:r>
+        <w:rPr>
+          <w:rFonts w:ascii="Times New Roman" w:hAnsi="Times New Roman" w:cs="Times New Roman"/>
+          <w:sz w:val="24"/>
+          <w:szCs w:val="24"/>
+        </w:rPr>
+        <w:t xml:space="preserve"> pada perusahaan perbankan yang terdaftar di Bursa Efek Indonesia (BEI) periode 2018 – 2022.</w:t>
+      </w:r>
+      <w:r>
+        <w:rPr>
+          <w:rFonts w:ascii="Times New Roman" w:hAnsi="Times New Roman" w:cs="Times New Roman"/>
+          <w:sz w:val="24"/>
+          <w:szCs w:val="24"/>
+        </w:rPr>
+        <w:t xml:space="preserve"> Data yang digunakan merupakan gabungan antara data </w:t>
+      </w:r>
+      <w:r>
+        <w:rPr>
+          <w:rFonts w:ascii="Times New Roman" w:hAnsi="Times New Roman" w:cs="Times New Roman"/>
+          <w:i/>
+          <w:sz w:val="24"/>
+          <w:szCs w:val="24"/>
+        </w:rPr>
+        <w:t>cross section</w:t>
+      </w:r>
+      <w:r>
+        <w:rPr>
+          <w:rFonts w:ascii="Times New Roman" w:hAnsi="Times New Roman" w:cs="Times New Roman"/>
+          <w:sz w:val="24"/>
+          <w:szCs w:val="24"/>
+        </w:rPr>
+        <w:t xml:space="preserve"> dan </w:t>
+      </w:r>
+      <w:r>
+        <w:rPr>
+          <w:rFonts w:ascii="Times New Roman" w:hAnsi="Times New Roman" w:cs="Times New Roman"/>
+          <w:i/>
+          <w:sz w:val="24"/>
+          <w:szCs w:val="24"/>
+        </w:rPr>
+        <w:t>time series.</w:t>
+      </w:r>
+    </w:p>
+    <w:p>
+      <w:pPr>
+        <w:spacing w:line="480" w:lineRule="auto"/>
+        <w:ind w:firstLine="720"/>
+        <w:jc w:val="both"/>
+        <w:rPr>
+          <w:rFonts w:ascii="Times New Roman" w:hAnsi="Times New Roman" w:cs="Times New Roman"/>
+          <w:sz w:val="24"/>
+          <w:szCs w:val="24"/>
+        </w:rPr>
+      </w:pPr>
+      <w:r>
+        <w:rPr>
+          <w:rFonts w:ascii="Times New Roman" w:hAnsi="Times New Roman" w:cs="Times New Roman"/>
+          <w:sz w:val="24"/>
+          <w:szCs w:val="24"/>
+        </w:rPr>
+        <w:t xml:space="preserve">Data cross section yang digunakan dalam penelitian ini terdiri dari 23 perusahaan perbankan </w:t>
+      </w:r>
+      <w:r>
+        <w:rPr>
+          <w:rFonts w:ascii="Times New Roman" w:hAnsi="Times New Roman" w:cs="Times New Roman"/>
+          <w:sz w:val="24"/>
+          <w:szCs w:val="24"/>
+        </w:rPr>
+        <w:t xml:space="preserve">yang terdaftar di Bursa Efek Indonesia (BEI) dan data perusahaan tersebut sudah memenuhi kriteria dalam sample penelitian. </w:t>
+      </w:r>
+      <w:r>
+        <w:rPr>
+          <w:rFonts w:ascii="Times New Roman" w:hAnsi="Times New Roman" w:cs="Times New Roman"/>
+          <w:sz w:val="24"/>
+          <w:szCs w:val="24"/>
+        </w:rPr>
+        <w:t xml:space="preserve">Sedangkan data time series dalam penelitian ini terdiri dari </w:t>
+      </w:r>
+      <w:r>
+        <w:rPr>
+          <w:rFonts w:ascii="Times New Roman" w:hAnsi="Times New Roman" w:cs="Times New Roman"/>
+          <w:i/>
+          <w:sz w:val="24"/>
+          <w:szCs w:val="24"/>
+        </w:rPr>
+        <w:t>Loan to Deposit Ratio (LDR)</w:t>
+      </w:r>
+      <w:r>
+        <w:rPr>
+          <w:rFonts w:ascii="Times New Roman" w:hAnsi="Times New Roman" w:cs="Times New Roman"/>
+          <w:sz w:val="24"/>
+          <w:szCs w:val="24"/>
+        </w:rPr>
+        <w:t xml:space="preserve">, </w:t>
+      </w:r>
+      <w:r>
+        <w:rPr>
+          <w:rFonts w:ascii="Times New Roman" w:hAnsi="Times New Roman" w:cs="Times New Roman"/>
+          <w:i/>
+          <w:sz w:val="24"/>
+          <w:szCs w:val="24"/>
+        </w:rPr>
+        <w:t>Net Interest Margin (NIM), Return On Asset</w:t>
+      </w:r>
+      <w:r>
+        <w:rPr>
+          <w:rFonts w:ascii="Times New Roman" w:hAnsi="Times New Roman" w:cs="Times New Roman"/>
+          <w:sz w:val="24"/>
+          <w:szCs w:val="24"/>
+        </w:rPr>
+        <w:t xml:space="preserve"> (ROA)</w:t>
+      </w:r>
+      <w:r>
+        <w:rPr>
+          <w:rFonts w:ascii="Times New Roman" w:hAnsi="Times New Roman" w:cs="Times New Roman"/>
+          <w:sz w:val="24"/>
+          <w:szCs w:val="24"/>
+        </w:rPr>
+        <w:t xml:space="preserve"> dari tahun 2018 – 2022. Penelitian ini menggunakan Program olah data </w:t>
+      </w:r>
+      <w:r>
+        <w:rPr>
+          <w:rFonts w:ascii="Times New Roman" w:hAnsi="Times New Roman" w:cs="Times New Roman"/>
+          <w:sz w:val="24"/>
+          <w:szCs w:val="24"/>
+        </w:rPr>
+        <w:t>STATA. Untuk hasil penelitian statistik deskriptifnya secara umum dapat dilihat pada tabel dibawah ini :</w:t>
+      </w:r>
+    </w:p>
+    <w:p>
+      <w:pPr>
         <w:pStyle w:val="Caption"/>
         <w:jc w:val="center"/>
         <w:rPr>
@@ -25409,9 +25644,9 @@
           <w:lang w:eastAsia="id-ID"/>
         </w:rPr>
         <w:drawing>
-          <wp:inline distT="0" distB="0" distL="0" distR="0" wp14:anchorId="1F9CB131" wp14:editId="5946719A">
-            <wp:extent cx="4438650" cy="1485900"/>
-            <wp:effectExtent l="19050" t="19050" r="19050" b="19050"/>
+          <wp:inline distT="0" distB="0" distL="0" distR="0" wp14:anchorId="3329DDEC" wp14:editId="683367D8">
+            <wp:extent cx="4162425" cy="1190625"/>
+            <wp:effectExtent l="19050" t="19050" r="28575" b="28575"/>
             <wp:docPr id="1881222752" name="Picture 1"/>
             <wp:cNvGraphicFramePr>
               <a:graphicFrameLocks xmlns:a="http://schemas.openxmlformats.org/drawingml/2006/main" noChangeAspect="1"/>
@@ -25439,7 +25674,7 @@
                   <pic:spPr bwMode="auto">
                     <a:xfrm>
                       <a:off x="0" y="0"/>
-                      <a:ext cx="4438650" cy="1485900"/>
+                      <a:ext cx="4162425" cy="1190625"/>
                     </a:xfrm>
                     <a:prstGeom prst="rect">
                       <a:avLst/>
@@ -25464,8 +25699,383 @@
       </w:r>
     </w:p>
     <w:p>
-      <w:bookmarkStart w:id="0" w:name="_GoBack"/>
-      <w:bookmarkEnd w:id="0"/>
+      <w:pPr>
+        <w:ind w:firstLine="720"/>
+        <w:rPr>
+          <w:rFonts w:ascii="Times New Roman" w:hAnsi="Times New Roman" w:cs="Times New Roman"/>
+          <w:sz w:val="24"/>
+          <w:szCs w:val="24"/>
+        </w:rPr>
+      </w:pPr>
+      <w:r>
+        <w:rPr>
+          <w:rFonts w:ascii="Times New Roman" w:hAnsi="Times New Roman" w:cs="Times New Roman"/>
+          <w:sz w:val="24"/>
+          <w:szCs w:val="24"/>
+        </w:rPr>
+        <w:t xml:space="preserve">Sumber : </w:t>
+      </w:r>
+      <w:r>
+        <w:rPr>
+          <w:rFonts w:ascii="Times New Roman" w:hAnsi="Times New Roman" w:cs="Times New Roman"/>
+          <w:sz w:val="24"/>
+          <w:szCs w:val="24"/>
+        </w:rPr>
+        <w:t>Hasil olah STATA, 2023</w:t>
+      </w:r>
+    </w:p>
+    <w:p>
+      <w:pPr>
+        <w:spacing w:line="480" w:lineRule="auto"/>
+        <w:ind w:firstLine="720"/>
+        <w:jc w:val="both"/>
+        <w:rPr>
+          <w:rFonts w:ascii="Times New Roman" w:hAnsi="Times New Roman" w:cs="Times New Roman"/>
+          <w:sz w:val="24"/>
+          <w:szCs w:val="24"/>
+        </w:rPr>
+      </w:pPr>
+      <w:r>
+        <w:rPr>
+          <w:rFonts w:ascii="Times New Roman" w:hAnsi="Times New Roman" w:cs="Times New Roman"/>
+          <w:sz w:val="24"/>
+          <w:szCs w:val="24"/>
+        </w:rPr>
+        <w:lastRenderedPageBreak/>
+        <w:t>Berdasarkan tabel 4.4 diatas, diketahui jumlah Observasi (Observasi) yang digunakan dalam penelitian ini adalah sebesar 155. Nilai</w:t>
+      </w:r>
+      <w:r>
+        <w:rPr>
+          <w:rFonts w:ascii="Times New Roman" w:hAnsi="Times New Roman" w:cs="Times New Roman"/>
+          <w:sz w:val="24"/>
+          <w:szCs w:val="24"/>
+        </w:rPr>
+        <w:t xml:space="preserve"> </w:t>
+      </w:r>
+      <w:r>
+        <w:rPr>
+          <w:rFonts w:ascii="Times New Roman" w:hAnsi="Times New Roman" w:cs="Times New Roman"/>
+          <w:i/>
+          <w:sz w:val="24"/>
+          <w:szCs w:val="24"/>
+        </w:rPr>
+        <w:t>Return On Asset</w:t>
+      </w:r>
+      <w:r>
+        <w:rPr>
+          <w:rFonts w:ascii="Times New Roman" w:hAnsi="Times New Roman" w:cs="Times New Roman"/>
+          <w:sz w:val="24"/>
+          <w:szCs w:val="24"/>
+        </w:rPr>
+        <w:t xml:space="preserve"> (ROA)</w:t>
+      </w:r>
+      <w:r>
+        <w:rPr>
+          <w:rFonts w:ascii="Times New Roman" w:hAnsi="Times New Roman" w:cs="Times New Roman"/>
+          <w:sz w:val="24"/>
+          <w:szCs w:val="24"/>
+        </w:rPr>
+        <w:t xml:space="preserve"> </w:t>
+      </w:r>
+      <w:r>
+        <w:rPr>
+          <w:rFonts w:ascii="Times New Roman" w:hAnsi="Times New Roman" w:cs="Times New Roman"/>
+          <w:sz w:val="24"/>
+          <w:szCs w:val="24"/>
+        </w:rPr>
+        <w:t xml:space="preserve"> maksimum</w:t>
+      </w:r>
+      <w:r>
+        <w:rPr>
+          <w:rFonts w:ascii="Times New Roman" w:hAnsi="Times New Roman" w:cs="Times New Roman"/>
+          <w:sz w:val="24"/>
+          <w:szCs w:val="24"/>
+        </w:rPr>
+        <w:t xml:space="preserve"> a</w:t>
+      </w:r>
+      <w:r>
+        <w:rPr>
+          <w:rFonts w:ascii="Times New Roman" w:hAnsi="Times New Roman" w:cs="Times New Roman"/>
+          <w:sz w:val="24"/>
+          <w:szCs w:val="24"/>
+        </w:rPr>
+        <w:t>tau tertinggi adalah (0.</w:t>
+      </w:r>
+      <w:r>
+        <w:rPr>
+          <w:rFonts w:ascii="Times New Roman" w:hAnsi="Times New Roman" w:cs="Times New Roman"/>
+          <w:sz w:val="24"/>
+          <w:szCs w:val="24"/>
+        </w:rPr>
+        <w:t>0422</w:t>
+      </w:r>
+      <w:r>
+        <w:rPr>
+          <w:rFonts w:ascii="Times New Roman" w:hAnsi="Times New Roman" w:cs="Times New Roman"/>
+          <w:sz w:val="24"/>
+          <w:szCs w:val="24"/>
+        </w:rPr>
+        <w:t xml:space="preserve">), sedangkan nilai </w:t>
+      </w:r>
+      <w:r>
+        <w:rPr>
+          <w:rFonts w:ascii="Times New Roman" w:hAnsi="Times New Roman" w:cs="Times New Roman"/>
+          <w:sz w:val="24"/>
+          <w:szCs w:val="24"/>
+        </w:rPr>
+        <w:t>ROA minimum a</w:t>
+      </w:r>
+      <w:r>
+        <w:rPr>
+          <w:rFonts w:ascii="Times New Roman" w:hAnsi="Times New Roman" w:cs="Times New Roman"/>
+          <w:sz w:val="24"/>
+          <w:szCs w:val="24"/>
+        </w:rPr>
+        <w:t>dalah (-0.</w:t>
+      </w:r>
+      <w:r>
+        <w:rPr>
+          <w:rFonts w:ascii="Times New Roman" w:hAnsi="Times New Roman" w:cs="Times New Roman"/>
+          <w:sz w:val="24"/>
+          <w:szCs w:val="24"/>
+        </w:rPr>
+        <w:t>1475</w:t>
+      </w:r>
+      <w:r>
+        <w:rPr>
+          <w:rFonts w:ascii="Times New Roman" w:hAnsi="Times New Roman" w:cs="Times New Roman"/>
+          <w:sz w:val="24"/>
+          <w:szCs w:val="24"/>
+        </w:rPr>
+        <w:t>) dengan nilai rata-</w:t>
+      </w:r>
+      <w:r>
+        <w:rPr>
+          <w:rFonts w:ascii="Times New Roman" w:hAnsi="Times New Roman" w:cs="Times New Roman"/>
+          <w:sz w:val="24"/>
+          <w:szCs w:val="24"/>
+        </w:rPr>
+        <w:t>rata (Mean) sebesar (</w:t>
+      </w:r>
+      <w:r>
+        <w:rPr>
+          <w:rFonts w:ascii="Times New Roman" w:hAnsi="Times New Roman" w:cs="Times New Roman"/>
+          <w:sz w:val="24"/>
+          <w:szCs w:val="24"/>
+        </w:rPr>
+        <w:t>0.</w:t>
+      </w:r>
+      <w:r>
+        <w:rPr>
+          <w:rFonts w:ascii="Times New Roman" w:hAnsi="Times New Roman" w:cs="Times New Roman"/>
+          <w:sz w:val="24"/>
+          <w:szCs w:val="24"/>
+        </w:rPr>
+        <w:t>0064739</w:t>
+      </w:r>
+      <w:r>
+        <w:rPr>
+          <w:rFonts w:ascii="Times New Roman" w:hAnsi="Times New Roman" w:cs="Times New Roman"/>
+          <w:sz w:val="24"/>
+          <w:szCs w:val="24"/>
+        </w:rPr>
+        <w:t>).</w:t>
+      </w:r>
+      <w:r>
+        <w:rPr>
+          <w:rFonts w:ascii="Times New Roman" w:hAnsi="Times New Roman" w:cs="Times New Roman"/>
+          <w:sz w:val="24"/>
+          <w:szCs w:val="24"/>
+        </w:rPr>
+        <w:t xml:space="preserve"> </w:t>
+      </w:r>
+      <w:r>
+        <w:rPr>
+          <w:rFonts w:ascii="Times New Roman" w:hAnsi="Times New Roman" w:cs="Times New Roman"/>
+          <w:i/>
+          <w:sz w:val="24"/>
+          <w:szCs w:val="24"/>
+        </w:rPr>
+        <w:t>Loan to Deposit Ratio (LDR)</w:t>
+      </w:r>
+      <w:r>
+        <w:rPr>
+          <w:rFonts w:ascii="Times New Roman" w:hAnsi="Times New Roman" w:cs="Times New Roman"/>
+          <w:sz w:val="24"/>
+          <w:szCs w:val="24"/>
+        </w:rPr>
+        <w:t xml:space="preserve"> maksimu</w:t>
+      </w:r>
+      <w:r>
+        <w:rPr>
+          <w:rFonts w:ascii="Times New Roman" w:hAnsi="Times New Roman" w:cs="Times New Roman"/>
+          <w:sz w:val="24"/>
+          <w:szCs w:val="24"/>
+        </w:rPr>
+        <w:t>m atau tertinggi adalah (2.2401</w:t>
+      </w:r>
+      <w:r>
+        <w:rPr>
+          <w:rFonts w:ascii="Times New Roman" w:hAnsi="Times New Roman" w:cs="Times New Roman"/>
+          <w:sz w:val="24"/>
+          <w:szCs w:val="24"/>
+        </w:rPr>
+        <w:t>), sedangkan LDR minimum adala</w:t>
+      </w:r>
+      <w:r>
+        <w:rPr>
+          <w:rFonts w:ascii="Times New Roman" w:hAnsi="Times New Roman" w:cs="Times New Roman"/>
+          <w:sz w:val="24"/>
+          <w:szCs w:val="24"/>
+        </w:rPr>
+        <w:t>h (0.</w:t>
+      </w:r>
+      <w:r>
+        <w:rPr>
+          <w:rFonts w:ascii="Times New Roman" w:hAnsi="Times New Roman" w:cs="Times New Roman"/>
+          <w:sz w:val="24"/>
+          <w:szCs w:val="24"/>
+        </w:rPr>
+        <w:t>1235</w:t>
+      </w:r>
+      <w:r>
+        <w:rPr>
+          <w:rFonts w:ascii="Times New Roman" w:hAnsi="Times New Roman" w:cs="Times New Roman"/>
+          <w:sz w:val="24"/>
+          <w:szCs w:val="24"/>
+        </w:rPr>
+        <w:t>) dengan nilai rata</w:t>
+      </w:r>
+      <w:r>
+        <w:rPr>
+          <w:rFonts w:ascii="Times New Roman" w:hAnsi="Times New Roman" w:cs="Times New Roman"/>
+          <w:sz w:val="24"/>
+          <w:szCs w:val="24"/>
+        </w:rPr>
+        <w:t>-rata (Mean) sebesar (0,8611757</w:t>
+      </w:r>
+      <w:r>
+        <w:rPr>
+          <w:rFonts w:ascii="Times New Roman" w:hAnsi="Times New Roman" w:cs="Times New Roman"/>
+          <w:sz w:val="24"/>
+          <w:szCs w:val="24"/>
+        </w:rPr>
+        <w:t xml:space="preserve">). Kemudian nilai </w:t>
+      </w:r>
+      <w:r>
+        <w:rPr>
+          <w:rFonts w:ascii="Times New Roman" w:hAnsi="Times New Roman" w:cs="Times New Roman"/>
+          <w:i/>
+          <w:sz w:val="24"/>
+          <w:szCs w:val="24"/>
+        </w:rPr>
+        <w:t>Net Interest Margin (NIM)</w:t>
+      </w:r>
+      <w:r>
+        <w:rPr>
+          <w:rFonts w:ascii="Times New Roman" w:hAnsi="Times New Roman" w:cs="Times New Roman"/>
+          <w:i/>
+          <w:sz w:val="24"/>
+          <w:szCs w:val="24"/>
+        </w:rPr>
+        <w:t xml:space="preserve"> </w:t>
+      </w:r>
+      <w:r>
+        <w:rPr>
+          <w:rFonts w:ascii="Times New Roman" w:hAnsi="Times New Roman" w:cs="Times New Roman"/>
+          <w:sz w:val="24"/>
+          <w:szCs w:val="24"/>
+        </w:rPr>
+        <w:t>maksi</w:t>
+      </w:r>
+      <w:r>
+        <w:rPr>
+          <w:rFonts w:ascii="Times New Roman" w:hAnsi="Times New Roman" w:cs="Times New Roman"/>
+          <w:sz w:val="24"/>
+          <w:szCs w:val="24"/>
+        </w:rPr>
+        <w:t>m</w:t>
+      </w:r>
+      <w:r>
+        <w:rPr>
+          <w:rFonts w:ascii="Times New Roman" w:hAnsi="Times New Roman" w:cs="Times New Roman"/>
+          <w:sz w:val="24"/>
+          <w:szCs w:val="24"/>
+        </w:rPr>
+        <w:t>um atau tertinggi adalah (0.</w:t>
+      </w:r>
+      <w:r>
+        <w:rPr>
+          <w:rFonts w:ascii="Times New Roman" w:hAnsi="Times New Roman" w:cs="Times New Roman"/>
+          <w:sz w:val="24"/>
+          <w:szCs w:val="24"/>
+        </w:rPr>
+        <w:t>1383</w:t>
+      </w:r>
+      <w:r>
+        <w:rPr>
+          <w:rFonts w:ascii="Times New Roman" w:hAnsi="Times New Roman" w:cs="Times New Roman"/>
+          <w:sz w:val="24"/>
+          <w:szCs w:val="24"/>
+        </w:rPr>
+        <w:t xml:space="preserve">), sedangkan nilai </w:t>
+      </w:r>
+      <w:r>
+        <w:rPr>
+          <w:rFonts w:ascii="Times New Roman" w:hAnsi="Times New Roman" w:cs="Times New Roman"/>
+          <w:sz w:val="24"/>
+          <w:szCs w:val="24"/>
+        </w:rPr>
+        <w:t>NIM mini</w:t>
+      </w:r>
+      <w:r>
+        <w:rPr>
+          <w:rFonts w:ascii="Times New Roman" w:hAnsi="Times New Roman" w:cs="Times New Roman"/>
+          <w:sz w:val="24"/>
+          <w:szCs w:val="24"/>
+        </w:rPr>
+        <w:t>mum adalah (-0.</w:t>
+      </w:r>
+      <w:r>
+        <w:rPr>
+          <w:rFonts w:ascii="Times New Roman" w:hAnsi="Times New Roman" w:cs="Times New Roman"/>
+          <w:sz w:val="24"/>
+          <w:szCs w:val="24"/>
+        </w:rPr>
+        <w:t>0352</w:t>
+      </w:r>
+      <w:r>
+        <w:rPr>
+          <w:rFonts w:ascii="Times New Roman" w:hAnsi="Times New Roman" w:cs="Times New Roman"/>
+          <w:sz w:val="24"/>
+          <w:szCs w:val="24"/>
+        </w:rPr>
+        <w:t>) dengan nilai rat</w:t>
+      </w:r>
+      <w:r>
+        <w:rPr>
+          <w:rFonts w:ascii="Times New Roman" w:hAnsi="Times New Roman" w:cs="Times New Roman"/>
+          <w:sz w:val="24"/>
+          <w:szCs w:val="24"/>
+        </w:rPr>
+        <w:t>a-rata (Mean) sebesar (0</w:t>
+      </w:r>
+      <w:r>
+        <w:rPr>
+          <w:rFonts w:ascii="Times New Roman" w:hAnsi="Times New Roman" w:cs="Times New Roman"/>
+          <w:sz w:val="24"/>
+          <w:szCs w:val="24"/>
+        </w:rPr>
+        <w:t>.0447478</w:t>
+      </w:r>
+      <w:r>
+        <w:rPr>
+          <w:rFonts w:ascii="Times New Roman" w:hAnsi="Times New Roman" w:cs="Times New Roman"/>
+          <w:sz w:val="24"/>
+          <w:szCs w:val="24"/>
+        </w:rPr>
+        <w:t xml:space="preserve">). </w:t>
+      </w:r>
     </w:p>
     <w:p>
       <w:pPr>
@@ -25487,7 +26097,25 @@
           <w:szCs w:val="22"/>
           <w:lang w:eastAsia="en-US"/>
         </w:rPr>
-        <w:t xml:space="preserve">4.2.2 Uji Analisis Asosiatif </w:t>
+        <w:t xml:space="preserve">4.2.2 </w:t>
+      </w:r>
+      <w:r>
+        <w:rPr>
+          <w:rFonts w:eastAsiaTheme="minorHAnsi"/>
+          <w:b/>
+          <w:szCs w:val="22"/>
+          <w:lang w:eastAsia="en-US"/>
+        </w:rPr>
+        <w:t xml:space="preserve">Hasil </w:t>
+      </w:r>
+      <w:r>
+        <w:rPr>
+          <w:rFonts w:eastAsiaTheme="minorHAnsi"/>
+          <w:b/>
+          <w:szCs w:val="22"/>
+          <w:lang w:eastAsia="en-US"/>
+        </w:rPr>
+        <w:t xml:space="preserve">Uji Analisis Asosiatif </w:t>
       </w:r>
     </w:p>
     <w:p>
@@ -25627,6 +26255,50 @@
     </w:p>
     <w:p>
       <w:pPr>
+        <w:spacing w:line="480" w:lineRule="auto"/>
+        <w:jc w:val="both"/>
+        <w:rPr>
+          <w:rFonts w:ascii="Times New Roman" w:hAnsi="Times New Roman" w:cs="Times New Roman"/>
+          <w:sz w:val="24"/>
+          <w:szCs w:val="24"/>
+        </w:rPr>
+      </w:pPr>
+    </w:p>
+    <w:p>
+      <w:pPr>
+        <w:spacing w:line="480" w:lineRule="auto"/>
+        <w:jc w:val="both"/>
+        <w:rPr>
+          <w:rFonts w:ascii="Times New Roman" w:hAnsi="Times New Roman" w:cs="Times New Roman"/>
+          <w:sz w:val="24"/>
+          <w:szCs w:val="24"/>
+        </w:rPr>
+      </w:pPr>
+    </w:p>
+    <w:p>
+      <w:pPr>
+        <w:spacing w:line="480" w:lineRule="auto"/>
+        <w:jc w:val="both"/>
+        <w:rPr>
+          <w:rFonts w:ascii="Times New Roman" w:hAnsi="Times New Roman" w:cs="Times New Roman"/>
+          <w:sz w:val="24"/>
+          <w:szCs w:val="24"/>
+        </w:rPr>
+      </w:pPr>
+    </w:p>
+    <w:p>
+      <w:pPr>
+        <w:spacing w:line="480" w:lineRule="auto"/>
+        <w:jc w:val="both"/>
+        <w:rPr>
+          <w:rFonts w:ascii="Times New Roman" w:hAnsi="Times New Roman" w:cs="Times New Roman"/>
+          <w:sz w:val="24"/>
+          <w:szCs w:val="24"/>
+        </w:rPr>
+      </w:pPr>
+    </w:p>
+    <w:p>
+      <w:pPr>
         <w:pStyle w:val="Caption"/>
         <w:jc w:val="center"/>
         <w:rPr>
@@ -25641,6 +26313,7 @@
           <w:color w:val="000000" w:themeColor="text1"/>
           <w:sz w:val="24"/>
         </w:rPr>
+        <w:lastRenderedPageBreak/>
         <w:t xml:space="preserve">Tabel 4. </w:t>
       </w:r>
       <w:r>
@@ -25727,11 +26400,10 @@
           <w:noProof/>
           <w:lang w:eastAsia="id-ID"/>
         </w:rPr>
-        <w:lastRenderedPageBreak/>
         <w:drawing>
           <wp:inline distT="0" distB="0" distL="0" distR="0">
-            <wp:extent cx="5039995" cy="2428233"/>
-            <wp:effectExtent l="19050" t="19050" r="8255" b="10795"/>
+            <wp:extent cx="4210990" cy="2028825"/>
+            <wp:effectExtent l="19050" t="19050" r="18415" b="9525"/>
             <wp:docPr id="8" name="Picture 8" descr="C:\Users\ACER\Downloads\WhatsApp Image 2023-07-24 at 17.07.40.jpeg"/>
             <wp:cNvGraphicFramePr>
               <a:graphicFrameLocks xmlns:a="http://schemas.openxmlformats.org/drawingml/2006/main" noChangeAspect="1"/>
@@ -25761,7 +26433,7 @@
                   <pic:spPr bwMode="auto">
                     <a:xfrm>
                       <a:off x="0" y="0"/>
-                      <a:ext cx="5039995" cy="2428233"/>
+                      <a:ext cx="4212051" cy="2029336"/>
                     </a:xfrm>
                     <a:prstGeom prst="rect">
                       <a:avLst/>
@@ -25850,151 +26522,91 @@
     </w:p>
     <w:p>
       <w:pPr>
-        <w:spacing w:line="480" w:lineRule="auto"/>
-        <w:jc w:val="both"/>
-        <w:rPr>
-          <w:rFonts w:ascii="Times New Roman" w:hAnsi="Times New Roman" w:cs="Times New Roman"/>
-          <w:sz w:val="24"/>
-        </w:rPr>
-      </w:pPr>
+        <w:pStyle w:val="Caption"/>
+        <w:jc w:val="center"/>
+        <w:rPr>
+          <w:rFonts w:ascii="Times New Roman" w:hAnsi="Times New Roman" w:cs="Times New Roman"/>
+          <w:color w:val="000000" w:themeColor="text1"/>
+          <w:sz w:val="24"/>
+        </w:rPr>
+      </w:pPr>
+      <w:r>
+        <w:rPr>
+          <w:rFonts w:ascii="Times New Roman" w:hAnsi="Times New Roman" w:cs="Times New Roman"/>
+          <w:color w:val="000000" w:themeColor="text1"/>
+          <w:sz w:val="24"/>
+        </w:rPr>
+        <w:t xml:space="preserve">Tabel 4. </w:t>
+      </w:r>
+      <w:r>
+        <w:rPr>
+          <w:rFonts w:ascii="Times New Roman" w:hAnsi="Times New Roman" w:cs="Times New Roman"/>
+          <w:color w:val="000000" w:themeColor="text1"/>
+          <w:sz w:val="24"/>
+        </w:rPr>
+        <w:fldChar w:fldCharType="begin"/>
+      </w:r>
+      <w:r>
+        <w:rPr>
+          <w:rFonts w:ascii="Times New Roman" w:hAnsi="Times New Roman" w:cs="Times New Roman"/>
+          <w:color w:val="000000" w:themeColor="text1"/>
+          <w:sz w:val="24"/>
+        </w:rPr>
+        <w:instrText xml:space="preserve"> SEQ Tabel_4. \* ARABIC </w:instrText>
+      </w:r>
+      <w:r>
+        <w:rPr>
+          <w:rFonts w:ascii="Times New Roman" w:hAnsi="Times New Roman" w:cs="Times New Roman"/>
+          <w:color w:val="000000" w:themeColor="text1"/>
+          <w:sz w:val="24"/>
+        </w:rPr>
+        <w:fldChar w:fldCharType="separate"/>
+      </w:r>
+      <w:r>
+        <w:rPr>
+          <w:rFonts w:ascii="Times New Roman" w:hAnsi="Times New Roman" w:cs="Times New Roman"/>
+          <w:noProof/>
+          <w:color w:val="000000" w:themeColor="text1"/>
+          <w:sz w:val="24"/>
+        </w:rPr>
+        <w:t>6</w:t>
+      </w:r>
+      <w:r>
+        <w:rPr>
+          <w:rFonts w:ascii="Times New Roman" w:hAnsi="Times New Roman" w:cs="Times New Roman"/>
+          <w:color w:val="000000" w:themeColor="text1"/>
+          <w:sz w:val="24"/>
+        </w:rPr>
+        <w:fldChar w:fldCharType="end"/>
+      </w:r>
+      <w:r>
+        <w:rPr>
+          <w:rFonts w:ascii="Times New Roman" w:hAnsi="Times New Roman" w:cs="Times New Roman"/>
+          <w:color w:val="000000" w:themeColor="text1"/>
+          <w:sz w:val="24"/>
+        </w:rPr>
+        <w:t xml:space="preserve"> Hasil Uji </w:t>
+      </w:r>
+      <w:r>
+        <w:rPr>
+          <w:rFonts w:ascii="Times New Roman" w:hAnsi="Times New Roman" w:cs="Times New Roman"/>
+          <w:i/>
+          <w:color w:val="000000" w:themeColor="text1"/>
+          <w:sz w:val="24"/>
+        </w:rPr>
+        <w:t>Fixed Effect Model</w:t>
+      </w:r>
+      <w:r>
+        <w:rPr>
+          <w:rFonts w:ascii="Times New Roman" w:hAnsi="Times New Roman" w:cs="Times New Roman"/>
+          <w:color w:val="000000" w:themeColor="text1"/>
+          <w:sz w:val="24"/>
+        </w:rPr>
+        <w:t xml:space="preserve"> (FEM)</w:t>
+      </w:r>
     </w:p>
     <w:p>
       <w:pPr>
-        <w:spacing w:line="480" w:lineRule="auto"/>
-        <w:jc w:val="both"/>
-        <w:rPr>
-          <w:rFonts w:ascii="Times New Roman" w:hAnsi="Times New Roman" w:cs="Times New Roman"/>
-          <w:sz w:val="24"/>
-        </w:rPr>
-      </w:pPr>
-    </w:p>
-    <w:p>
-      <w:pPr>
-        <w:spacing w:line="480" w:lineRule="auto"/>
-        <w:jc w:val="both"/>
-        <w:rPr>
-          <w:rFonts w:ascii="Times New Roman" w:hAnsi="Times New Roman" w:cs="Times New Roman"/>
-          <w:sz w:val="24"/>
-        </w:rPr>
-      </w:pPr>
-    </w:p>
-    <w:p>
-      <w:pPr>
-        <w:spacing w:line="480" w:lineRule="auto"/>
-        <w:jc w:val="both"/>
-        <w:rPr>
-          <w:rFonts w:ascii="Times New Roman" w:hAnsi="Times New Roman" w:cs="Times New Roman"/>
-          <w:sz w:val="24"/>
-        </w:rPr>
-      </w:pPr>
-    </w:p>
-    <w:p>
-      <w:pPr>
-        <w:spacing w:line="480" w:lineRule="auto"/>
-        <w:jc w:val="both"/>
-        <w:rPr>
-          <w:rFonts w:ascii="Times New Roman" w:hAnsi="Times New Roman" w:cs="Times New Roman"/>
-          <w:sz w:val="24"/>
-        </w:rPr>
-      </w:pPr>
-    </w:p>
-    <w:p>
-      <w:pPr>
-        <w:spacing w:line="480" w:lineRule="auto"/>
-        <w:jc w:val="both"/>
-        <w:rPr>
-          <w:rFonts w:ascii="Times New Roman" w:hAnsi="Times New Roman" w:cs="Times New Roman"/>
-          <w:sz w:val="24"/>
-        </w:rPr>
-      </w:pPr>
-    </w:p>
-    <w:p>
-      <w:pPr>
-        <w:pStyle w:val="Caption"/>
-        <w:jc w:val="center"/>
-        <w:rPr>
-          <w:rFonts w:ascii="Times New Roman" w:hAnsi="Times New Roman" w:cs="Times New Roman"/>
-          <w:color w:val="000000" w:themeColor="text1"/>
-          <w:sz w:val="24"/>
-        </w:rPr>
-      </w:pPr>
-      <w:r>
-        <w:rPr>
-          <w:rFonts w:ascii="Times New Roman" w:hAnsi="Times New Roman" w:cs="Times New Roman"/>
-          <w:color w:val="000000" w:themeColor="text1"/>
-          <w:sz w:val="24"/>
-        </w:rPr>
-        <w:t xml:space="preserve">Tabel 4. </w:t>
-      </w:r>
-      <w:r>
-        <w:rPr>
-          <w:rFonts w:ascii="Times New Roman" w:hAnsi="Times New Roman" w:cs="Times New Roman"/>
-          <w:color w:val="000000" w:themeColor="text1"/>
-          <w:sz w:val="24"/>
-        </w:rPr>
-        <w:fldChar w:fldCharType="begin"/>
-      </w:r>
-      <w:r>
-        <w:rPr>
-          <w:rFonts w:ascii="Times New Roman" w:hAnsi="Times New Roman" w:cs="Times New Roman"/>
-          <w:color w:val="000000" w:themeColor="text1"/>
-          <w:sz w:val="24"/>
-        </w:rPr>
-        <w:instrText xml:space="preserve"> SEQ Tabel_4. \* ARABIC </w:instrText>
-      </w:r>
-      <w:r>
-        <w:rPr>
-          <w:rFonts w:ascii="Times New Roman" w:hAnsi="Times New Roman" w:cs="Times New Roman"/>
-          <w:color w:val="000000" w:themeColor="text1"/>
-          <w:sz w:val="24"/>
-        </w:rPr>
-        <w:fldChar w:fldCharType="separate"/>
-      </w:r>
-      <w:r>
-        <w:rPr>
-          <w:rFonts w:ascii="Times New Roman" w:hAnsi="Times New Roman" w:cs="Times New Roman"/>
-          <w:noProof/>
-          <w:color w:val="000000" w:themeColor="text1"/>
-          <w:sz w:val="24"/>
-        </w:rPr>
-        <w:t>6</w:t>
-      </w:r>
-      <w:r>
-        <w:rPr>
-          <w:rFonts w:ascii="Times New Roman" w:hAnsi="Times New Roman" w:cs="Times New Roman"/>
-          <w:color w:val="000000" w:themeColor="text1"/>
-          <w:sz w:val="24"/>
-        </w:rPr>
-        <w:fldChar w:fldCharType="end"/>
-      </w:r>
-      <w:r>
-        <w:rPr>
-          <w:rFonts w:ascii="Times New Roman" w:hAnsi="Times New Roman" w:cs="Times New Roman"/>
-          <w:color w:val="000000" w:themeColor="text1"/>
-          <w:sz w:val="24"/>
-        </w:rPr>
-        <w:t xml:space="preserve"> Hasil Uji </w:t>
-      </w:r>
-      <w:r>
-        <w:rPr>
-          <w:rFonts w:ascii="Times New Roman" w:hAnsi="Times New Roman" w:cs="Times New Roman"/>
-          <w:i/>
-          <w:color w:val="000000" w:themeColor="text1"/>
-          <w:sz w:val="24"/>
-        </w:rPr>
-        <w:t>Fixed Effect Model</w:t>
-      </w:r>
-      <w:r>
-        <w:rPr>
-          <w:rFonts w:ascii="Times New Roman" w:hAnsi="Times New Roman" w:cs="Times New Roman"/>
-          <w:color w:val="000000" w:themeColor="text1"/>
-          <w:sz w:val="24"/>
-        </w:rPr>
-        <w:t xml:space="preserve"> (FEM)</w:t>
-      </w:r>
-    </w:p>
-    <w:p>
-      <w:pPr>
         <w:jc w:val="center"/>
       </w:pPr>
       <w:r>
@@ -26002,11 +26614,10 @@
           <w:noProof/>
           <w:lang w:eastAsia="id-ID"/>
         </w:rPr>
-        <w:lastRenderedPageBreak/>
         <w:drawing>
           <wp:inline distT="0" distB="0" distL="0" distR="0">
-            <wp:extent cx="5039995" cy="3861286"/>
-            <wp:effectExtent l="19050" t="19050" r="27305" b="25400"/>
+            <wp:extent cx="4391025" cy="3213671"/>
+            <wp:effectExtent l="19050" t="19050" r="9525" b="25400"/>
             <wp:docPr id="9" name="Picture 9" descr="C:\Users\ACER\Downloads\WhatsApp Image 2023-07-24 at 17.13.55.jpeg"/>
             <wp:cNvGraphicFramePr>
               <a:graphicFrameLocks xmlns:a="http://schemas.openxmlformats.org/drawingml/2006/main" noChangeAspect="1"/>
@@ -26036,7 +26647,7 @@
                   <pic:spPr bwMode="auto">
                     <a:xfrm>
                       <a:off x="0" y="0"/>
-                      <a:ext cx="5039995" cy="3861286"/>
+                      <a:ext cx="4398934" cy="3219460"/>
                     </a:xfrm>
                     <a:prstGeom prst="rect">
                       <a:avLst/>
@@ -26091,6 +26702,7 @@
           <w:rFonts w:ascii="Times New Roman" w:hAnsi="Times New Roman" w:cs="Times New Roman"/>
           <w:sz w:val="24"/>
         </w:rPr>
+        <w:lastRenderedPageBreak/>
         <w:t xml:space="preserve">Berdasarkan tabel 4.6 diatas, diketahui bahwa nilai Prob &gt; F dari </w:t>
       </w:r>
       <w:r>
@@ -26106,7 +26718,14 @@
           <w:rFonts w:ascii="Times New Roman" w:hAnsi="Times New Roman" w:cs="Times New Roman"/>
           <w:sz w:val="24"/>
         </w:rPr>
-        <w:t>sebesar (0,0003). Nilai ini selanjutnya akan digunakan untuk mengestimasi model regresi data panel dalam penelitian ini.</w:t>
+        <w:t>sebesar (0,0003). Nilai ini selanjutnya akan digunakan untuk mengestimasi model regresi d</w:t>
+      </w:r>
+      <w:r>
+        <w:rPr>
+          <w:rFonts w:ascii="Times New Roman" w:hAnsi="Times New Roman" w:cs="Times New Roman"/>
+          <w:sz w:val="24"/>
+        </w:rPr>
+        <w:t>ata panel dalam penelitian ini.</w:t>
       </w:r>
     </w:p>
     <w:p>
@@ -26119,113 +26738,66 @@
           <w:sz w:val="24"/>
         </w:rPr>
       </w:pPr>
+      <w:r>
+        <w:rPr>
+          <w:rFonts w:ascii="Times New Roman" w:hAnsi="Times New Roman" w:cs="Times New Roman"/>
+          <w:color w:val="000000" w:themeColor="text1"/>
+          <w:sz w:val="24"/>
+        </w:rPr>
+        <w:t xml:space="preserve">Tabel 4. </w:t>
+      </w:r>
+      <w:r>
+        <w:rPr>
+          <w:rFonts w:ascii="Times New Roman" w:hAnsi="Times New Roman" w:cs="Times New Roman"/>
+          <w:color w:val="000000" w:themeColor="text1"/>
+          <w:sz w:val="24"/>
+        </w:rPr>
+        <w:fldChar w:fldCharType="begin"/>
+      </w:r>
+      <w:r>
+        <w:rPr>
+          <w:rFonts w:ascii="Times New Roman" w:hAnsi="Times New Roman" w:cs="Times New Roman"/>
+          <w:color w:val="000000" w:themeColor="text1"/>
+          <w:sz w:val="24"/>
+        </w:rPr>
+        <w:instrText xml:space="preserve"> SEQ Tabel_4. \* ARABIC </w:instrText>
+      </w:r>
+      <w:r>
+        <w:rPr>
+          <w:rFonts w:ascii="Times New Roman" w:hAnsi="Times New Roman" w:cs="Times New Roman"/>
+          <w:color w:val="000000" w:themeColor="text1"/>
+          <w:sz w:val="24"/>
+        </w:rPr>
+        <w:fldChar w:fldCharType="separate"/>
+      </w:r>
+      <w:r>
+        <w:rPr>
+          <w:rFonts w:ascii="Times New Roman" w:hAnsi="Times New Roman" w:cs="Times New Roman"/>
+          <w:noProof/>
+          <w:color w:val="000000" w:themeColor="text1"/>
+          <w:sz w:val="24"/>
+        </w:rPr>
+        <w:t>7</w:t>
+      </w:r>
+      <w:r>
+        <w:rPr>
+          <w:rFonts w:ascii="Times New Roman" w:hAnsi="Times New Roman" w:cs="Times New Roman"/>
+          <w:color w:val="000000" w:themeColor="text1"/>
+          <w:sz w:val="24"/>
+        </w:rPr>
+        <w:fldChar w:fldCharType="end"/>
+      </w:r>
+      <w:r>
+        <w:rPr>
+          <w:rFonts w:ascii="Times New Roman" w:hAnsi="Times New Roman" w:cs="Times New Roman"/>
+          <w:color w:val="000000" w:themeColor="text1"/>
+          <w:sz w:val="24"/>
+        </w:rPr>
+        <w:t xml:space="preserve"> Hasil Uji Random Effect Model (REM)</w:t>
+      </w:r>
     </w:p>
     <w:p>
       <w:pPr>
-        <w:pStyle w:val="Caption"/>
-        <w:jc w:val="center"/>
-        <w:rPr>
-          <w:rFonts w:ascii="Times New Roman" w:hAnsi="Times New Roman" w:cs="Times New Roman"/>
-          <w:color w:val="000000" w:themeColor="text1"/>
-          <w:sz w:val="24"/>
-        </w:rPr>
-      </w:pPr>
-    </w:p>
-    <w:p>
-      <w:pPr>
-        <w:pStyle w:val="Caption"/>
-        <w:jc w:val="center"/>
-        <w:rPr>
-          <w:rFonts w:ascii="Times New Roman" w:hAnsi="Times New Roman" w:cs="Times New Roman"/>
-          <w:color w:val="000000" w:themeColor="text1"/>
-          <w:sz w:val="24"/>
-        </w:rPr>
-      </w:pPr>
-    </w:p>
-    <w:p>
-      <w:pPr>
-        <w:pStyle w:val="Caption"/>
-        <w:jc w:val="center"/>
-        <w:rPr>
-          <w:rFonts w:ascii="Times New Roman" w:hAnsi="Times New Roman" w:cs="Times New Roman"/>
-          <w:color w:val="000000" w:themeColor="text1"/>
-          <w:sz w:val="24"/>
-        </w:rPr>
-      </w:pPr>
-    </w:p>
-    <w:p/>
-    <w:p/>
-    <w:p/>
-    <w:p>
-      <w:pPr>
-        <w:pStyle w:val="Caption"/>
-        <w:jc w:val="center"/>
-        <w:rPr>
-          <w:rFonts w:ascii="Times New Roman" w:hAnsi="Times New Roman" w:cs="Times New Roman"/>
-          <w:color w:val="000000" w:themeColor="text1"/>
-          <w:sz w:val="24"/>
-        </w:rPr>
-      </w:pPr>
-      <w:r>
-        <w:rPr>
-          <w:rFonts w:ascii="Times New Roman" w:hAnsi="Times New Roman" w:cs="Times New Roman"/>
-          <w:color w:val="000000" w:themeColor="text1"/>
-          <w:sz w:val="24"/>
-        </w:rPr>
-        <w:t xml:space="preserve">Tabel 4. </w:t>
-      </w:r>
-      <w:r>
-        <w:rPr>
-          <w:rFonts w:ascii="Times New Roman" w:hAnsi="Times New Roman" w:cs="Times New Roman"/>
-          <w:color w:val="000000" w:themeColor="text1"/>
-          <w:sz w:val="24"/>
-        </w:rPr>
-        <w:fldChar w:fldCharType="begin"/>
-      </w:r>
-      <w:r>
-        <w:rPr>
-          <w:rFonts w:ascii="Times New Roman" w:hAnsi="Times New Roman" w:cs="Times New Roman"/>
-          <w:color w:val="000000" w:themeColor="text1"/>
-          <w:sz w:val="24"/>
-        </w:rPr>
-        <w:instrText xml:space="preserve"> SEQ Tabel_4. \* ARABIC </w:instrText>
-      </w:r>
-      <w:r>
-        <w:rPr>
-          <w:rFonts w:ascii="Times New Roman" w:hAnsi="Times New Roman" w:cs="Times New Roman"/>
-          <w:color w:val="000000" w:themeColor="text1"/>
-          <w:sz w:val="24"/>
-        </w:rPr>
-        <w:fldChar w:fldCharType="separate"/>
-      </w:r>
-      <w:r>
-        <w:rPr>
-          <w:rFonts w:ascii="Times New Roman" w:hAnsi="Times New Roman" w:cs="Times New Roman"/>
-          <w:noProof/>
-          <w:color w:val="000000" w:themeColor="text1"/>
-          <w:sz w:val="24"/>
-        </w:rPr>
-        <w:t>7</w:t>
-      </w:r>
-      <w:r>
-        <w:rPr>
-          <w:rFonts w:ascii="Times New Roman" w:hAnsi="Times New Roman" w:cs="Times New Roman"/>
-          <w:color w:val="000000" w:themeColor="text1"/>
-          <w:sz w:val="24"/>
-        </w:rPr>
-        <w:fldChar w:fldCharType="end"/>
-      </w:r>
-      <w:r>
-        <w:rPr>
-          <w:rFonts w:ascii="Times New Roman" w:hAnsi="Times New Roman" w:cs="Times New Roman"/>
-          <w:color w:val="000000" w:themeColor="text1"/>
-          <w:sz w:val="24"/>
-        </w:rPr>
-        <w:t xml:space="preserve"> Hasil Uji Random Effect Model (REM)</w:t>
-      </w:r>
-    </w:p>
-    <w:p>
-      <w:pPr>
         <w:jc w:val="center"/>
       </w:pPr>
       <w:r>
@@ -26233,11 +26805,10 @@
           <w:noProof/>
           <w:lang w:eastAsia="id-ID"/>
         </w:rPr>
-        <w:lastRenderedPageBreak/>
         <w:drawing>
           <wp:inline distT="0" distB="0" distL="0" distR="0">
-            <wp:extent cx="5039995" cy="3671107"/>
-            <wp:effectExtent l="19050" t="19050" r="27305" b="24765"/>
+            <wp:extent cx="4257675" cy="3101269"/>
+            <wp:effectExtent l="19050" t="19050" r="9525" b="23495"/>
             <wp:docPr id="10" name="Picture 10" descr="C:\Users\ACER\Downloads\WhatsApp Image 2023-07-24 at 17.19.13.jpeg"/>
             <wp:cNvGraphicFramePr>
               <a:graphicFrameLocks xmlns:a="http://schemas.openxmlformats.org/drawingml/2006/main" noChangeAspect="1"/>
@@ -26267,7 +26838,7 @@
                   <pic:spPr bwMode="auto">
                     <a:xfrm>
                       <a:off x="0" y="0"/>
-                      <a:ext cx="5039995" cy="3671107"/>
+                      <a:ext cx="4262298" cy="3104637"/>
                     </a:xfrm>
                     <a:prstGeom prst="rect">
                       <a:avLst/>
@@ -26385,6 +26956,30 @@
     </w:p>
     <w:p>
       <w:pPr>
+        <w:spacing w:line="480" w:lineRule="auto"/>
+        <w:ind w:firstLine="567"/>
+        <w:jc w:val="both"/>
+        <w:rPr>
+          <w:rFonts w:ascii="Times New Roman" w:hAnsi="Times New Roman" w:cs="Times New Roman"/>
+          <w:sz w:val="24"/>
+          <w:szCs w:val="24"/>
+        </w:rPr>
+      </w:pPr>
+    </w:p>
+    <w:p>
+      <w:pPr>
+        <w:spacing w:line="480" w:lineRule="auto"/>
+        <w:ind w:firstLine="567"/>
+        <w:jc w:val="both"/>
+        <w:rPr>
+          <w:rFonts w:ascii="Times New Roman" w:hAnsi="Times New Roman" w:cs="Times New Roman"/>
+          <w:sz w:val="24"/>
+          <w:szCs w:val="24"/>
+        </w:rPr>
+      </w:pPr>
+    </w:p>
+    <w:p>
+      <w:pPr>
         <w:pStyle w:val="ListParagraph"/>
         <w:numPr>
           <w:ilvl w:val="0"/>
@@ -26404,6 +26999,7 @@
           <w:sz w:val="24"/>
           <w:szCs w:val="24"/>
         </w:rPr>
+        <w:lastRenderedPageBreak/>
         <w:t xml:space="preserve">Uji Chow </w:t>
       </w:r>
     </w:p>
@@ -26566,7 +27162,6 @@
           <w:sz w:val="24"/>
           <w:szCs w:val="24"/>
         </w:rPr>
-        <w:lastRenderedPageBreak/>
         <w:t>Dengan hipotesis sebagai berikut :</w:t>
       </w:r>
     </w:p>
@@ -26817,7 +27412,6 @@
     <w:p>
       <w:pPr>
         <w:pStyle w:val="Caption"/>
-        <w:jc w:val="center"/>
         <w:rPr>
           <w:rFonts w:ascii="Times New Roman" w:hAnsi="Times New Roman" w:cs="Times New Roman"/>
           <w:color w:val="000000" w:themeColor="text1"/>
@@ -26825,6 +27419,7 @@
         </w:rPr>
       </w:pPr>
     </w:p>
+    <w:p/>
     <w:p>
       <w:pPr>
         <w:pStyle w:val="Caption"/>
@@ -26835,77 +27430,13 @@
           <w:sz w:val="24"/>
         </w:rPr>
       </w:pPr>
-    </w:p>
-    <w:p>
-      <w:pPr>
-        <w:pStyle w:val="Caption"/>
-        <w:jc w:val="center"/>
-        <w:rPr>
-          <w:rFonts w:ascii="Times New Roman" w:hAnsi="Times New Roman" w:cs="Times New Roman"/>
-          <w:color w:val="000000" w:themeColor="text1"/>
-          <w:sz w:val="24"/>
-        </w:rPr>
-      </w:pPr>
-    </w:p>
-    <w:p>
-      <w:pPr>
-        <w:pStyle w:val="Caption"/>
-        <w:jc w:val="center"/>
-        <w:rPr>
-          <w:rFonts w:ascii="Times New Roman" w:hAnsi="Times New Roman" w:cs="Times New Roman"/>
-          <w:color w:val="000000" w:themeColor="text1"/>
-          <w:sz w:val="24"/>
-        </w:rPr>
-      </w:pPr>
-    </w:p>
-    <w:p>
-      <w:pPr>
-        <w:pStyle w:val="Caption"/>
-        <w:jc w:val="center"/>
-        <w:rPr>
-          <w:rFonts w:ascii="Times New Roman" w:hAnsi="Times New Roman" w:cs="Times New Roman"/>
-          <w:color w:val="000000" w:themeColor="text1"/>
-          <w:sz w:val="24"/>
-        </w:rPr>
-      </w:pPr>
-    </w:p>
-    <w:p>
-      <w:pPr>
-        <w:pStyle w:val="Caption"/>
-        <w:jc w:val="center"/>
-        <w:rPr>
-          <w:rFonts w:ascii="Times New Roman" w:hAnsi="Times New Roman" w:cs="Times New Roman"/>
-          <w:color w:val="000000" w:themeColor="text1"/>
-          <w:sz w:val="24"/>
-        </w:rPr>
-      </w:pPr>
-    </w:p>
-    <w:p>
-      <w:pPr>
-        <w:pStyle w:val="Caption"/>
-        <w:rPr>
-          <w:rFonts w:ascii="Times New Roman" w:hAnsi="Times New Roman" w:cs="Times New Roman"/>
-          <w:color w:val="000000" w:themeColor="text1"/>
-          <w:sz w:val="24"/>
-        </w:rPr>
-      </w:pPr>
-    </w:p>
-    <w:p>
-      <w:pPr>
-        <w:pStyle w:val="Caption"/>
-        <w:jc w:val="center"/>
-        <w:rPr>
-          <w:rFonts w:ascii="Times New Roman" w:hAnsi="Times New Roman" w:cs="Times New Roman"/>
-          <w:color w:val="000000" w:themeColor="text1"/>
-          <w:sz w:val="24"/>
-        </w:rPr>
-      </w:pPr>
-      <w:r>
-        <w:rPr>
-          <w:rFonts w:ascii="Times New Roman" w:hAnsi="Times New Roman" w:cs="Times New Roman"/>
-          <w:color w:val="000000" w:themeColor="text1"/>
-          <w:sz w:val="24"/>
-        </w:rPr>
+      <w:r>
+        <w:rPr>
+          <w:rFonts w:ascii="Times New Roman" w:hAnsi="Times New Roman" w:cs="Times New Roman"/>
+          <w:color w:val="000000" w:themeColor="text1"/>
+          <w:sz w:val="24"/>
+        </w:rPr>
+        <w:lastRenderedPageBreak/>
         <w:t xml:space="preserve">Tabel 4. </w:t>
       </w:r>
       <w:r>
@@ -26971,7 +27502,6 @@
         <w:rPr>
           <w:noProof/>
         </w:rPr>
-        <w:lastRenderedPageBreak/>
         <w:drawing>
           <wp:inline distT="0" distB="0" distL="0" distR="0" wp14:anchorId="2C173422" wp14:editId="1137CF13">
             <wp:extent cx="5038725" cy="7181850"/>
@@ -27442,7 +27972,7 @@
       <w:pPr>
         <w:pStyle w:val="NormalWeb"/>
         <w:shd w:val="clear" w:color="auto" w:fill="FFFFFF"/>
-        <w:jc w:val="both"/>
+        <w:jc w:val="center"/>
         <w:rPr>
           <w:color w:val="000000" w:themeColor="text1"/>
         </w:rPr>
@@ -27454,8 +27984,8 @@
         </w:rPr>
         <w:drawing>
           <wp:inline distT="0" distB="0" distL="0" distR="0" wp14:anchorId="44F02368" wp14:editId="4B8B3874">
-            <wp:extent cx="5039995" cy="2692697"/>
-            <wp:effectExtent l="19050" t="19050" r="27305" b="12700"/>
+            <wp:extent cx="4505325" cy="2407041"/>
+            <wp:effectExtent l="19050" t="19050" r="9525" b="12700"/>
             <wp:docPr id="6" name="Picture 6" descr="C:\Users\ACER\Downloads\WhatsApp Image 2023-07-24 at 15.21.14.jpeg"/>
             <wp:cNvGraphicFramePr>
               <a:graphicFrameLocks xmlns:a="http://schemas.openxmlformats.org/drawingml/2006/main" noChangeAspect="1"/>
@@ -27485,7 +28015,7 @@
                   <pic:spPr bwMode="auto">
                     <a:xfrm>
                       <a:off x="0" y="0"/>
-                      <a:ext cx="5039995" cy="2692697"/>
+                      <a:ext cx="4506461" cy="2407648"/>
                     </a:xfrm>
                     <a:prstGeom prst="rect">
                       <a:avLst/>
@@ -27509,6 +28039,7 @@
         <w:pStyle w:val="NormalWeb"/>
         <w:shd w:val="clear" w:color="auto" w:fill="FFFFFF"/>
         <w:spacing w:line="480" w:lineRule="auto"/>
+        <w:ind w:firstLine="426"/>
         <w:jc w:val="both"/>
         <w:rPr>
           <w:color w:val="000000" w:themeColor="text1"/>
@@ -27905,8 +28436,8 @@
         </w:rPr>
         <w:drawing>
           <wp:inline distT="0" distB="0" distL="0" distR="0">
-            <wp:extent cx="5039995" cy="3632367"/>
-            <wp:effectExtent l="19050" t="19050" r="27305" b="25400"/>
+            <wp:extent cx="4314825" cy="3109731"/>
+            <wp:effectExtent l="19050" t="19050" r="9525" b="14605"/>
             <wp:docPr id="7" name="Picture 7" descr="C:\Users\ACER\Downloads\WhatsApp Image 2023-07-24 at 16.10.40.jpeg"/>
             <wp:cNvGraphicFramePr>
               <a:graphicFrameLocks xmlns:a="http://schemas.openxmlformats.org/drawingml/2006/main" noChangeAspect="1"/>
@@ -27936,7 +28467,7 @@
                   <pic:spPr bwMode="auto">
                     <a:xfrm>
                       <a:off x="0" y="0"/>
-                      <a:ext cx="5039995" cy="3632367"/>
+                      <a:ext cx="4318799" cy="3112595"/>
                     </a:xfrm>
                     <a:prstGeom prst="rect">
                       <a:avLst/>
@@ -28157,6 +28688,25 @@
           <w:lang w:eastAsia="id-ID"/>
         </w:rPr>
       </w:pPr>
+    </w:p>
+    <w:p>
+      <w:pPr>
+        <w:rPr>
+          <w:rFonts w:ascii="Times New Roman" w:hAnsi="Times New Roman" w:cs="Times New Roman"/>
+          <w:sz w:val="24"/>
+          <w:lang w:eastAsia="id-ID"/>
+        </w:rPr>
+      </w:pPr>
+    </w:p>
+    <w:p>
+      <w:pPr>
+        <w:spacing w:line="480" w:lineRule="auto"/>
+        <w:rPr>
+          <w:rFonts w:ascii="Times New Roman" w:hAnsi="Times New Roman" w:cs="Times New Roman"/>
+          <w:sz w:val="24"/>
+          <w:lang w:eastAsia="id-ID"/>
+        </w:rPr>
+      </w:pPr>
       <w:r>
         <w:rPr>
           <w:rFonts w:ascii="Times New Roman" w:hAnsi="Times New Roman" w:cs="Times New Roman"/>
@@ -28178,6 +28728,9 @@
     </w:p>
     <w:p>
       <w:pPr>
+        <w:spacing w:line="480" w:lineRule="auto"/>
+        <w:ind w:left="709" w:hanging="709"/>
+        <w:jc w:val="both"/>
         <w:rPr>
           <w:rFonts w:ascii="Times New Roman" w:hAnsi="Times New Roman" w:cs="Times New Roman"/>
           <w:sz w:val="24"/>
@@ -28209,6 +28762,28 @@
         </w:rPr>
         <w:t>hadap Return On Asset Pada Perusahaan Perbankan yang Terdaftar di Bursa Efek Indonesia (BEI).</w:t>
       </w:r>
+    </w:p>
+    <w:p>
+      <w:pPr>
+        <w:spacing w:line="480" w:lineRule="auto"/>
+        <w:ind w:left="709" w:hanging="709"/>
+        <w:jc w:val="both"/>
+        <w:rPr>
+          <w:rFonts w:ascii="Times New Roman" w:hAnsi="Times New Roman" w:cs="Times New Roman"/>
+          <w:sz w:val="24"/>
+          <w:lang w:eastAsia="id-ID"/>
+        </w:rPr>
+      </w:pPr>
+      <w:r>
+        <w:rPr>
+          <w:rFonts w:ascii="Times New Roman" w:hAnsi="Times New Roman" w:cs="Times New Roman"/>
+          <w:sz w:val="24"/>
+          <w:lang w:eastAsia="id-ID"/>
+        </w:rPr>
+        <w:tab/>
+      </w:r>
+      <w:bookmarkStart w:id="0" w:name="_GoBack"/>
+      <w:bookmarkEnd w:id="0"/>
     </w:p>
     <w:p>
       <w:pPr>
@@ -30712,7 +31287,7 @@
 </file>
 
 <file path=customXml/itemProps1.xml><?xml version="1.0" encoding="utf-8"?>
-<ds:datastoreItem xmlns:ds="http://schemas.openxmlformats.org/officeDocument/2006/customXml" ds:itemID="{D08FC1DD-F509-42EA-8D14-2784CB1EFCD3}">
+<ds:datastoreItem xmlns:ds="http://schemas.openxmlformats.org/officeDocument/2006/customXml" ds:itemID="{80A09669-7882-49FF-AC63-EA69DF734810}">
   <ds:schemaRefs>
     <ds:schemaRef ds:uri="http://schemas.openxmlformats.org/officeDocument/2006/bibliography"/>
   </ds:schemaRefs>

</xml_diff>

<commit_message>
menambahkan jurnal ke pembahasan
</commit_message>
<xml_diff>
--- a/BAB 4.docx
+++ b/BAB 4.docx
@@ -7249,7 +7249,19 @@
                 <w:szCs w:val="24"/>
                 <w:lang w:eastAsia="id-ID"/>
               </w:rPr>
-              <w:t>78,70%</w:t>
+              <w:t>78</w:t>
+            </w:r>
+            <w:bookmarkStart w:id="0" w:name="_GoBack"/>
+            <w:bookmarkEnd w:id="0"/>
+            <w:r>
+              <w:rPr>
+                <w:rFonts w:ascii="Times New Roman" w:eastAsia="Times New Roman" w:hAnsi="Times New Roman" w:cs="Times New Roman"/>
+                <w:color w:val="000000"/>
+                <w:sz w:val="24"/>
+                <w:szCs w:val="24"/>
+                <w:lang w:eastAsia="id-ID"/>
+              </w:rPr>
+              <w:t>,70%</w:t>
             </w:r>
           </w:p>
         </w:tc>
@@ -25375,15 +25387,7 @@
           <w:sz w:val="24"/>
           <w:szCs w:val="24"/>
         </w:rPr>
-        <w:t>Pada penelitian ini untuk menggambarkan dari analisis data masing- masing variabel, penulis menggunakan analisis deskriptif dengan pendekatan tabel, grafik maupun gambar.</w:t>
-      </w:r>
-      <w:r>
-        <w:rPr>
-          <w:rFonts w:ascii="Times New Roman" w:hAnsi="Times New Roman" w:cs="Times New Roman"/>
-          <w:sz w:val="24"/>
-          <w:szCs w:val="24"/>
-        </w:rPr>
-        <w:t xml:space="preserve"> Analisis deskriptif digunakan untuk mengetahui gambaran suatu data</w:t>
+        <w:t>Pada penelitian ini untuk menggambarkan dari analisis data masing- masing variabel, penulis menggunakan analisis deskriptif dengan pendekatan tabel, grafik maupun gambar. Analisis deskriptif digunakan untuk mengetahui gambaran suatu data</w:t>
       </w:r>
       <w:r>
         <w:rPr>
@@ -25417,32 +25421,15 @@
           <w:sz w:val="24"/>
           <w:szCs w:val="24"/>
         </w:rPr>
-        <w:t xml:space="preserve">Net Interest Margin (NIM), </w:t>
-      </w:r>
-      <w:r>
-        <w:rPr>
-          <w:rFonts w:ascii="Times New Roman" w:hAnsi="Times New Roman" w:cs="Times New Roman"/>
-          <w:i/>
-          <w:sz w:val="24"/>
-          <w:szCs w:val="24"/>
-        </w:rPr>
-        <w:t>Return On Asset</w:t>
-      </w:r>
-      <w:r>
-        <w:rPr>
-          <w:rFonts w:ascii="Times New Roman" w:hAnsi="Times New Roman" w:cs="Times New Roman"/>
-          <w:sz w:val="24"/>
-          <w:szCs w:val="24"/>
-        </w:rPr>
-        <w:t xml:space="preserve"> (ROA)</w:t>
-      </w:r>
-      <w:r>
-        <w:rPr>
-          <w:rFonts w:ascii="Times New Roman" w:hAnsi="Times New Roman" w:cs="Times New Roman"/>
-          <w:sz w:val="24"/>
-          <w:szCs w:val="24"/>
-        </w:rPr>
-        <w:t xml:space="preserve"> pada perusahaan perbankan yang terdaftar di Bursa Efek Indonesia (BEI) periode 2018 – 2022.</w:t>
+        <w:t>Net Interest Margin (NIM), Return On Asset</w:t>
+      </w:r>
+      <w:r>
+        <w:rPr>
+          <w:rFonts w:ascii="Times New Roman" w:hAnsi="Times New Roman" w:cs="Times New Roman"/>
+          <w:sz w:val="24"/>
+          <w:szCs w:val="24"/>
+        </w:rPr>
+        <w:t xml:space="preserve"> (ROA) pada perusahaan perbankan yang terdaftar di Bursa Efek Indonesia (BEI) periode 2018 – 2022.</w:t>
       </w:r>
       <w:r>
         <w:rPr>
@@ -25713,15 +25700,7 @@
           <w:sz w:val="24"/>
           <w:szCs w:val="24"/>
         </w:rPr>
-        <w:t xml:space="preserve">Sumber : </w:t>
-      </w:r>
-      <w:r>
-        <w:rPr>
-          <w:rFonts w:ascii="Times New Roman" w:hAnsi="Times New Roman" w:cs="Times New Roman"/>
-          <w:sz w:val="24"/>
-          <w:szCs w:val="24"/>
-        </w:rPr>
-        <w:t>Hasil olah STATA, 2023</w:t>
+        <w:t>Sumber : Hasil olah STATA, 2023</w:t>
       </w:r>
     </w:p>
     <w:p>
@@ -28701,8 +28680,10 @@
     <w:p>
       <w:pPr>
         <w:spacing w:line="480" w:lineRule="auto"/>
-        <w:rPr>
-          <w:rFonts w:ascii="Times New Roman" w:hAnsi="Times New Roman" w:cs="Times New Roman"/>
+        <w:jc w:val="both"/>
+        <w:rPr>
+          <w:rFonts w:ascii="Times New Roman" w:hAnsi="Times New Roman" w:cs="Times New Roman"/>
+          <w:b/>
           <w:sz w:val="24"/>
           <w:lang w:eastAsia="id-ID"/>
         </w:rPr>
@@ -28710,6 +28691,7 @@
       <w:r>
         <w:rPr>
           <w:rFonts w:ascii="Times New Roman" w:hAnsi="Times New Roman" w:cs="Times New Roman"/>
+          <w:b/>
           <w:sz w:val="24"/>
           <w:lang w:eastAsia="id-ID"/>
         </w:rPr>
@@ -28719,6 +28701,7 @@
       <w:r>
         <w:rPr>
           <w:rFonts w:ascii="Times New Roman" w:hAnsi="Times New Roman" w:cs="Times New Roman"/>
+          <w:b/>
           <w:sz w:val="24"/>
           <w:lang w:eastAsia="id-ID"/>
         </w:rPr>
@@ -28733,6 +28716,7 @@
         <w:jc w:val="both"/>
         <w:rPr>
           <w:rFonts w:ascii="Times New Roman" w:hAnsi="Times New Roman" w:cs="Times New Roman"/>
+          <w:b/>
           <w:sz w:val="24"/>
           <w:lang w:eastAsia="id-ID"/>
         </w:rPr>
@@ -28740,6 +28724,7 @@
       <w:r>
         <w:rPr>
           <w:rFonts w:ascii="Times New Roman" w:hAnsi="Times New Roman" w:cs="Times New Roman"/>
+          <w:b/>
           <w:sz w:val="24"/>
           <w:lang w:eastAsia="id-ID"/>
         </w:rPr>
@@ -28748,19 +28733,820 @@
       <w:r>
         <w:rPr>
           <w:rFonts w:ascii="Times New Roman" w:hAnsi="Times New Roman" w:cs="Times New Roman"/>
+          <w:b/>
           <w:sz w:val="24"/>
           <w:lang w:eastAsia="id-ID"/>
         </w:rPr>
         <w:tab/>
-        <w:t>Pengaruh Loan to Deposit Ratio (LDR) Ter</w:t>
-      </w:r>
-      <w:r>
-        <w:rPr>
-          <w:rFonts w:ascii="Times New Roman" w:hAnsi="Times New Roman" w:cs="Times New Roman"/>
+        <w:t xml:space="preserve">Pengaruh </w:t>
+      </w:r>
+      <w:r>
+        <w:rPr>
+          <w:rFonts w:ascii="Times New Roman" w:hAnsi="Times New Roman" w:cs="Times New Roman"/>
+          <w:b/>
+          <w:i/>
           <w:sz w:val="24"/>
           <w:lang w:eastAsia="id-ID"/>
         </w:rPr>
-        <w:t>hadap Return On Asset Pada Perusahaan Perbankan yang Terdaftar di Bursa Efek Indonesia (BEI).</w:t>
+        <w:t>Loan to Deposit Ratio</w:t>
+      </w:r>
+      <w:r>
+        <w:rPr>
+          <w:rFonts w:ascii="Times New Roman" w:hAnsi="Times New Roman" w:cs="Times New Roman"/>
+          <w:b/>
+          <w:sz w:val="24"/>
+          <w:lang w:eastAsia="id-ID"/>
+        </w:rPr>
+        <w:t xml:space="preserve"> (LDR) Ter</w:t>
+      </w:r>
+      <w:r>
+        <w:rPr>
+          <w:rFonts w:ascii="Times New Roman" w:hAnsi="Times New Roman" w:cs="Times New Roman"/>
+          <w:b/>
+          <w:sz w:val="24"/>
+          <w:lang w:eastAsia="id-ID"/>
+        </w:rPr>
+        <w:t xml:space="preserve">hadap </w:t>
+      </w:r>
+      <w:r>
+        <w:rPr>
+          <w:rFonts w:ascii="Times New Roman" w:hAnsi="Times New Roman" w:cs="Times New Roman"/>
+          <w:b/>
+          <w:i/>
+          <w:sz w:val="24"/>
+          <w:lang w:eastAsia="id-ID"/>
+        </w:rPr>
+        <w:t>Return On Asset</w:t>
+      </w:r>
+      <w:r>
+        <w:rPr>
+          <w:rFonts w:ascii="Times New Roman" w:hAnsi="Times New Roman" w:cs="Times New Roman"/>
+          <w:b/>
+          <w:i/>
+          <w:sz w:val="24"/>
+          <w:lang w:eastAsia="id-ID"/>
+        </w:rPr>
+        <w:t xml:space="preserve"> </w:t>
+      </w:r>
+      <w:r>
+        <w:rPr>
+          <w:rFonts w:ascii="Times New Roman" w:hAnsi="Times New Roman" w:cs="Times New Roman"/>
+          <w:b/>
+          <w:sz w:val="24"/>
+          <w:lang w:eastAsia="id-ID"/>
+        </w:rPr>
+        <w:t>(ROA)</w:t>
+      </w:r>
+      <w:r>
+        <w:rPr>
+          <w:rFonts w:ascii="Times New Roman" w:hAnsi="Times New Roman" w:cs="Times New Roman"/>
+          <w:b/>
+          <w:sz w:val="24"/>
+          <w:lang w:eastAsia="id-ID"/>
+        </w:rPr>
+        <w:t xml:space="preserve"> Pada Perusahaan Perbankan yang Terdaftar di Bursa Efek Indonesia (BEI).</w:t>
+      </w:r>
+    </w:p>
+    <w:p>
+      <w:pPr>
+        <w:spacing w:line="480" w:lineRule="auto"/>
+        <w:jc w:val="both"/>
+        <w:rPr>
+          <w:rFonts w:ascii="Times New Roman" w:hAnsi="Times New Roman" w:cs="Times New Roman"/>
+          <w:sz w:val="24"/>
+          <w:szCs w:val="24"/>
+        </w:rPr>
+      </w:pPr>
+      <w:r>
+        <w:rPr>
+          <w:rFonts w:ascii="Times New Roman" w:hAnsi="Times New Roman" w:cs="Times New Roman"/>
+          <w:sz w:val="24"/>
+          <w:lang w:eastAsia="id-ID"/>
+        </w:rPr>
+        <w:tab/>
+      </w:r>
+      <w:r>
+        <w:rPr>
+          <w:rFonts w:ascii="Times New Roman" w:hAnsi="Times New Roman" w:cs="Times New Roman"/>
+          <w:sz w:val="24"/>
+          <w:szCs w:val="24"/>
+        </w:rPr>
+        <w:t xml:space="preserve">Berdasarkan hasil regresi data panel metode  Random Effect Model (REM) dapat dilihat pada tabel  4.10, diketahui bahwa nilai koefisien variabel </w:t>
+      </w:r>
+      <w:r>
+        <w:rPr>
+          <w:rFonts w:ascii="Times New Roman" w:hAnsi="Times New Roman" w:cs="Times New Roman"/>
+          <w:i/>
+          <w:sz w:val="24"/>
+          <w:szCs w:val="24"/>
+        </w:rPr>
+        <w:t>L</w:t>
+      </w:r>
+      <w:r>
+        <w:rPr>
+          <w:rFonts w:ascii="Times New Roman" w:hAnsi="Times New Roman" w:cs="Times New Roman"/>
+          <w:i/>
+          <w:sz w:val="24"/>
+          <w:szCs w:val="24"/>
+        </w:rPr>
+        <w:t xml:space="preserve">oan to </w:t>
+      </w:r>
+      <w:r>
+        <w:rPr>
+          <w:rFonts w:ascii="Times New Roman" w:hAnsi="Times New Roman" w:cs="Times New Roman"/>
+          <w:i/>
+          <w:sz w:val="24"/>
+          <w:szCs w:val="24"/>
+        </w:rPr>
+        <w:t>D</w:t>
+      </w:r>
+      <w:r>
+        <w:rPr>
+          <w:rFonts w:ascii="Times New Roman" w:hAnsi="Times New Roman" w:cs="Times New Roman"/>
+          <w:i/>
+          <w:sz w:val="24"/>
+          <w:szCs w:val="24"/>
+        </w:rPr>
+        <w:t xml:space="preserve">eposit </w:t>
+      </w:r>
+      <w:r>
+        <w:rPr>
+          <w:rFonts w:ascii="Times New Roman" w:hAnsi="Times New Roman" w:cs="Times New Roman"/>
+          <w:i/>
+          <w:sz w:val="24"/>
+          <w:szCs w:val="24"/>
+        </w:rPr>
+        <w:t>R</w:t>
+      </w:r>
+      <w:r>
+        <w:rPr>
+          <w:rFonts w:ascii="Times New Roman" w:hAnsi="Times New Roman" w:cs="Times New Roman"/>
+          <w:i/>
+          <w:sz w:val="24"/>
+          <w:szCs w:val="24"/>
+        </w:rPr>
+        <w:t>atio</w:t>
+      </w:r>
+      <w:r>
+        <w:rPr>
+          <w:rFonts w:ascii="Times New Roman" w:hAnsi="Times New Roman" w:cs="Times New Roman"/>
+          <w:sz w:val="24"/>
+          <w:szCs w:val="24"/>
+        </w:rPr>
+        <w:t xml:space="preserve"> (LDR)</w:t>
+      </w:r>
+      <w:r>
+        <w:rPr>
+          <w:rFonts w:ascii="Times New Roman" w:hAnsi="Times New Roman" w:cs="Times New Roman"/>
+          <w:sz w:val="24"/>
+          <w:szCs w:val="24"/>
+        </w:rPr>
+        <w:t xml:space="preserve"> sebesar – 0,0460813, menunjukan bahwa setiap kenaikan variabel </w:t>
+      </w:r>
+      <w:r>
+        <w:rPr>
+          <w:rFonts w:ascii="Times New Roman" w:hAnsi="Times New Roman" w:cs="Times New Roman"/>
+          <w:i/>
+          <w:sz w:val="24"/>
+          <w:szCs w:val="24"/>
+        </w:rPr>
+        <w:t>Loan to Deposit Ratio</w:t>
+      </w:r>
+      <w:r>
+        <w:rPr>
+          <w:rFonts w:ascii="Times New Roman" w:hAnsi="Times New Roman" w:cs="Times New Roman"/>
+          <w:sz w:val="24"/>
+          <w:szCs w:val="24"/>
+        </w:rPr>
+        <w:t xml:space="preserve"> (LDR)</w:t>
+      </w:r>
+      <w:r>
+        <w:rPr>
+          <w:rFonts w:ascii="Times New Roman" w:hAnsi="Times New Roman" w:cs="Times New Roman"/>
+          <w:sz w:val="24"/>
+          <w:szCs w:val="24"/>
+        </w:rPr>
+        <w:t xml:space="preserve"> </w:t>
+      </w:r>
+      <w:r>
+        <w:rPr>
+          <w:rFonts w:ascii="Times New Roman" w:hAnsi="Times New Roman" w:cs="Times New Roman"/>
+          <w:sz w:val="24"/>
+          <w:szCs w:val="24"/>
+        </w:rPr>
+        <w:t xml:space="preserve"> sebesar 1% maka kemung</w:t>
+      </w:r>
+      <w:r>
+        <w:rPr>
+          <w:rFonts w:ascii="Times New Roman" w:hAnsi="Times New Roman" w:cs="Times New Roman"/>
+          <w:sz w:val="24"/>
+          <w:szCs w:val="24"/>
+        </w:rPr>
+        <w:t xml:space="preserve">kinan perusahaan mengalami </w:t>
+      </w:r>
+      <w:r>
+        <w:rPr>
+          <w:rFonts w:ascii="Times New Roman" w:hAnsi="Times New Roman" w:cs="Times New Roman"/>
+          <w:i/>
+          <w:sz w:val="24"/>
+          <w:szCs w:val="24"/>
+        </w:rPr>
+        <w:t>Return on Asset</w:t>
+      </w:r>
+      <w:r>
+        <w:rPr>
+          <w:rFonts w:ascii="Times New Roman" w:hAnsi="Times New Roman" w:cs="Times New Roman"/>
+          <w:sz w:val="24"/>
+          <w:szCs w:val="24"/>
+        </w:rPr>
+        <w:t xml:space="preserve"> (ROA) </w:t>
+      </w:r>
+      <w:r>
+        <w:rPr>
+          <w:rFonts w:ascii="Times New Roman" w:hAnsi="Times New Roman" w:cs="Times New Roman"/>
+          <w:sz w:val="24"/>
+          <w:szCs w:val="24"/>
+        </w:rPr>
+        <w:t xml:space="preserve">sebesar 4,6%.  hal ini berarti variabel X1 berpengaruh negatif terhadap variabel Y. selanjutnya berdasarkan prob&gt;|z|X1 adalah 0,000 &lt;  0,05, maka H0 ditolak dan H1 diterima yang artinya variabel X1 berpengaruh negatif dan signifikan terhadap variabel Y. </w:t>
+      </w:r>
+    </w:p>
+    <w:p>
+      <w:pPr>
+        <w:spacing w:line="480" w:lineRule="auto"/>
+        <w:ind w:firstLine="720"/>
+        <w:jc w:val="both"/>
+        <w:rPr>
+          <w:rFonts w:ascii="Times New Roman" w:hAnsi="Times New Roman" w:cs="Times New Roman"/>
+          <w:sz w:val="24"/>
+          <w:szCs w:val="24"/>
+        </w:rPr>
+      </w:pPr>
+      <w:r>
+        <w:rPr>
+          <w:rFonts w:ascii="Times New Roman" w:hAnsi="Times New Roman" w:cs="Times New Roman"/>
+          <w:sz w:val="24"/>
+          <w:szCs w:val="24"/>
+        </w:rPr>
+        <w:t xml:space="preserve">Hasil Penelitian ini dapat menjawab sub bab 2.10 Hipotesis Penelitian, dimana H1: </w:t>
+      </w:r>
+      <w:r>
+        <w:rPr>
+          <w:rFonts w:ascii="Times New Roman" w:hAnsi="Times New Roman" w:cs="Times New Roman"/>
+          <w:i/>
+          <w:sz w:val="24"/>
+          <w:szCs w:val="24"/>
+        </w:rPr>
+        <w:t>Loan to Deposit Ratio (LDR)</w:t>
+      </w:r>
+      <w:r>
+        <w:rPr>
+          <w:rFonts w:ascii="Times New Roman" w:hAnsi="Times New Roman" w:cs="Times New Roman"/>
+          <w:sz w:val="24"/>
+          <w:szCs w:val="24"/>
+        </w:rPr>
+        <w:t xml:space="preserve"> berpengaruh terhadap </w:t>
+      </w:r>
+      <w:r>
+        <w:rPr>
+          <w:rFonts w:ascii="Times New Roman" w:hAnsi="Times New Roman" w:cs="Times New Roman"/>
+          <w:i/>
+          <w:sz w:val="24"/>
+          <w:szCs w:val="24"/>
+        </w:rPr>
+        <w:t>Return On Asset (ROA)</w:t>
+      </w:r>
+      <w:r>
+        <w:rPr>
+          <w:rFonts w:ascii="Times New Roman" w:hAnsi="Times New Roman" w:cs="Times New Roman"/>
+          <w:sz w:val="24"/>
+          <w:szCs w:val="24"/>
+        </w:rPr>
+        <w:t xml:space="preserve">, maka pada penelitian ini untuk H1 diterima. Dapat disimpulkan bahwa variabel </w:t>
+      </w:r>
+      <w:r>
+        <w:rPr>
+          <w:rFonts w:ascii="Times New Roman" w:hAnsi="Times New Roman" w:cs="Times New Roman"/>
+          <w:i/>
+          <w:sz w:val="24"/>
+          <w:szCs w:val="24"/>
+        </w:rPr>
+        <w:t>Loan to Deposit Ratio</w:t>
+      </w:r>
+      <w:r>
+        <w:rPr>
+          <w:rFonts w:ascii="Times New Roman" w:hAnsi="Times New Roman" w:cs="Times New Roman"/>
+          <w:sz w:val="24"/>
+          <w:szCs w:val="24"/>
+        </w:rPr>
+        <w:t xml:space="preserve"> (LDR)</w:t>
+      </w:r>
+      <w:r>
+        <w:rPr>
+          <w:rFonts w:ascii="Times New Roman" w:hAnsi="Times New Roman" w:cs="Times New Roman"/>
+          <w:sz w:val="24"/>
+          <w:szCs w:val="24"/>
+        </w:rPr>
+        <w:t xml:space="preserve"> </w:t>
+      </w:r>
+      <w:r>
+        <w:rPr>
+          <w:rFonts w:ascii="Times New Roman" w:hAnsi="Times New Roman" w:cs="Times New Roman"/>
+          <w:sz w:val="24"/>
+          <w:szCs w:val="24"/>
+        </w:rPr>
+        <w:t xml:space="preserve"> secara parsial memiliki pengaruh negatif dan signifikan terhadap </w:t>
+      </w:r>
+      <w:r>
+        <w:rPr>
+          <w:rFonts w:ascii="Times New Roman" w:hAnsi="Times New Roman" w:cs="Times New Roman"/>
+          <w:i/>
+          <w:sz w:val="24"/>
+          <w:szCs w:val="24"/>
+        </w:rPr>
+        <w:t>Return on Asset</w:t>
+      </w:r>
+      <w:r>
+        <w:rPr>
+          <w:rFonts w:ascii="Times New Roman" w:hAnsi="Times New Roman" w:cs="Times New Roman"/>
+          <w:sz w:val="24"/>
+          <w:szCs w:val="24"/>
+        </w:rPr>
+        <w:t xml:space="preserve"> (ROA) </w:t>
+      </w:r>
+      <w:r>
+        <w:rPr>
+          <w:rFonts w:ascii="Times New Roman" w:hAnsi="Times New Roman" w:cs="Times New Roman"/>
+          <w:sz w:val="24"/>
+          <w:szCs w:val="24"/>
+        </w:rPr>
+        <w:t>pada perusahaan perbankan yang terdaftar di Bursa Efek Indonesia (BEI)  periode 2018 – 2022.</w:t>
+      </w:r>
+    </w:p>
+    <w:p>
+      <w:pPr>
+        <w:spacing w:line="480" w:lineRule="auto"/>
+        <w:ind w:firstLine="720"/>
+        <w:jc w:val="both"/>
+        <w:rPr>
+          <w:rFonts w:ascii="Times New Roman" w:hAnsi="Times New Roman" w:cs="Times New Roman"/>
+          <w:sz w:val="24"/>
+          <w:szCs w:val="24"/>
+        </w:rPr>
+      </w:pPr>
+      <w:r>
+        <w:rPr>
+          <w:rFonts w:ascii="Times New Roman" w:hAnsi="Times New Roman" w:cs="Times New Roman"/>
+          <w:sz w:val="24"/>
+          <w:szCs w:val="24"/>
+        </w:rPr>
+        <w:t xml:space="preserve">Hasil penelitian ini tidak sesuai dengan hasil penelitian yang dilakukan oleh </w:t>
+      </w:r>
+      <w:r>
+        <w:rPr>
+          <w:rFonts w:ascii="Times New Roman" w:hAnsi="Times New Roman" w:cs="Times New Roman"/>
+          <w:sz w:val="24"/>
+          <w:szCs w:val="24"/>
+        </w:rPr>
+        <w:fldChar w:fldCharType="begin" w:fldLock="1"/>
+      </w:r>
+      <w:r>
+        <w:rPr>
+          <w:rFonts w:ascii="Times New Roman" w:hAnsi="Times New Roman" w:cs="Times New Roman"/>
+          <w:sz w:val="24"/>
+          <w:szCs w:val="24"/>
+        </w:rPr>
+        <w:instrText>ADDIN CSL_CITATION {"citationItems":[{"id":"ITEM-1","itemData":{"ISSN":"2303-1174","abstract":"… Non Performing Loan (NPL) Non Performing Loan (NPL) merupakan kredit bermasalah atau kredit macet pada suatu bank … H2= Non Performing Loan (NPL) diduga tidak berpengaruh signifikan terhadap Return On Asset (ROA) …","author":[{"dropping-particle":"","family":"Rembet","given":"Watung E Claudia","non-dropping-particle":"","parse-names":false,"suffix":""},{"dropping-particle":"","family":"Baramuli","given":"Dedy N","non-dropping-particle":"","parse-names":false,"suffix":""}],"container-title":"Jurnal EMBA: Jurnal Riset Ekonomi, Manajemen, Bisnis dan Akuntansi","id":"ITEM-1","issue":"3","issued":{"date-parts":[["2020"]]},"page":"342-352","title":"Pengaruh Car, Npl, Nim, Bopo, Ldr Terhadap Return on Asset (Roa) (Studi Pada Bank Umum Swasta Nasional Devisa Yang Terdaftar Di Bei)","type":"article-journal","volume":"8"},"uris":["http://www.mendeley.com/documents/?uuid=3d4e8934-2eee-411f-a2e3-85ba7f057da5"]}],"mendeley":{"formattedCitation":"(Rembet &amp; Baramuli, 2020)","plainTextFormattedCitation":"(Rembet &amp; Baramuli, 2020)","previouslyFormattedCitation":"(Rembet &amp; Baramuli, 2020)"},"properties":{"noteIndex":0},"schema":"https://github.com/citation-style-language/schema/raw/master/csl-citation.json"}</w:instrText>
+      </w:r>
+      <w:r>
+        <w:rPr>
+          <w:rFonts w:ascii="Times New Roman" w:hAnsi="Times New Roman" w:cs="Times New Roman"/>
+          <w:sz w:val="24"/>
+          <w:szCs w:val="24"/>
+        </w:rPr>
+        <w:fldChar w:fldCharType="separate"/>
+      </w:r>
+      <w:r>
+        <w:rPr>
+          <w:rFonts w:ascii="Times New Roman" w:hAnsi="Times New Roman" w:cs="Times New Roman"/>
+          <w:noProof/>
+          <w:sz w:val="24"/>
+          <w:szCs w:val="24"/>
+        </w:rPr>
+        <w:t>(Rembet &amp; Baramuli, 2020)</w:t>
+      </w:r>
+      <w:r>
+        <w:rPr>
+          <w:rFonts w:ascii="Times New Roman" w:hAnsi="Times New Roman" w:cs="Times New Roman"/>
+          <w:sz w:val="24"/>
+          <w:szCs w:val="24"/>
+        </w:rPr>
+        <w:fldChar w:fldCharType="end"/>
+      </w:r>
+      <w:r>
+        <w:rPr>
+          <w:rFonts w:ascii="Times New Roman" w:hAnsi="Times New Roman" w:cs="Times New Roman"/>
+          <w:sz w:val="24"/>
+          <w:szCs w:val="24"/>
+        </w:rPr>
+        <w:t xml:space="preserve">, </w:t>
+      </w:r>
+      <w:r>
+        <w:rPr>
+          <w:rFonts w:ascii="Times New Roman" w:hAnsi="Times New Roman" w:cs="Times New Roman"/>
+          <w:spacing w:val="-12"/>
+          <w:sz w:val="24"/>
+          <w:szCs w:val="24"/>
+        </w:rPr>
+        <w:fldChar w:fldCharType="begin" w:fldLock="1"/>
+      </w:r>
+      <w:r>
+        <w:rPr>
+          <w:rFonts w:ascii="Times New Roman" w:hAnsi="Times New Roman" w:cs="Times New Roman"/>
+          <w:spacing w:val="-12"/>
+          <w:sz w:val="24"/>
+          <w:szCs w:val="24"/>
+        </w:rPr>
+        <w:instrText>ADDIN CSL_CITATION {"citationItems":[{"id":"ITEM-1","itemData":{"DOI":"10.23887/jjpe.v11i1.20162","ISSN":"2599-1418","abstract":"Penelitian ini bertujuan untuk mengetahui pengaruh (CAR) terhadap (ROA), untuk mengetahui  pengaruh  (LDR)  terhadap  (ROA),  untuk  mengetahui  pengaruh  (NIM) terhadap (ROA), dan untuk mengetahui pengaruh (CAR), (LDR), dan (NIM) terhadap (ROA) pada bank umum swasta nasional devisa yang terdaftar di Bursa Efek Indonesia 2015-2017. Penelitian ini menggunakan rancangan penelitian kuantitatif kausal. Subjek penelitian ini adalah Bank Umum Swastra Nasional Devisa periode 2015-2017. Objek dalam penelitian ini adalah laporan keuangan yang terdiri dari ratio-ratio antara lain CAR, LDR,  NIM  dan  ROA  tahun  2015-2017.  Data  yang  diperoleh  dikumpulkan  dengan menggunakan metode dokumentasi. Hasil penelitian ini adalah terdapat pengaruh CAR terhadap ROA. Hal ini dapat dilihat dari hasil yang menunjukkan nilai t sebesar 2,108 dengan p-value = 0,040 &lt; α = 0,05. Terdapat pengaruh LDR terhadap ROA. Hal ini dapat dilihat dari hasil yang menunjukkan nilai t sebesar 2,829 dengan p-value = 0,000 &lt; α = 0,05. Terdapat pengaruh NIM terhadap ROA. Hal ini dapat dilihat dari hasil yang menunjukkan nilai t 2,200 dengan p-value = 0,032 &lt; α = 0,05. Terdapat pengaruh CAR, LDR, dan NIM terhadap ROA. Hal ini dapat dilihat dari hasil yang menunjukkan nilai F hitung sebesar 42,492 dengan p-value = 0,000 &lt; α = 0,05.","author":[{"dropping-particle":"","family":"Irfan","given":"Moch","non-dropping-particle":"","parse-names":false,"suffix":""},{"dropping-particle":"","family":"Suwendra","given":"I Wayan","non-dropping-particle":"","parse-names":false,"suffix":""},{"dropping-particle":"","family":"Sujana","given":"I Nyoman","non-dropping-particle":"","parse-names":false,"suffix":""}],"container-title":"Jurnal Pendidikan Ekonomi Undiksha","id":"ITEM-1","issue":"1","issued":{"date-parts":[["2019"]]},"page":"296","title":"Pengaruh Capital Adequacy Ratio (Car), Loan To Deposit Ratio (Ldr), Dan Net Interest Margin (Nim) Terhadap Return on Assets (Roa) Pada Bank Umum Swasta Nasional Devisa Yang Terdaftar Di Bursa Efek Indonesia Tahun 2015-2017","type":"article-journal","volume":"11"},"uris":["http://www.mendeley.com/documents/?uuid=18f73db2-3e99-48bb-b454-408714ae7b09"]}],"mendeley":{"formattedCitation":"(Irfan et al., 2019)","plainTextFormattedCitation":"(Irfan et al., 2019)","previouslyFormattedCitation":"(Irfan et al., 2019)"},"properties":{"noteIndex":0},"schema":"https://github.com/citation-style-language/schema/raw/master/csl-citation.json"}</w:instrText>
+      </w:r>
+      <w:r>
+        <w:rPr>
+          <w:rFonts w:ascii="Times New Roman" w:hAnsi="Times New Roman" w:cs="Times New Roman"/>
+          <w:spacing w:val="-12"/>
+          <w:sz w:val="24"/>
+          <w:szCs w:val="24"/>
+        </w:rPr>
+        <w:fldChar w:fldCharType="separate"/>
+      </w:r>
+      <w:r>
+        <w:rPr>
+          <w:rFonts w:ascii="Times New Roman" w:hAnsi="Times New Roman" w:cs="Times New Roman"/>
+          <w:noProof/>
+          <w:spacing w:val="-12"/>
+          <w:sz w:val="24"/>
+          <w:szCs w:val="24"/>
+        </w:rPr>
+        <w:t>(Irfan et al., 2019)</w:t>
+      </w:r>
+      <w:r>
+        <w:rPr>
+          <w:rFonts w:ascii="Times New Roman" w:hAnsi="Times New Roman" w:cs="Times New Roman"/>
+          <w:spacing w:val="-12"/>
+          <w:sz w:val="24"/>
+          <w:szCs w:val="24"/>
+        </w:rPr>
+        <w:fldChar w:fldCharType="end"/>
+      </w:r>
+      <w:r>
+        <w:rPr>
+          <w:rFonts w:ascii="Times New Roman" w:hAnsi="Times New Roman" w:cs="Times New Roman"/>
+          <w:spacing w:val="-12"/>
+          <w:sz w:val="24"/>
+          <w:szCs w:val="24"/>
+        </w:rPr>
+        <w:t xml:space="preserve">, </w:t>
+      </w:r>
+      <w:r>
+        <w:rPr>
+          <w:rFonts w:ascii="Times New Roman" w:hAnsi="Times New Roman" w:cs="Times New Roman"/>
+          <w:sz w:val="24"/>
+          <w:szCs w:val="24"/>
+        </w:rPr>
+        <w:fldChar w:fldCharType="begin" w:fldLock="1"/>
+      </w:r>
+      <w:r>
+        <w:rPr>
+          <w:rFonts w:ascii="Times New Roman" w:hAnsi="Times New Roman" w:cs="Times New Roman"/>
+          <w:sz w:val="24"/>
+          <w:szCs w:val="24"/>
+        </w:rPr>
+        <w:instrText>ADDIN CSL_CITATION {"citationItems":[{"id":"ITEM-1","itemData":{"abstract":"Penelitian ini bertujuan untuk melihat pengaruh CAR (Capital Adequacy Ratio) , LDR (Loan to Deposit Ratio), NIM (Net Interest Margin), BOPO (Beban Operasional Pendapatan Operasional ) terhadap ROA (Return on Assets) pada sektor perbankan Bursa Efek Indonesia tahun 2016-2018.Sumber data berasal dari laporan keuangan perusahaan dan Indonesian Capital Market Directory (ICMD) perusahaan sektor perbankan yang terdaftar di Bursa Efek Indonesia.Populasi yang digunakan pada penelitian ini yaitu perusahaan yang memiliki laporan keuangan lengkap 3 tahun berturut. Metode pengambilan sampel sebanyak 33 perusahaan perbankan dengan sampel yang didapat sebanyak 99 data. Teknik analisis yang digunakan adalah analisis regresi linier berganda dengan pengujian asumsi klasik menggunakan program SPSS Statistical Paskagerfor Social Science. Hasil penelitian ini secara parsial menunjukkan bahwa CAR berpengaruh positif terhadap ROA, LDR berpengaruh positif terhadap ROA, NIM berpengaruh negatif terhadap ROA dan BOPO berpengaruh negatif terhadap ROA, sedangkan secara simultan CAR, LDR, NIM, BOPO berpengaruh terhadap ROA.","author":[{"dropping-particle":"","family":"Setya","given":"Muhammad","non-dropping-particle":"","parse-names":false,"suffix":""},{"dropping-particle":"","family":"Sari","given":"Pratama","non-dropping-particle":"","parse-names":false,"suffix":""},{"dropping-particle":"","family":"Afriansyah","given":"Riki","non-dropping-particle":"","parse-names":false,"suffix":""},{"dropping-particle":"","family":"Icmd","given":"Directory","non-dropping-particle":"","parse-names":false,"suffix":""},{"dropping-particle":"","family":"Efek","given":"Bursa","non-dropping-particle":"","parse-names":false,"suffix":""},{"dropping-particle":"","family":"Populasi","given":"Indonesia","non-dropping-particle":"","parse-names":false,"suffix":""}],"container-title":"Jurnal Akuntansi dan Keuangan","id":"ITEM-1","issue":"1","issued":{"date-parts":[["2021"]]},"page":"118-126","title":"Pengaruh car , ldr , nim , bopo terhadap roa pada sektor perbankan go public di bei 2016-2018 to Deposit Ratio ), NIM ( Net Interest Margin ), BOPO ( Beban Operasional Pendapatan","type":"article-journal","volume":"17"},"uris":["http://www.mendeley.com/documents/?uuid=9d0ea296-4f0b-4d0f-a089-e2e0feaf4a20"]}],"mendeley":{"formattedCitation":"(Setya et al., 2021)","plainTextFormattedCitation":"(Setya et al., 2021)","previouslyFormattedCitation":"(Setya et al., 2021)"},"properties":{"noteIndex":0},"schema":"https://github.com/citation-style-language/schema/raw/master/csl-citation.json"}</w:instrText>
+      </w:r>
+      <w:r>
+        <w:rPr>
+          <w:rFonts w:ascii="Times New Roman" w:hAnsi="Times New Roman" w:cs="Times New Roman"/>
+          <w:sz w:val="24"/>
+          <w:szCs w:val="24"/>
+        </w:rPr>
+        <w:fldChar w:fldCharType="separate"/>
+      </w:r>
+      <w:r>
+        <w:rPr>
+          <w:rFonts w:ascii="Times New Roman" w:hAnsi="Times New Roman" w:cs="Times New Roman"/>
+          <w:noProof/>
+          <w:sz w:val="24"/>
+          <w:szCs w:val="24"/>
+        </w:rPr>
+        <w:t>(Setya et al., 2021)</w:t>
+      </w:r>
+      <w:r>
+        <w:rPr>
+          <w:rFonts w:ascii="Times New Roman" w:hAnsi="Times New Roman" w:cs="Times New Roman"/>
+          <w:sz w:val="24"/>
+          <w:szCs w:val="24"/>
+        </w:rPr>
+        <w:fldChar w:fldCharType="end"/>
+      </w:r>
+      <w:r>
+        <w:rPr>
+          <w:rFonts w:ascii="Times New Roman" w:hAnsi="Times New Roman" w:cs="Times New Roman"/>
+          <w:sz w:val="24"/>
+          <w:szCs w:val="24"/>
+        </w:rPr>
+        <w:t xml:space="preserve">, </w:t>
+      </w:r>
+      <w:r>
+        <w:rPr>
+          <w:rFonts w:ascii="Times New Roman" w:hAnsi="Times New Roman" w:cs="Times New Roman"/>
+          <w:sz w:val="24"/>
+          <w:szCs w:val="24"/>
+        </w:rPr>
+        <w:fldChar w:fldCharType="begin" w:fldLock="1"/>
+      </w:r>
+      <w:r>
+        <w:rPr>
+          <w:rFonts w:ascii="Times New Roman" w:hAnsi="Times New Roman" w:cs="Times New Roman"/>
+          <w:sz w:val="24"/>
+          <w:szCs w:val="24"/>
+        </w:rPr>
+        <w:instrText>ADDIN CSL_CITATION {"citationItems":[{"id":"ITEM-1","itemData":{"DOI":"10.33061/rsfu.v4i1.3409","ISSN":"2550-0171","abstract":"This research is performed on order to test the influence of the variable Capital Adequacy Ratio (CAR), Non Performing Loan (NPL), Net Interest Margin (NIM), Biaya Operasional/Pendapatan Operasional (BOPO), Loan to Deposit Ratio (LDR) toward Return On Asset (ROA).Methodology research as the sample used purposive sampling, sample was accrued 26 Bank Pembangunan Daerah in Indonesia. Data analysis with multi linear regression of ordinary least square and hypotheses test used t-statistic and F-statistic at level of significance 5%, a classic assumption examination which consist of data normality test, multicolinearity test, hetersoskedasticity test and autocorrelation test is also being done to test the hypotheses.During research period show as variabel and data research was normal distributed. Based on test, multicolinearity test, hetersoskedasticity test and autocorrelation test classic assumption deviation has no founded, this indicate that the available data has fulfill the condition to use multi linear regression model. This result of research show that variable NPL did not influence ROA. Variable CAR, NIM, and LDR positive significant influence toward ROA. Variable BOPO negative significant influence toward ROA. Prediction capability from these five variable toward ROA is 63,6% where the balance 36,4% is affected to other factor which was not to be entered to research model.Key Words : Return On Asset (ROA), Capital Adequacy Ratio (CAR), Non Performing Loan (NPL), Net Interest Margin (NIM), Biaya Operasional/Pendapatan Operasional (BOPO), Loan to Deposit Ratio (LDR).","author":[{"dropping-particle":"","family":"Setyarini","given":"Adhista","non-dropping-particle":"","parse-names":false,"suffix":""}],"container-title":"Research Fair Unisri","id":"ITEM-1","issue":"1","issued":{"date-parts":[["2020"]]},"page":"282-290","title":"ANALISIS PENGARUH CAR, NPL, NIM, BOPO, LDR TERHADAP ROA (Studi Pada Bank Pembangunan Daerah Di Indonesia Periode 2015-2018)","type":"article-journal","volume":"4"},"uris":["http://www.mendeley.com/documents/?uuid=8c744345-dbe6-4bff-9df8-79bf42e3842b"]}],"mendeley":{"formattedCitation":"(Setyarini, 2020)","plainTextFormattedCitation":"(Setyarini, 2020)","previouslyFormattedCitation":"(Setyarini, 2020)"},"properties":{"noteIndex":0},"schema":"https://github.com/citation-style-language/schema/raw/master/csl-citation.json"}</w:instrText>
+      </w:r>
+      <w:r>
+        <w:rPr>
+          <w:rFonts w:ascii="Times New Roman" w:hAnsi="Times New Roman" w:cs="Times New Roman"/>
+          <w:sz w:val="24"/>
+          <w:szCs w:val="24"/>
+        </w:rPr>
+        <w:fldChar w:fldCharType="separate"/>
+      </w:r>
+      <w:r>
+        <w:rPr>
+          <w:rFonts w:ascii="Times New Roman" w:hAnsi="Times New Roman" w:cs="Times New Roman"/>
+          <w:noProof/>
+          <w:sz w:val="24"/>
+          <w:szCs w:val="24"/>
+        </w:rPr>
+        <w:t>(Setyarini, 2020)</w:t>
+      </w:r>
+      <w:r>
+        <w:rPr>
+          <w:rFonts w:ascii="Times New Roman" w:hAnsi="Times New Roman" w:cs="Times New Roman"/>
+          <w:sz w:val="24"/>
+          <w:szCs w:val="24"/>
+        </w:rPr>
+        <w:fldChar w:fldCharType="end"/>
+      </w:r>
+      <w:r>
+        <w:rPr>
+          <w:rFonts w:ascii="Times New Roman" w:hAnsi="Times New Roman" w:cs="Times New Roman"/>
+          <w:sz w:val="24"/>
+          <w:szCs w:val="24"/>
+        </w:rPr>
+        <w:t xml:space="preserve">, </w:t>
+      </w:r>
+      <w:r>
+        <w:rPr>
+          <w:rFonts w:ascii="Times New Roman" w:hAnsi="Times New Roman" w:cs="Times New Roman"/>
+          <w:sz w:val="24"/>
+          <w:szCs w:val="24"/>
+        </w:rPr>
+        <w:fldChar w:fldCharType="begin" w:fldLock="1"/>
+      </w:r>
+      <w:r>
+        <w:rPr>
+          <w:rFonts w:ascii="Times New Roman" w:hAnsi="Times New Roman" w:cs="Times New Roman"/>
+          <w:sz w:val="24"/>
+          <w:szCs w:val="24"/>
+        </w:rPr>
+        <w:instrText>ADDIN CSL_CITATION {"citationItems":[{"id":"ITEM-1","itemData":{"DOI":"10.29407/jse.v5i1.130","abstract":"ROA is scale used to calculate bank effectiveness because Return On Assets (ROA) is an important one for calculating profits by utilizing assets owned by a bank. So analyzing the effect of the ratio of Net Interest Margin (NIM), Operating Costs to Operating Income (BOPO), Loan To Deposit Ratio (LDR), and Non-Performing Loans (NPL) on the Return On Assets (ROA) of Bank Rakyat Indonesia is very important to see the level of the health of the bank and the bank's profit. The data used is Bank Rakyat Indonesia from 2009-2020. The results showed that the BOPO and LDR variables had a positive effect on ROA, while the NIM and NPL variables had a negative effect on ROA. The analytical tool used in this research is the Vector Error Correction Model (VECM).","author":[{"dropping-particle":"","family":"Hidayat","given":"Restu","non-dropping-particle":"","parse-names":false,"suffix":""},{"dropping-particle":"","family":"Lubis","given":"Firsty Ramadhona Amalia","non-dropping-particle":"","parse-names":false,"suffix":""},{"dropping-particle":"","family":"Salim","given":"Agus","non-dropping-particle":"","parse-names":false,"suffix":""}],"container-title":"Jurnal Simki Economic","id":"ITEM-1","issue":"1","issued":{"date-parts":[["2022"]]},"page":"39-49","title":"Analisis Rasio NIM, BOPO, NPL dan LDR terhadap ROA Bank Rakyat Indonesia Tahun 2009-2020","type":"article-journal","volume":"5"},"uris":["http://www.mendeley.com/documents/?uuid=d03ff845-8ecc-4e82-a705-5b2105553aaf"]}],"mendeley":{"formattedCitation":"(Hidayat et al., 2022)","plainTextFormattedCitation":"(Hidayat et al., 2022)","previouslyFormattedCitation":"(Hidayat et al., 2022)"},"properties":{"noteIndex":0},"schema":"https://github.com/citation-style-language/schema/raw/master/csl-citation.json"}</w:instrText>
+      </w:r>
+      <w:r>
+        <w:rPr>
+          <w:rFonts w:ascii="Times New Roman" w:hAnsi="Times New Roman" w:cs="Times New Roman"/>
+          <w:sz w:val="24"/>
+          <w:szCs w:val="24"/>
+        </w:rPr>
+        <w:fldChar w:fldCharType="separate"/>
+      </w:r>
+      <w:r>
+        <w:rPr>
+          <w:rFonts w:ascii="Times New Roman" w:hAnsi="Times New Roman" w:cs="Times New Roman"/>
+          <w:noProof/>
+          <w:sz w:val="24"/>
+          <w:szCs w:val="24"/>
+        </w:rPr>
+        <w:t>(Hidayat et al., 2022)</w:t>
+      </w:r>
+      <w:r>
+        <w:rPr>
+          <w:rFonts w:ascii="Times New Roman" w:hAnsi="Times New Roman" w:cs="Times New Roman"/>
+          <w:sz w:val="24"/>
+          <w:szCs w:val="24"/>
+        </w:rPr>
+        <w:fldChar w:fldCharType="end"/>
+      </w:r>
+      <w:r>
+        <w:rPr>
+          <w:rFonts w:ascii="Times New Roman" w:hAnsi="Times New Roman" w:cs="Times New Roman"/>
+          <w:sz w:val="24"/>
+          <w:szCs w:val="24"/>
+        </w:rPr>
+        <w:t xml:space="preserve">, </w:t>
+      </w:r>
+      <w:r>
+        <w:rPr>
+          <w:rFonts w:ascii="Times New Roman" w:hAnsi="Times New Roman" w:cs="Times New Roman"/>
+          <w:sz w:val="24"/>
+          <w:szCs w:val="24"/>
+        </w:rPr>
+        <w:t>(Rosandy &amp; Sha, 2022)</w:t>
+      </w:r>
+      <w:r>
+        <w:rPr>
+          <w:rFonts w:ascii="Times New Roman" w:hAnsi="Times New Roman" w:cs="Times New Roman"/>
+          <w:sz w:val="24"/>
+          <w:szCs w:val="24"/>
+        </w:rPr>
+        <w:t xml:space="preserve"> yang menjelaskan bahwa </w:t>
+      </w:r>
+      <w:r>
+        <w:rPr>
+          <w:rFonts w:ascii="Times New Roman" w:hAnsi="Times New Roman" w:cs="Times New Roman"/>
+          <w:i/>
+          <w:sz w:val="24"/>
+          <w:szCs w:val="24"/>
+        </w:rPr>
+        <w:t>Loan to Deposit Ratio</w:t>
+      </w:r>
+      <w:r>
+        <w:rPr>
+          <w:rFonts w:ascii="Times New Roman" w:hAnsi="Times New Roman" w:cs="Times New Roman"/>
+          <w:sz w:val="24"/>
+          <w:szCs w:val="24"/>
+        </w:rPr>
+        <w:t xml:space="preserve"> (LDR)</w:t>
+      </w:r>
+      <w:r>
+        <w:rPr>
+          <w:rFonts w:ascii="Times New Roman" w:hAnsi="Times New Roman" w:cs="Times New Roman"/>
+          <w:sz w:val="24"/>
+          <w:szCs w:val="24"/>
+        </w:rPr>
+        <w:t xml:space="preserve"> </w:t>
+      </w:r>
+      <w:r>
+        <w:rPr>
+          <w:rFonts w:ascii="Times New Roman" w:hAnsi="Times New Roman" w:cs="Times New Roman"/>
+          <w:sz w:val="24"/>
+          <w:szCs w:val="24"/>
+        </w:rPr>
+        <w:t xml:space="preserve">memiliki pengaruh positif dan signifikan terhadap </w:t>
+      </w:r>
+      <w:r>
+        <w:rPr>
+          <w:rFonts w:ascii="Times New Roman" w:hAnsi="Times New Roman" w:cs="Times New Roman"/>
+          <w:sz w:val="24"/>
+          <w:szCs w:val="24"/>
+        </w:rPr>
+        <w:lastRenderedPageBreak/>
+        <w:t>Return on Assets. Namun hasil penelitian ini sejalan dengan penelitian sebelumnya yang dilakukan oleh</w:t>
+      </w:r>
+      <w:r>
+        <w:rPr>
+          <w:rFonts w:ascii="Times New Roman" w:hAnsi="Times New Roman" w:cs="Times New Roman"/>
+          <w:sz w:val="24"/>
+          <w:szCs w:val="24"/>
+        </w:rPr>
+        <w:t xml:space="preserve"> (</w:t>
+      </w:r>
+      <w:r>
+        <w:rPr>
+          <w:rFonts w:ascii="Times New Roman" w:hAnsi="Times New Roman" w:cs="Times New Roman"/>
+          <w:sz w:val="24"/>
+          <w:szCs w:val="24"/>
+        </w:rPr>
+        <w:t>Korompis et al, 2020),</w:t>
+      </w:r>
+      <w:r>
+        <w:rPr>
+          <w:rFonts w:ascii="Times New Roman" w:hAnsi="Times New Roman" w:cs="Times New Roman"/>
+          <w:sz w:val="24"/>
+          <w:szCs w:val="24"/>
+        </w:rPr>
+        <w:t xml:space="preserve"> </w:t>
+      </w:r>
+      <w:r>
+        <w:rPr>
+          <w:rFonts w:ascii="Times New Roman" w:hAnsi="Times New Roman" w:cs="Times New Roman"/>
+          <w:sz w:val="24"/>
+          <w:szCs w:val="24"/>
+        </w:rPr>
+        <w:t>(Fasha &amp; Cherudin, 2021)</w:t>
+      </w:r>
+      <w:r>
+        <w:rPr>
+          <w:rFonts w:ascii="Times New Roman" w:hAnsi="Times New Roman" w:cs="Times New Roman"/>
+          <w:sz w:val="24"/>
+          <w:szCs w:val="24"/>
+        </w:rPr>
+        <w:t>,</w:t>
+      </w:r>
+      <w:r>
+        <w:rPr>
+          <w:rFonts w:ascii="Times New Roman" w:hAnsi="Times New Roman" w:cs="Times New Roman"/>
+          <w:sz w:val="24"/>
+          <w:szCs w:val="24"/>
+        </w:rPr>
+        <w:t xml:space="preserve"> (Widyaningsih &amp; Sampurno, </w:t>
+      </w:r>
+      <w:r>
+        <w:rPr>
+          <w:rFonts w:ascii="Times New Roman" w:hAnsi="Times New Roman" w:cs="Times New Roman"/>
+          <w:sz w:val="24"/>
+          <w:szCs w:val="24"/>
+        </w:rPr>
+        <w:t xml:space="preserve">2022), (Khoiriyah &amp; Dailibas, 2022), </w:t>
+      </w:r>
+      <w:r>
+        <w:rPr>
+          <w:rFonts w:ascii="Times New Roman" w:hAnsi="Times New Roman" w:cs="Times New Roman"/>
+          <w:sz w:val="24"/>
+          <w:szCs w:val="24"/>
+        </w:rPr>
+        <w:t xml:space="preserve">(Caesarani &amp; Manda, 2022), </w:t>
+      </w:r>
+      <w:r>
+        <w:rPr>
+          <w:rFonts w:ascii="Times New Roman" w:hAnsi="Times New Roman" w:cs="Times New Roman"/>
+          <w:sz w:val="24"/>
+          <w:szCs w:val="24"/>
+        </w:rPr>
+        <w:t>(Arthamevia &amp; Husin, 2023)</w:t>
+      </w:r>
+      <w:r>
+        <w:rPr>
+          <w:rFonts w:ascii="Times New Roman" w:hAnsi="Times New Roman" w:cs="Times New Roman"/>
+          <w:sz w:val="24"/>
+          <w:szCs w:val="24"/>
+        </w:rPr>
+        <w:t xml:space="preserve"> </w:t>
+      </w:r>
+      <w:r>
+        <w:rPr>
+          <w:rFonts w:ascii="Times New Roman" w:hAnsi="Times New Roman" w:cs="Times New Roman"/>
+          <w:sz w:val="24"/>
+          <w:szCs w:val="24"/>
+        </w:rPr>
+        <w:t xml:space="preserve">menunjukan hasil penelitian bahwa </w:t>
+      </w:r>
+      <w:r>
+        <w:rPr>
+          <w:rFonts w:ascii="Times New Roman" w:hAnsi="Times New Roman" w:cs="Times New Roman"/>
+          <w:i/>
+          <w:sz w:val="24"/>
+          <w:szCs w:val="24"/>
+        </w:rPr>
+        <w:t>Loan to Deposit Ratio</w:t>
+      </w:r>
+      <w:r>
+        <w:rPr>
+          <w:rFonts w:ascii="Times New Roman" w:hAnsi="Times New Roman" w:cs="Times New Roman"/>
+          <w:sz w:val="24"/>
+          <w:szCs w:val="24"/>
+        </w:rPr>
+        <w:t xml:space="preserve"> (LDR)  </w:t>
+      </w:r>
+      <w:r>
+        <w:rPr>
+          <w:rFonts w:ascii="Times New Roman" w:hAnsi="Times New Roman" w:cs="Times New Roman"/>
+          <w:sz w:val="24"/>
+          <w:szCs w:val="24"/>
+        </w:rPr>
+        <w:t xml:space="preserve">memiliki pengaruh negatif dan siginifikan terhadap </w:t>
+      </w:r>
+      <w:r>
+        <w:rPr>
+          <w:rFonts w:ascii="Times New Roman" w:hAnsi="Times New Roman" w:cs="Times New Roman"/>
+          <w:i/>
+          <w:sz w:val="24"/>
+          <w:szCs w:val="24"/>
+        </w:rPr>
+        <w:t>Return on Asset</w:t>
+      </w:r>
+      <w:r>
+        <w:rPr>
+          <w:rFonts w:ascii="Times New Roman" w:hAnsi="Times New Roman" w:cs="Times New Roman"/>
+          <w:sz w:val="24"/>
+          <w:szCs w:val="24"/>
+        </w:rPr>
+        <w:t xml:space="preserve"> (ROA)</w:t>
+      </w:r>
+      <w:r>
+        <w:rPr>
+          <w:rFonts w:ascii="Times New Roman" w:hAnsi="Times New Roman" w:cs="Times New Roman"/>
+          <w:sz w:val="24"/>
+          <w:szCs w:val="24"/>
+        </w:rPr>
+        <w:t>.</w:t>
       </w:r>
     </w:p>
     <w:p>
@@ -28770,6 +29556,7 @@
         <w:jc w:val="both"/>
         <w:rPr>
           <w:rFonts w:ascii="Times New Roman" w:hAnsi="Times New Roman" w:cs="Times New Roman"/>
+          <w:b/>
           <w:sz w:val="24"/>
           <w:lang w:eastAsia="id-ID"/>
         </w:rPr>
@@ -28777,19 +29564,919 @@
       <w:r>
         <w:rPr>
           <w:rFonts w:ascii="Times New Roman" w:hAnsi="Times New Roman" w:cs="Times New Roman"/>
+          <w:b/>
+          <w:sz w:val="24"/>
+          <w:szCs w:val="24"/>
+        </w:rPr>
+        <w:t>4.3.2</w:t>
+      </w:r>
+      <w:r>
+        <w:rPr>
+          <w:rFonts w:ascii="Times New Roman" w:hAnsi="Times New Roman" w:cs="Times New Roman"/>
+          <w:b/>
+          <w:sz w:val="24"/>
+          <w:szCs w:val="24"/>
+        </w:rPr>
+        <w:tab/>
+        <w:t xml:space="preserve">Pengaruh </w:t>
+      </w:r>
+      <w:r>
+        <w:rPr>
+          <w:rFonts w:ascii="Times New Roman" w:hAnsi="Times New Roman" w:cs="Times New Roman"/>
+          <w:b/>
+          <w:i/>
+          <w:sz w:val="24"/>
+          <w:szCs w:val="24"/>
+        </w:rPr>
+        <w:t>N</w:t>
+      </w:r>
+      <w:r>
+        <w:rPr>
+          <w:rFonts w:ascii="Times New Roman" w:hAnsi="Times New Roman" w:cs="Times New Roman"/>
+          <w:b/>
+          <w:i/>
+          <w:sz w:val="24"/>
+          <w:szCs w:val="24"/>
+        </w:rPr>
+        <w:t xml:space="preserve">et </w:t>
+      </w:r>
+      <w:r>
+        <w:rPr>
+          <w:rFonts w:ascii="Times New Roman" w:hAnsi="Times New Roman" w:cs="Times New Roman"/>
+          <w:b/>
+          <w:i/>
+          <w:sz w:val="24"/>
+          <w:szCs w:val="24"/>
+        </w:rPr>
+        <w:t>I</w:t>
+      </w:r>
+      <w:r>
+        <w:rPr>
+          <w:rFonts w:ascii="Times New Roman" w:hAnsi="Times New Roman" w:cs="Times New Roman"/>
+          <w:b/>
+          <w:i/>
+          <w:sz w:val="24"/>
+          <w:szCs w:val="24"/>
+        </w:rPr>
+        <w:t xml:space="preserve">nterest </w:t>
+      </w:r>
+      <w:r>
+        <w:rPr>
+          <w:rFonts w:ascii="Times New Roman" w:hAnsi="Times New Roman" w:cs="Times New Roman"/>
+          <w:b/>
+          <w:i/>
+          <w:sz w:val="24"/>
+          <w:szCs w:val="24"/>
+        </w:rPr>
+        <w:t>M</w:t>
+      </w:r>
+      <w:r>
+        <w:rPr>
+          <w:rFonts w:ascii="Times New Roman" w:hAnsi="Times New Roman" w:cs="Times New Roman"/>
+          <w:b/>
+          <w:i/>
+          <w:sz w:val="24"/>
+          <w:szCs w:val="24"/>
+        </w:rPr>
+        <w:t>argin</w:t>
+      </w:r>
+      <w:r>
+        <w:rPr>
+          <w:rFonts w:ascii="Times New Roman" w:hAnsi="Times New Roman" w:cs="Times New Roman"/>
+          <w:b/>
+          <w:sz w:val="24"/>
+          <w:szCs w:val="24"/>
+        </w:rPr>
+        <w:t xml:space="preserve"> (NIM)</w:t>
+      </w:r>
+      <w:r>
+        <w:rPr>
+          <w:rFonts w:ascii="Times New Roman" w:hAnsi="Times New Roman" w:cs="Times New Roman"/>
+          <w:b/>
+          <w:sz w:val="24"/>
+          <w:szCs w:val="24"/>
+        </w:rPr>
+        <w:t xml:space="preserve"> Terhadap </w:t>
+      </w:r>
+      <w:r>
+        <w:rPr>
+          <w:rFonts w:ascii="Times New Roman" w:hAnsi="Times New Roman" w:cs="Times New Roman"/>
+          <w:b/>
+          <w:i/>
+          <w:sz w:val="24"/>
+          <w:szCs w:val="24"/>
+        </w:rPr>
+        <w:t>Return on Asset</w:t>
+      </w:r>
+      <w:r>
+        <w:rPr>
+          <w:rFonts w:ascii="Times New Roman" w:hAnsi="Times New Roman" w:cs="Times New Roman"/>
+          <w:b/>
+          <w:sz w:val="24"/>
+          <w:szCs w:val="24"/>
+        </w:rPr>
+        <w:t xml:space="preserve"> (ROA) </w:t>
+      </w:r>
+      <w:r>
+        <w:rPr>
+          <w:rFonts w:ascii="Times New Roman" w:hAnsi="Times New Roman" w:cs="Times New Roman"/>
+          <w:b/>
+          <w:sz w:val="24"/>
+          <w:szCs w:val="24"/>
+        </w:rPr>
+        <w:t xml:space="preserve">Pada Perusahaan </w:t>
+      </w:r>
+      <w:r>
+        <w:rPr>
+          <w:rFonts w:ascii="Times New Roman" w:hAnsi="Times New Roman" w:cs="Times New Roman"/>
+          <w:b/>
+          <w:sz w:val="24"/>
+          <w:szCs w:val="24"/>
+        </w:rPr>
+        <w:t xml:space="preserve">Perbankan </w:t>
+      </w:r>
+      <w:r>
+        <w:rPr>
+          <w:rFonts w:ascii="Times New Roman" w:hAnsi="Times New Roman" w:cs="Times New Roman"/>
+          <w:b/>
+          <w:sz w:val="24"/>
+          <w:szCs w:val="24"/>
+        </w:rPr>
+        <w:t xml:space="preserve">Yang Terdaftar Di </w:t>
+      </w:r>
+      <w:r>
+        <w:rPr>
+          <w:rFonts w:ascii="Times New Roman" w:hAnsi="Times New Roman" w:cs="Times New Roman"/>
+          <w:b/>
           <w:sz w:val="24"/>
           <w:lang w:eastAsia="id-ID"/>
         </w:rPr>
-        <w:tab/>
-      </w:r>
-      <w:bookmarkStart w:id="0" w:name="_GoBack"/>
-      <w:bookmarkEnd w:id="0"/>
+        <w:t>Bursa Efek Indonesia (BEI).</w:t>
+      </w:r>
     </w:p>
     <w:p>
       <w:pPr>
-        <w:rPr>
-          <w:rFonts w:ascii="Times New Roman" w:hAnsi="Times New Roman" w:cs="Times New Roman"/>
-          <w:sz w:val="24"/>
+        <w:spacing w:line="480" w:lineRule="auto"/>
+        <w:ind w:firstLine="709"/>
+        <w:jc w:val="both"/>
+        <w:rPr>
+          <w:rFonts w:ascii="Times New Roman" w:hAnsi="Times New Roman" w:cs="Times New Roman"/>
+          <w:sz w:val="24"/>
+          <w:szCs w:val="24"/>
+        </w:rPr>
+      </w:pPr>
+      <w:r>
+        <w:rPr>
+          <w:rFonts w:ascii="Times New Roman" w:hAnsi="Times New Roman" w:cs="Times New Roman"/>
+          <w:sz w:val="24"/>
+          <w:szCs w:val="24"/>
+        </w:rPr>
+        <w:t>Berdasarkan h</w:t>
+      </w:r>
+      <w:r>
+        <w:rPr>
+          <w:rFonts w:ascii="Times New Roman" w:hAnsi="Times New Roman" w:cs="Times New Roman"/>
+          <w:sz w:val="24"/>
+          <w:szCs w:val="24"/>
+        </w:rPr>
+        <w:t xml:space="preserve">asil regresi data panel metode  </w:t>
+      </w:r>
+      <w:r>
+        <w:rPr>
+          <w:rFonts w:ascii="Times New Roman" w:hAnsi="Times New Roman" w:cs="Times New Roman"/>
+          <w:sz w:val="24"/>
+          <w:szCs w:val="24"/>
+        </w:rPr>
+        <w:t xml:space="preserve">Random Effect Model (REM) dapat dilihat pada tabel 4.10, diketahui bahwa nilai koefisien variabel </w:t>
+      </w:r>
+      <w:r>
+        <w:rPr>
+          <w:rFonts w:ascii="Times New Roman" w:hAnsi="Times New Roman" w:cs="Times New Roman"/>
+          <w:i/>
+          <w:sz w:val="24"/>
+          <w:szCs w:val="24"/>
+        </w:rPr>
+        <w:t>Net Interest Margin</w:t>
+      </w:r>
+      <w:r>
+        <w:rPr>
+          <w:rFonts w:ascii="Times New Roman" w:hAnsi="Times New Roman" w:cs="Times New Roman"/>
+          <w:sz w:val="24"/>
+          <w:szCs w:val="24"/>
+        </w:rPr>
+        <w:t xml:space="preserve"> (NIM)</w:t>
+      </w:r>
+      <w:r>
+        <w:rPr>
+          <w:rFonts w:ascii="Times New Roman" w:hAnsi="Times New Roman" w:cs="Times New Roman"/>
+          <w:sz w:val="24"/>
+          <w:szCs w:val="24"/>
+        </w:rPr>
+        <w:t xml:space="preserve"> sebesar 0.319445 menunjukan bahwa setiap kenaikan variabel </w:t>
+      </w:r>
+      <w:r>
+        <w:rPr>
+          <w:rFonts w:ascii="Times New Roman" w:hAnsi="Times New Roman" w:cs="Times New Roman"/>
+          <w:i/>
+          <w:sz w:val="24"/>
+          <w:szCs w:val="24"/>
+        </w:rPr>
+        <w:t>Net Interest Margin</w:t>
+      </w:r>
+      <w:r>
+        <w:rPr>
+          <w:rFonts w:ascii="Times New Roman" w:hAnsi="Times New Roman" w:cs="Times New Roman"/>
+          <w:sz w:val="24"/>
+          <w:szCs w:val="24"/>
+        </w:rPr>
+        <w:t xml:space="preserve"> (NIM)</w:t>
+      </w:r>
+      <w:r>
+        <w:rPr>
+          <w:rFonts w:ascii="Times New Roman" w:hAnsi="Times New Roman" w:cs="Times New Roman"/>
+          <w:sz w:val="24"/>
+          <w:szCs w:val="24"/>
+        </w:rPr>
+        <w:t xml:space="preserve"> sebesar 1% maka kemungkinan perusahaan mengalami </w:t>
+      </w:r>
+      <w:r>
+        <w:rPr>
+          <w:rFonts w:ascii="Times New Roman" w:hAnsi="Times New Roman" w:cs="Times New Roman"/>
+          <w:i/>
+          <w:sz w:val="24"/>
+          <w:szCs w:val="24"/>
+        </w:rPr>
+        <w:t>Return on Asset</w:t>
+      </w:r>
+      <w:r>
+        <w:rPr>
+          <w:rFonts w:ascii="Times New Roman" w:hAnsi="Times New Roman" w:cs="Times New Roman"/>
+          <w:sz w:val="24"/>
+          <w:szCs w:val="24"/>
+        </w:rPr>
+        <w:t xml:space="preserve"> (ROA)</w:t>
+      </w:r>
+      <w:r>
+        <w:rPr>
+          <w:rFonts w:ascii="Times New Roman" w:hAnsi="Times New Roman" w:cs="Times New Roman"/>
+          <w:sz w:val="24"/>
+          <w:szCs w:val="24"/>
+        </w:rPr>
+        <w:t xml:space="preserve"> sebesar 31,9% hal ini berarti X2 berpengaruh</w:t>
+      </w:r>
+      <w:r>
+        <w:rPr>
+          <w:rFonts w:ascii="Times New Roman" w:hAnsi="Times New Roman" w:cs="Times New Roman"/>
+          <w:sz w:val="24"/>
+          <w:szCs w:val="24"/>
+        </w:rPr>
+        <w:t xml:space="preserve"> positif terhadap variabel  Y. S</w:t>
+      </w:r>
+      <w:r>
+        <w:rPr>
+          <w:rFonts w:ascii="Times New Roman" w:hAnsi="Times New Roman" w:cs="Times New Roman"/>
+          <w:sz w:val="24"/>
+          <w:szCs w:val="24"/>
+        </w:rPr>
+        <w:t>elanjutnya berdasarkan nilai prob&gt;|z|</w:t>
+      </w:r>
+      <w:r>
+        <w:rPr>
+          <w:rFonts w:ascii="Times New Roman" w:hAnsi="Times New Roman" w:cs="Times New Roman"/>
+          <w:sz w:val="24"/>
+          <w:szCs w:val="24"/>
+        </w:rPr>
+        <w:t>X2 adalah  0.005 &lt; 0.05, maka H0</w:t>
+      </w:r>
+      <w:r>
+        <w:rPr>
+          <w:rFonts w:ascii="Times New Roman" w:hAnsi="Times New Roman" w:cs="Times New Roman"/>
+          <w:sz w:val="24"/>
+          <w:szCs w:val="24"/>
+        </w:rPr>
+        <w:t xml:space="preserve"> ditolak, dan H1 diterima. Yang artinya variabel X2 berpengaruh </w:t>
+      </w:r>
+      <w:r>
+        <w:rPr>
+          <w:rFonts w:ascii="Times New Roman" w:hAnsi="Times New Roman" w:cs="Times New Roman"/>
+          <w:sz w:val="24"/>
+          <w:szCs w:val="24"/>
+        </w:rPr>
+        <w:t xml:space="preserve">positif dan </w:t>
+      </w:r>
+      <w:r>
+        <w:rPr>
+          <w:rFonts w:ascii="Times New Roman" w:hAnsi="Times New Roman" w:cs="Times New Roman"/>
+          <w:sz w:val="24"/>
+          <w:szCs w:val="24"/>
+        </w:rPr>
+        <w:t xml:space="preserve">signifikan terhadap variabel Y. </w:t>
+      </w:r>
+    </w:p>
+    <w:p>
+      <w:pPr>
+        <w:spacing w:line="480" w:lineRule="auto"/>
+        <w:ind w:firstLine="709"/>
+        <w:jc w:val="both"/>
+        <w:rPr>
+          <w:rFonts w:ascii="Times New Roman" w:hAnsi="Times New Roman" w:cs="Times New Roman"/>
+          <w:sz w:val="24"/>
+          <w:szCs w:val="24"/>
+        </w:rPr>
+      </w:pPr>
+      <w:r>
+        <w:rPr>
+          <w:rFonts w:ascii="Times New Roman" w:hAnsi="Times New Roman" w:cs="Times New Roman"/>
+          <w:sz w:val="24"/>
+          <w:szCs w:val="24"/>
+        </w:rPr>
+        <w:t>Hasil Penelitian ini dapat menjawab sub bab 2.10 Hi</w:t>
+      </w:r>
+      <w:r>
+        <w:rPr>
+          <w:rFonts w:ascii="Times New Roman" w:hAnsi="Times New Roman" w:cs="Times New Roman"/>
+          <w:sz w:val="24"/>
+          <w:szCs w:val="24"/>
+        </w:rPr>
+        <w:t xml:space="preserve">potesis Penelitian, dimana H2: </w:t>
+      </w:r>
+      <w:r>
+        <w:rPr>
+          <w:rFonts w:ascii="Times New Roman" w:hAnsi="Times New Roman" w:cs="Times New Roman"/>
+          <w:i/>
+          <w:sz w:val="24"/>
+          <w:szCs w:val="24"/>
+        </w:rPr>
+        <w:t>Net Interest Margin</w:t>
+      </w:r>
+      <w:r>
+        <w:rPr>
+          <w:rFonts w:ascii="Times New Roman" w:hAnsi="Times New Roman" w:cs="Times New Roman"/>
+          <w:sz w:val="24"/>
+          <w:szCs w:val="24"/>
+        </w:rPr>
+        <w:t xml:space="preserve"> (NIM)</w:t>
+      </w:r>
+      <w:r>
+        <w:rPr>
+          <w:rFonts w:ascii="Times New Roman" w:hAnsi="Times New Roman" w:cs="Times New Roman"/>
+          <w:sz w:val="24"/>
+          <w:szCs w:val="24"/>
+        </w:rPr>
+        <w:t xml:space="preserve"> berpengaruh terhadap </w:t>
+      </w:r>
+      <w:r>
+        <w:rPr>
+          <w:rFonts w:ascii="Times New Roman" w:hAnsi="Times New Roman" w:cs="Times New Roman"/>
+          <w:i/>
+          <w:sz w:val="24"/>
+          <w:szCs w:val="24"/>
+        </w:rPr>
+        <w:t>Return on Asset</w:t>
+      </w:r>
+      <w:r>
+        <w:rPr>
+          <w:rFonts w:ascii="Times New Roman" w:hAnsi="Times New Roman" w:cs="Times New Roman"/>
+          <w:sz w:val="24"/>
+          <w:szCs w:val="24"/>
+        </w:rPr>
+        <w:t xml:space="preserve"> (ROA)</w:t>
+      </w:r>
+      <w:r>
+        <w:rPr>
+          <w:rFonts w:ascii="Times New Roman" w:hAnsi="Times New Roman" w:cs="Times New Roman"/>
+          <w:sz w:val="24"/>
+          <w:szCs w:val="24"/>
+        </w:rPr>
+        <w:t xml:space="preserve">, maka pada penelitian ini untuk H1 diterima. Dapat disimpulkan bahwa variabel </w:t>
+      </w:r>
+      <w:r>
+        <w:rPr>
+          <w:rFonts w:ascii="Times New Roman" w:hAnsi="Times New Roman" w:cs="Times New Roman"/>
+          <w:i/>
+          <w:sz w:val="24"/>
+          <w:szCs w:val="24"/>
+        </w:rPr>
+        <w:t>Net Interest Margin</w:t>
+      </w:r>
+      <w:r>
+        <w:rPr>
+          <w:rFonts w:ascii="Times New Roman" w:hAnsi="Times New Roman" w:cs="Times New Roman"/>
+          <w:sz w:val="24"/>
+          <w:szCs w:val="24"/>
+        </w:rPr>
+        <w:t xml:space="preserve"> (NIM)</w:t>
+      </w:r>
+      <w:r>
+        <w:rPr>
+          <w:rFonts w:ascii="Times New Roman" w:hAnsi="Times New Roman" w:cs="Times New Roman"/>
+          <w:sz w:val="24"/>
+          <w:szCs w:val="24"/>
+        </w:rPr>
+        <w:t xml:space="preserve"> secara parsial memiliki pengaruh positif dan </w:t>
+      </w:r>
+      <w:r>
+        <w:rPr>
+          <w:rFonts w:ascii="Times New Roman" w:hAnsi="Times New Roman" w:cs="Times New Roman"/>
+          <w:sz w:val="24"/>
+          <w:szCs w:val="24"/>
+        </w:rPr>
+        <w:lastRenderedPageBreak/>
+        <w:t xml:space="preserve">signifikan terhadap </w:t>
+      </w:r>
+      <w:r>
+        <w:rPr>
+          <w:rFonts w:ascii="Times New Roman" w:hAnsi="Times New Roman" w:cs="Times New Roman"/>
+          <w:i/>
+          <w:sz w:val="24"/>
+          <w:szCs w:val="24"/>
+        </w:rPr>
+        <w:t>Return on Asset</w:t>
+      </w:r>
+      <w:r>
+        <w:rPr>
+          <w:rFonts w:ascii="Times New Roman" w:hAnsi="Times New Roman" w:cs="Times New Roman"/>
+          <w:sz w:val="24"/>
+          <w:szCs w:val="24"/>
+        </w:rPr>
+        <w:t xml:space="preserve"> (ROA)</w:t>
+      </w:r>
+      <w:r>
+        <w:rPr>
+          <w:rFonts w:ascii="Times New Roman" w:hAnsi="Times New Roman" w:cs="Times New Roman"/>
+          <w:sz w:val="24"/>
+          <w:szCs w:val="24"/>
+        </w:rPr>
+        <w:t xml:space="preserve"> pada perusahaan perbankan yang terdaftar di Bursa Efek Indonesia (BEI)  periode 2018 – 2022.</w:t>
+      </w:r>
+    </w:p>
+    <w:p>
+      <w:pPr>
+        <w:spacing w:line="480" w:lineRule="auto"/>
+        <w:ind w:firstLine="709"/>
+        <w:jc w:val="both"/>
+        <w:rPr>
+          <w:rFonts w:ascii="Times New Roman" w:hAnsi="Times New Roman" w:cs="Times New Roman"/>
+          <w:sz w:val="24"/>
+          <w:szCs w:val="24"/>
+        </w:rPr>
+      </w:pPr>
+      <w:r>
+        <w:rPr>
+          <w:rFonts w:ascii="Times New Roman" w:hAnsi="Times New Roman" w:cs="Times New Roman"/>
+          <w:sz w:val="24"/>
+          <w:szCs w:val="24"/>
+        </w:rPr>
+        <w:t>Hasil penelitian ini tidak sesuai dengan hasil penelitian yang dilakukan oleh</w:t>
+      </w:r>
+      <w:r>
+        <w:rPr>
+          <w:rFonts w:ascii="Times New Roman" w:hAnsi="Times New Roman" w:cs="Times New Roman"/>
+          <w:sz w:val="24"/>
+          <w:szCs w:val="24"/>
+        </w:rPr>
+        <w:t xml:space="preserve"> </w:t>
+      </w:r>
+      <w:r>
+        <w:rPr>
+          <w:rFonts w:ascii="Times New Roman" w:hAnsi="Times New Roman" w:cs="Times New Roman"/>
+          <w:sz w:val="24"/>
+          <w:szCs w:val="24"/>
+        </w:rPr>
+        <w:t>(</w:t>
+      </w:r>
+      <w:r>
+        <w:rPr>
+          <w:rFonts w:ascii="Times New Roman" w:hAnsi="Times New Roman" w:cs="Times New Roman"/>
+          <w:sz w:val="24"/>
+          <w:szCs w:val="24"/>
+        </w:rPr>
+        <w:t>Harun, 2016), (Hidayat et al., 2022), (</w:t>
+      </w:r>
+      <w:r>
+        <w:rPr>
+          <w:rFonts w:ascii="Times New Roman" w:hAnsi="Times New Roman" w:cs="Times New Roman"/>
+          <w:sz w:val="24"/>
+          <w:szCs w:val="24"/>
+        </w:rPr>
+        <w:t xml:space="preserve">Anggraeni &amp; Citarayani, 2022), </w:t>
+      </w:r>
+      <w:r>
+        <w:rPr>
+          <w:rFonts w:ascii="Times New Roman" w:hAnsi="Times New Roman" w:cs="Times New Roman"/>
+          <w:sz w:val="24"/>
+          <w:szCs w:val="24"/>
+        </w:rPr>
+        <w:t>(Purnasari et al., 2023), (Pardede &amp; Pangestuti, 2016)</w:t>
+      </w:r>
+      <w:r>
+        <w:rPr>
+          <w:rFonts w:ascii="Times New Roman" w:hAnsi="Times New Roman" w:cs="Times New Roman"/>
+          <w:sz w:val="24"/>
+          <w:szCs w:val="24"/>
+        </w:rPr>
+        <w:t xml:space="preserve"> yang menjelaskan bahwa </w:t>
+      </w:r>
+      <w:r>
+        <w:rPr>
+          <w:rFonts w:ascii="Times New Roman" w:hAnsi="Times New Roman" w:cs="Times New Roman"/>
+          <w:i/>
+          <w:sz w:val="24"/>
+          <w:szCs w:val="24"/>
+        </w:rPr>
+        <w:t>Net Interest Margin</w:t>
+      </w:r>
+      <w:r>
+        <w:rPr>
+          <w:rFonts w:ascii="Times New Roman" w:hAnsi="Times New Roman" w:cs="Times New Roman"/>
+          <w:sz w:val="24"/>
+          <w:szCs w:val="24"/>
+        </w:rPr>
+        <w:t xml:space="preserve"> (NIM)</w:t>
+      </w:r>
+      <w:r>
+        <w:rPr>
+          <w:rFonts w:ascii="Times New Roman" w:hAnsi="Times New Roman" w:cs="Times New Roman"/>
+          <w:sz w:val="24"/>
+          <w:szCs w:val="24"/>
+        </w:rPr>
+        <w:t xml:space="preserve"> memiliki pengaruh negatif</w:t>
+      </w:r>
+      <w:r>
+        <w:rPr>
+          <w:rFonts w:ascii="Times New Roman" w:hAnsi="Times New Roman" w:cs="Times New Roman"/>
+          <w:sz w:val="24"/>
+          <w:szCs w:val="24"/>
+        </w:rPr>
+        <w:t xml:space="preserve"> dan </w:t>
+      </w:r>
+      <w:r>
+        <w:rPr>
+          <w:rFonts w:ascii="Times New Roman" w:hAnsi="Times New Roman" w:cs="Times New Roman"/>
+          <w:sz w:val="24"/>
+          <w:szCs w:val="24"/>
+        </w:rPr>
+        <w:t xml:space="preserve">tidak </w:t>
+      </w:r>
+      <w:r>
+        <w:rPr>
+          <w:rFonts w:ascii="Times New Roman" w:hAnsi="Times New Roman" w:cs="Times New Roman"/>
+          <w:sz w:val="24"/>
+          <w:szCs w:val="24"/>
+        </w:rPr>
+        <w:t xml:space="preserve">signifikan terhadap </w:t>
+      </w:r>
+      <w:r>
+        <w:rPr>
+          <w:rFonts w:ascii="Times New Roman" w:hAnsi="Times New Roman" w:cs="Times New Roman"/>
+          <w:i/>
+          <w:sz w:val="24"/>
+          <w:szCs w:val="24"/>
+        </w:rPr>
+        <w:t>Return on Asset</w:t>
+      </w:r>
+      <w:r>
+        <w:rPr>
+          <w:rFonts w:ascii="Times New Roman" w:hAnsi="Times New Roman" w:cs="Times New Roman"/>
+          <w:sz w:val="24"/>
+          <w:szCs w:val="24"/>
+        </w:rPr>
+        <w:t xml:space="preserve"> (ROA)</w:t>
+      </w:r>
+      <w:r>
+        <w:rPr>
+          <w:rFonts w:ascii="Times New Roman" w:hAnsi="Times New Roman" w:cs="Times New Roman"/>
+          <w:sz w:val="24"/>
+          <w:szCs w:val="24"/>
+        </w:rPr>
+        <w:t>. Namun hasil penelitian ini sejalan dengan penelitian sebelumnya yang dilakukan oleh</w:t>
+      </w:r>
+      <w:r>
+        <w:rPr>
+          <w:rFonts w:ascii="Times New Roman" w:hAnsi="Times New Roman" w:cs="Times New Roman"/>
+          <w:sz w:val="24"/>
+          <w:szCs w:val="24"/>
+        </w:rPr>
+        <w:t xml:space="preserve"> </w:t>
+      </w:r>
+      <w:r>
+        <w:rPr>
+          <w:rFonts w:ascii="Times New Roman" w:hAnsi="Times New Roman" w:cs="Times New Roman"/>
+          <w:sz w:val="24"/>
+          <w:szCs w:val="24"/>
+        </w:rPr>
+        <w:fldChar w:fldCharType="begin" w:fldLock="1"/>
+      </w:r>
+      <w:r>
+        <w:rPr>
+          <w:rFonts w:ascii="Times New Roman" w:hAnsi="Times New Roman" w:cs="Times New Roman"/>
+          <w:sz w:val="24"/>
+          <w:szCs w:val="24"/>
+        </w:rPr>
+        <w:instrText>ADDIN CSL_CITATION {"citationItems":[{"id":"ITEM-1","itemData":{"ISBN":"9789793649726","abstract":"Penelitian ini bertujuan untuk menguji pengaruh CAR, NPL, BOPO, dan LDR terhadap ROA dengan NIM sebagai variabel intervening. Permasalahan dalam penelitian ini yaitu adanya ketidakjelasan terhadap faktor-faktor yang menyebabkan perubahan ROA. Metode analisis …","author":[{"dropping-particle":"","family":"Andiansyah","given":"Gladis. dkk","non-dropping-particle":"","parse-names":false,"suffix":""}],"container-title":"Proceeding SENDIU 2020","id":"ITEM-1","issued":{"date-parts":[["2020"]]},"page":"560-567","title":"Pengaruh CAR, NPL, BOPO , Dan LDR Terhadap ROA Dengan NIM Sebagai Variabel Intervening (Studi Pada Bank Yang Go Publik Di Bursa Efek Indonesia Periode Tahun 2015-2018)","type":"article-journal"},"uris":["http://www.mendeley.com/documents/?uuid=04f69dc0-a562-4e0a-97fc-e2dadb8c3c0f"]}],"mendeley":{"formattedCitation":"(Andiansyah, 2020)","plainTextFormattedCitation":"(Andiansyah, 2020)","previouslyFormattedCitation":"(Andiansyah, 2020)"},"properties":{"noteIndex":0},"schema":"https://github.com/citation-style-language/schema/raw/master/csl-citation.json"}</w:instrText>
+      </w:r>
+      <w:r>
+        <w:rPr>
+          <w:rFonts w:ascii="Times New Roman" w:hAnsi="Times New Roman" w:cs="Times New Roman"/>
+          <w:sz w:val="24"/>
+          <w:szCs w:val="24"/>
+        </w:rPr>
+        <w:fldChar w:fldCharType="separate"/>
+      </w:r>
+      <w:r>
+        <w:rPr>
+          <w:rFonts w:ascii="Times New Roman" w:hAnsi="Times New Roman" w:cs="Times New Roman"/>
+          <w:noProof/>
+          <w:sz w:val="24"/>
+          <w:szCs w:val="24"/>
+        </w:rPr>
+        <w:t>(Andiansyah, 2020)</w:t>
+      </w:r>
+      <w:r>
+        <w:rPr>
+          <w:rFonts w:ascii="Times New Roman" w:hAnsi="Times New Roman" w:cs="Times New Roman"/>
+          <w:sz w:val="24"/>
+          <w:szCs w:val="24"/>
+        </w:rPr>
+        <w:fldChar w:fldCharType="end"/>
+      </w:r>
+      <w:r>
+        <w:rPr>
+          <w:rFonts w:ascii="Times New Roman" w:hAnsi="Times New Roman" w:cs="Times New Roman"/>
+          <w:sz w:val="24"/>
+          <w:szCs w:val="24"/>
+        </w:rPr>
+        <w:t>,</w:t>
+      </w:r>
+      <w:r>
+        <w:rPr>
+          <w:rFonts w:ascii="Times New Roman" w:hAnsi="Times New Roman" w:cs="Times New Roman"/>
+          <w:sz w:val="24"/>
+          <w:szCs w:val="24"/>
+        </w:rPr>
+        <w:t xml:space="preserve"> </w:t>
+      </w:r>
+      <w:r>
+        <w:rPr>
+          <w:rFonts w:ascii="Times New Roman" w:hAnsi="Times New Roman" w:cs="Times New Roman"/>
+          <w:sz w:val="24"/>
+          <w:szCs w:val="24"/>
+        </w:rPr>
+        <w:fldChar w:fldCharType="begin" w:fldLock="1"/>
+      </w:r>
+      <w:r>
+        <w:rPr>
+          <w:rFonts w:ascii="Times New Roman" w:hAnsi="Times New Roman" w:cs="Times New Roman"/>
+          <w:sz w:val="24"/>
+          <w:szCs w:val="24"/>
+        </w:rPr>
+        <w:instrText>ADDIN CSL_CITATION {"citationItems":[{"id":"ITEM-1","itemData":{"abstract":"Penelitian ini dilakukan dengan tujuan untuk menguji pengaruh nonperforminng loan (NPL), net interest margin(NIM) loan to deposit ration (LDR) capital adequacy ration (CAR) terhadap retur on asset (ROA) secara silmuta maupun parsial pada perusahaan perbankan yang terdaftardibursa efek indonesia.","author":[{"dropping-particle":"","family":"Debora","given":"Bambang Wahyudi Wicaksono; Sarah","non-dropping-particle":"","parse-names":false,"suffix":""}],"container-title":"Jurnal Manajemen Bisnis","id":"ITEM-1","issue":"3","issued":{"date-parts":[["2020"]]},"page":"383-398","title":"Analisis Pengaruh Npl,Nim,Ldr,Car,Terhadap Roa Pada Perusahaan Perbankan Terdaftar Di Bursa Efek Indonesia Periode Tahun 2016-2018","type":"article-journal","volume":"23"},"uris":["http://www.mendeley.com/documents/?uuid=bebfbc43-dc46-4b13-a5c7-6769ad8680fb"]}],"mendeley":{"formattedCitation":"(Debora, 2020)","plainTextFormattedCitation":"(Debora, 2020)","previouslyFormattedCitation":"(Debora, 2020)"},"properties":{"noteIndex":0},"schema":"https://github.com/citation-style-language/schema/raw/master/csl-citation.json"}</w:instrText>
+      </w:r>
+      <w:r>
+        <w:rPr>
+          <w:rFonts w:ascii="Times New Roman" w:hAnsi="Times New Roman" w:cs="Times New Roman"/>
+          <w:sz w:val="24"/>
+          <w:szCs w:val="24"/>
+        </w:rPr>
+        <w:fldChar w:fldCharType="separate"/>
+      </w:r>
+      <w:r>
+        <w:rPr>
+          <w:rFonts w:ascii="Times New Roman" w:hAnsi="Times New Roman" w:cs="Times New Roman"/>
+          <w:noProof/>
+          <w:sz w:val="24"/>
+          <w:szCs w:val="24"/>
+        </w:rPr>
+        <w:t>(Debora, 2020)</w:t>
+      </w:r>
+      <w:r>
+        <w:rPr>
+          <w:rFonts w:ascii="Times New Roman" w:hAnsi="Times New Roman" w:cs="Times New Roman"/>
+          <w:sz w:val="24"/>
+          <w:szCs w:val="24"/>
+        </w:rPr>
+        <w:fldChar w:fldCharType="end"/>
+      </w:r>
+      <w:r>
+        <w:rPr>
+          <w:rFonts w:ascii="Times New Roman" w:hAnsi="Times New Roman" w:cs="Times New Roman"/>
+          <w:sz w:val="24"/>
+          <w:szCs w:val="24"/>
+        </w:rPr>
+        <w:t xml:space="preserve">, </w:t>
+      </w:r>
+      <w:r>
+        <w:rPr>
+          <w:rFonts w:ascii="Times New Roman" w:hAnsi="Times New Roman" w:cs="Times New Roman"/>
+          <w:sz w:val="24"/>
+          <w:szCs w:val="24"/>
+        </w:rPr>
+        <w:fldChar w:fldCharType="begin" w:fldLock="1"/>
+      </w:r>
+      <w:r>
+        <w:rPr>
+          <w:rFonts w:ascii="Times New Roman" w:hAnsi="Times New Roman" w:cs="Times New Roman"/>
+          <w:sz w:val="24"/>
+          <w:szCs w:val="24"/>
+        </w:rPr>
+        <w:instrText>ADDIN CSL_CITATION {"citationItems":[{"id":"ITEM-1","itemData":{"DOI":"10.37339/e-bis.v4i1.239","ISSN":"2580-2062","abstract":"Penelitian ini bertujuan untuk mengetahui seberapa besar pengaruh Net Interest Margin (NIM) terhadap Return on Asset (ROA) pada PT Bank Pembangunan Daerah Jawa Barat Dan Banten periode 2013-2017. Metode penelitian yang digunakan adalah metode deskriptif dan kuantitatif. Teknik analisis data yang digunakan adalah Koefisien Korelasi Pearson Product Moment dan Koefisien Determinasi. Teknik pengumpulan data yang digunakan adalah studi dokumentasi laporan keuangan periode 2013-2017. Berdasarkan hasil penelitian menunjukkan hubungan antara Net Interest Margin (NIM) terhadap Return on Asset (ROA) sebesar 0,929 yang artinya memiliki hubungan yang sangat kuat. Nilai Koefisien Determinasi menunjukkan Net Interest Margin (NIM) berpengaruh 86,2% terhadap Return on Asset  (ROA) dan 13,8% dipengaruhi oleh variabel lain. Saran untuk penelitian ini adalah pihak perusahaan harus melakukan upaya peningkatan pemberian kredit untuk memaksimalkan laba yang diperoleh sehingga dapat meningkatkan nilai ROA.","author":[{"dropping-particle":"","family":"Indrawan","given":"Bisma","non-dropping-particle":"","parse-names":false,"suffix":""},{"dropping-particle":"","family":"Kaniawati Dewi","given":"Rina","non-dropping-particle":"","parse-names":false,"suffix":""}],"container-title":"Jurnal E-Bis (Ekonomi-Bisnis)","id":"ITEM-1","issue":"1","issued":{"date-parts":[["2020"]]},"page":"78-87","title":"Pengaruh Net Interest Margin (NIM) Terhadap Return on Asset (ROA) Pada PT Bank Pembangunan Daerah Jawa Barat Dan Banten Tbk Periode 2013-2017","type":"article-journal","volume":"4"},"uris":["http://www.mendeley.com/documents/?uuid=e60c1129-ffdb-4923-98f4-bdd3317b3db9"]}],"mendeley":{"formattedCitation":"(Indrawan &amp; Kaniawati Dewi, 2020)","plainTextFormattedCitation":"(Indrawan &amp; Kaniawati Dewi, 2020)","previouslyFormattedCitation":"(Indrawan &amp; Kaniawati Dewi, 2020)"},"properties":{"noteIndex":0},"schema":"https://github.com/citation-style-language/schema/raw/master/csl-citation.json"}</w:instrText>
+      </w:r>
+      <w:r>
+        <w:rPr>
+          <w:rFonts w:ascii="Times New Roman" w:hAnsi="Times New Roman" w:cs="Times New Roman"/>
+          <w:sz w:val="24"/>
+          <w:szCs w:val="24"/>
+        </w:rPr>
+        <w:fldChar w:fldCharType="separate"/>
+      </w:r>
+      <w:r>
+        <w:rPr>
+          <w:rFonts w:ascii="Times New Roman" w:hAnsi="Times New Roman" w:cs="Times New Roman"/>
+          <w:noProof/>
+          <w:sz w:val="24"/>
+          <w:szCs w:val="24"/>
+        </w:rPr>
+        <w:t>(Indrawan &amp; Kaniawati Dewi, 2020)</w:t>
+      </w:r>
+      <w:r>
+        <w:rPr>
+          <w:rFonts w:ascii="Times New Roman" w:hAnsi="Times New Roman" w:cs="Times New Roman"/>
+          <w:sz w:val="24"/>
+          <w:szCs w:val="24"/>
+        </w:rPr>
+        <w:fldChar w:fldCharType="end"/>
+      </w:r>
+      <w:r>
+        <w:rPr>
+          <w:rFonts w:ascii="Times New Roman" w:hAnsi="Times New Roman" w:cs="Times New Roman"/>
+          <w:sz w:val="24"/>
+          <w:szCs w:val="24"/>
+        </w:rPr>
+        <w:t>,</w:t>
+      </w:r>
+      <w:r>
+        <w:rPr>
+          <w:rFonts w:ascii="Times New Roman" w:hAnsi="Times New Roman" w:cs="Times New Roman"/>
+          <w:sz w:val="24"/>
+          <w:szCs w:val="24"/>
+        </w:rPr>
+        <w:t xml:space="preserve"> (Setyaningsih et al., 2023), </w:t>
+      </w:r>
+      <w:r>
+        <w:rPr>
+          <w:rFonts w:ascii="Times New Roman" w:hAnsi="Times New Roman" w:cs="Times New Roman"/>
+          <w:sz w:val="24"/>
+          <w:szCs w:val="24"/>
+        </w:rPr>
+        <w:t>(Rosandy &amp; Sha, 2022)</w:t>
+      </w:r>
+      <w:r>
+        <w:rPr>
+          <w:rFonts w:ascii="Times New Roman" w:hAnsi="Times New Roman" w:cs="Times New Roman"/>
+          <w:sz w:val="24"/>
+          <w:szCs w:val="24"/>
+        </w:rPr>
+        <w:t>, (Septiyani et al., 2022), (Fasha &amp; Cherudin, 2021)</w:t>
+      </w:r>
+      <w:r>
+        <w:rPr>
+          <w:rFonts w:ascii="Times New Roman" w:hAnsi="Times New Roman" w:cs="Times New Roman"/>
+          <w:sz w:val="24"/>
+          <w:szCs w:val="24"/>
+        </w:rPr>
+        <w:t xml:space="preserve"> </w:t>
+      </w:r>
+      <w:r>
+        <w:rPr>
+          <w:rFonts w:ascii="Times New Roman" w:hAnsi="Times New Roman" w:cs="Times New Roman"/>
+          <w:sz w:val="24"/>
+          <w:szCs w:val="24"/>
+        </w:rPr>
+        <w:t xml:space="preserve">yang menunjukan hasil penelitian bahwa </w:t>
+      </w:r>
+      <w:r>
+        <w:rPr>
+          <w:rFonts w:ascii="Times New Roman" w:hAnsi="Times New Roman" w:cs="Times New Roman"/>
+          <w:i/>
+          <w:sz w:val="24"/>
+          <w:szCs w:val="24"/>
+        </w:rPr>
+        <w:t>Net Interest Margin</w:t>
+      </w:r>
+      <w:r>
+        <w:rPr>
+          <w:rFonts w:ascii="Times New Roman" w:hAnsi="Times New Roman" w:cs="Times New Roman"/>
+          <w:sz w:val="24"/>
+          <w:szCs w:val="24"/>
+        </w:rPr>
+        <w:t xml:space="preserve"> (NIM)</w:t>
+      </w:r>
+      <w:r>
+        <w:rPr>
+          <w:rFonts w:ascii="Times New Roman" w:hAnsi="Times New Roman" w:cs="Times New Roman"/>
+          <w:sz w:val="24"/>
+          <w:szCs w:val="24"/>
+        </w:rPr>
+        <w:t xml:space="preserve"> </w:t>
+      </w:r>
+      <w:r>
+        <w:rPr>
+          <w:rFonts w:ascii="Times New Roman" w:hAnsi="Times New Roman" w:cs="Times New Roman"/>
+          <w:sz w:val="24"/>
+          <w:szCs w:val="24"/>
+        </w:rPr>
+        <w:t xml:space="preserve">memiliki pengaruh positif </w:t>
+      </w:r>
+      <w:r>
+        <w:rPr>
+          <w:rFonts w:ascii="Times New Roman" w:hAnsi="Times New Roman" w:cs="Times New Roman"/>
+          <w:sz w:val="24"/>
+          <w:szCs w:val="24"/>
+        </w:rPr>
+        <w:t>dan</w:t>
+      </w:r>
+      <w:r>
+        <w:rPr>
+          <w:rFonts w:ascii="Times New Roman" w:hAnsi="Times New Roman" w:cs="Times New Roman"/>
+          <w:sz w:val="24"/>
+          <w:szCs w:val="24"/>
+        </w:rPr>
+        <w:t xml:space="preserve"> s</w:t>
+      </w:r>
+      <w:r>
+        <w:rPr>
+          <w:rFonts w:ascii="Times New Roman" w:hAnsi="Times New Roman" w:cs="Times New Roman"/>
+          <w:sz w:val="24"/>
+          <w:szCs w:val="24"/>
+        </w:rPr>
+        <w:t>i</w:t>
+      </w:r>
+      <w:r>
+        <w:rPr>
+          <w:rFonts w:ascii="Times New Roman" w:hAnsi="Times New Roman" w:cs="Times New Roman"/>
+          <w:sz w:val="24"/>
+          <w:szCs w:val="24"/>
+        </w:rPr>
+        <w:t xml:space="preserve">ginifikan terhadap </w:t>
+      </w:r>
+      <w:r>
+        <w:rPr>
+          <w:rFonts w:ascii="Times New Roman" w:hAnsi="Times New Roman" w:cs="Times New Roman"/>
+          <w:i/>
+          <w:sz w:val="24"/>
+          <w:szCs w:val="24"/>
+        </w:rPr>
+        <w:t>Return on Asset</w:t>
+      </w:r>
+      <w:r>
+        <w:rPr>
+          <w:rFonts w:ascii="Times New Roman" w:hAnsi="Times New Roman" w:cs="Times New Roman"/>
+          <w:sz w:val="24"/>
+          <w:szCs w:val="24"/>
+        </w:rPr>
+        <w:t xml:space="preserve"> (ROA)</w:t>
+      </w:r>
+      <w:r>
+        <w:rPr>
+          <w:rFonts w:ascii="Times New Roman" w:hAnsi="Times New Roman" w:cs="Times New Roman"/>
+          <w:sz w:val="24"/>
+          <w:szCs w:val="24"/>
+        </w:rPr>
+        <w:t>.</w:t>
+      </w:r>
+    </w:p>
+    <w:p>
+      <w:pPr>
+        <w:spacing w:line="480" w:lineRule="auto"/>
+        <w:jc w:val="both"/>
+        <w:rPr>
+          <w:rFonts w:ascii="Times New Roman" w:hAnsi="Times New Roman" w:cs="Times New Roman"/>
+          <w:sz w:val="24"/>
+          <w:szCs w:val="24"/>
+        </w:rPr>
+      </w:pPr>
+    </w:p>
+    <w:p>
+      <w:pPr>
+        <w:spacing w:line="480" w:lineRule="auto"/>
+        <w:ind w:left="709" w:hanging="709"/>
+        <w:jc w:val="both"/>
+        <w:rPr>
+          <w:rFonts w:ascii="Times New Roman" w:hAnsi="Times New Roman" w:cs="Times New Roman"/>
+          <w:sz w:val="24"/>
+          <w:szCs w:val="24"/>
+          <w:lang w:eastAsia="id-ID"/>
+        </w:rPr>
+      </w:pPr>
+    </w:p>
+    <w:p>
+      <w:pPr>
+        <w:spacing w:line="480" w:lineRule="auto"/>
+        <w:jc w:val="both"/>
+        <w:rPr>
+          <w:rFonts w:ascii="Times New Roman" w:hAnsi="Times New Roman" w:cs="Times New Roman"/>
+          <w:sz w:val="24"/>
+          <w:szCs w:val="24"/>
           <w:lang w:eastAsia="id-ID"/>
         </w:rPr>
       </w:pPr>
@@ -30594,7 +32281,6 @@
   <w:style w:type="character" w:default="1" w:styleId="DefaultParagraphFont">
     <w:name w:val="Default Paragraph Font"/>
     <w:uiPriority w:val="1"/>
-    <w:semiHidden/>
     <w:unhideWhenUsed/>
   </w:style>
   <w:style w:type="table" w:default="1" w:styleId="TableNormal">
@@ -30877,7 +32563,6 @@
   <w:style w:type="character" w:default="1" w:styleId="DefaultParagraphFont">
     <w:name w:val="Default Paragraph Font"/>
     <w:uiPriority w:val="1"/>
-    <w:semiHidden/>
     <w:unhideWhenUsed/>
   </w:style>
   <w:style w:type="table" w:default="1" w:styleId="TableNormal">
@@ -31287,7 +32972,7 @@
 </file>
 
 <file path=customXml/itemProps1.xml><?xml version="1.0" encoding="utf-8"?>
-<ds:datastoreItem xmlns:ds="http://schemas.openxmlformats.org/officeDocument/2006/customXml" ds:itemID="{80A09669-7882-49FF-AC63-EA69DF734810}">
+<ds:datastoreItem xmlns:ds="http://schemas.openxmlformats.org/officeDocument/2006/customXml" ds:itemID="{BC47CF72-81EA-4886-8D22-3E8AB76EB5E6}">
   <ds:schemaRefs>
     <ds:schemaRef ds:uri="http://schemas.openxmlformats.org/officeDocument/2006/bibliography"/>
   </ds:schemaRefs>

</xml_diff>

<commit_message>
menambahkan kesimpulan dan membuat file saran
</commit_message>
<xml_diff>
--- a/BAB 4.docx
+++ b/BAB 4.docx
@@ -7249,19 +7249,7 @@
                 <w:szCs w:val="24"/>
                 <w:lang w:eastAsia="id-ID"/>
               </w:rPr>
-              <w:t>78</w:t>
-            </w:r>
-            <w:bookmarkStart w:id="0" w:name="_GoBack"/>
-            <w:bookmarkEnd w:id="0"/>
-            <w:r>
-              <w:rPr>
-                <w:rFonts w:ascii="Times New Roman" w:eastAsia="Times New Roman" w:hAnsi="Times New Roman" w:cs="Times New Roman"/>
-                <w:color w:val="000000"/>
-                <w:sz w:val="24"/>
-                <w:szCs w:val="24"/>
-                <w:lang w:eastAsia="id-ID"/>
-              </w:rPr>
-              <w:t>,70%</w:t>
+              <w:t>78,70%</w:t>
             </w:r>
           </w:p>
         </w:tc>
@@ -28831,7 +28819,25 @@
           <w:sz w:val="24"/>
           <w:szCs w:val="24"/>
         </w:rPr>
-        <w:t xml:space="preserve">Berdasarkan hasil regresi data panel metode  Random Effect Model (REM) dapat dilihat pada tabel  4.10, diketahui bahwa nilai koefisien variabel </w:t>
+        <w:t>Berdasarkan h</w:t>
+      </w:r>
+      <w:r>
+        <w:rPr>
+          <w:rFonts w:ascii="Times New Roman" w:hAnsi="Times New Roman" w:cs="Times New Roman"/>
+          <w:sz w:val="24"/>
+          <w:szCs w:val="24"/>
+        </w:rPr>
+        <w:t xml:space="preserve">asil regresi data panel metode </w:t>
+      </w:r>
+      <w:bookmarkStart w:id="0" w:name="_GoBack"/>
+      <w:bookmarkEnd w:id="0"/>
+      <w:r>
+        <w:rPr>
+          <w:rFonts w:ascii="Times New Roman" w:hAnsi="Times New Roman" w:cs="Times New Roman"/>
+          <w:sz w:val="24"/>
+          <w:szCs w:val="24"/>
+        </w:rPr>
+        <w:t xml:space="preserve">Random Effect Model (REM) dapat dilihat pada tabel  4.10, diketahui bahwa nilai koefisien variabel </w:t>
       </w:r>
       <w:r>
         <w:rPr>
@@ -28967,7 +28973,23 @@
           <w:sz w:val="24"/>
           <w:szCs w:val="24"/>
         </w:rPr>
-        <w:t xml:space="preserve">sebesar 4,6%.  hal ini berarti variabel X1 berpengaruh negatif terhadap variabel Y. selanjutnya berdasarkan prob&gt;|z|X1 adalah 0,000 &lt;  0,05, maka H0 ditolak dan H1 diterima yang artinya variabel X1 berpengaruh negatif dan signifikan terhadap variabel Y. </w:t>
+        <w:t>sebesar 4,6%.  hal ini berarti variabel X1 berpengaruh negatif terhadap variabel Y. selanjutnya be</w:t>
+      </w:r>
+      <w:r>
+        <w:rPr>
+          <w:rFonts w:ascii="Times New Roman" w:hAnsi="Times New Roman" w:cs="Times New Roman"/>
+          <w:sz w:val="24"/>
+          <w:szCs w:val="24"/>
+        </w:rPr>
+        <w:t>rdasarkan P</w:t>
+      </w:r>
+      <w:r>
+        <w:rPr>
+          <w:rFonts w:ascii="Times New Roman" w:hAnsi="Times New Roman" w:cs="Times New Roman"/>
+          <w:sz w:val="24"/>
+          <w:szCs w:val="24"/>
+        </w:rPr>
+        <w:t xml:space="preserve">rob&gt;|z|X1 adalah 0,000 &lt;  0,05, maka H0 ditolak dan H1 diterima yang artinya variabel X1 berpengaruh negatif dan signifikan terhadap variabel Y. </w:t>
       </w:r>
     </w:p>
     <w:p>
@@ -28996,7 +29018,15 @@
           <w:sz w:val="24"/>
           <w:szCs w:val="24"/>
         </w:rPr>
-        <w:t>Loan to Deposit Ratio (LDR)</w:t>
+        <w:t xml:space="preserve">Loan to Deposit Ratio </w:t>
+      </w:r>
+      <w:r>
+        <w:rPr>
+          <w:rFonts w:ascii="Times New Roman" w:hAnsi="Times New Roman" w:cs="Times New Roman"/>
+          <w:sz w:val="24"/>
+          <w:szCs w:val="24"/>
+        </w:rPr>
+        <w:t>(LDR)</w:t>
       </w:r>
       <w:r>
         <w:rPr>
@@ -29350,15 +29380,7 @@
           <w:sz w:val="24"/>
           <w:szCs w:val="24"/>
         </w:rPr>
-        <w:t xml:space="preserve">, </w:t>
-      </w:r>
-      <w:r>
-        <w:rPr>
-          <w:rFonts w:ascii="Times New Roman" w:hAnsi="Times New Roman" w:cs="Times New Roman"/>
-          <w:sz w:val="24"/>
-          <w:szCs w:val="24"/>
-        </w:rPr>
-        <w:t>(Rosandy &amp; Sha, 2022)</w:t>
+        <w:t>, (Rosandy &amp; Sha, 2022)</w:t>
       </w:r>
       <w:r>
         <w:rPr>
@@ -29383,15 +29405,7 @@
           <w:sz w:val="24"/>
           <w:szCs w:val="24"/>
         </w:rPr>
-        <w:t xml:space="preserve"> (LDR)</w:t>
-      </w:r>
-      <w:r>
-        <w:rPr>
-          <w:rFonts w:ascii="Times New Roman" w:hAnsi="Times New Roman" w:cs="Times New Roman"/>
-          <w:sz w:val="24"/>
-          <w:szCs w:val="24"/>
-        </w:rPr>
-        <w:t xml:space="preserve"> </w:t>
+        <w:t xml:space="preserve"> (LDR) </w:t>
       </w:r>
       <w:r>
         <w:rPr>
@@ -29739,7 +29753,7 @@
           <w:sz w:val="24"/>
           <w:szCs w:val="24"/>
         </w:rPr>
-        <w:t xml:space="preserve">asil regresi data panel metode  </w:t>
+        <w:t xml:space="preserve">asil regresi data panel metode </w:t>
       </w:r>
       <w:r>
         <w:rPr>
@@ -29838,7 +29852,15 @@
           <w:sz w:val="24"/>
           <w:szCs w:val="24"/>
         </w:rPr>
-        <w:t>elanjutnya berdasarkan nilai prob&gt;|z|</w:t>
+        <w:t>elanjutnya berdasarkan nilai P</w:t>
+      </w:r>
+      <w:r>
+        <w:rPr>
+          <w:rFonts w:ascii="Times New Roman" w:hAnsi="Times New Roman" w:cs="Times New Roman"/>
+          <w:sz w:val="24"/>
+          <w:szCs w:val="24"/>
+        </w:rPr>
+        <w:t>rob&gt;|z|</w:t>
       </w:r>
       <w:r>
         <w:rPr>
@@ -30092,15 +30114,7 @@
           <w:sz w:val="24"/>
           <w:szCs w:val="24"/>
         </w:rPr>
-        <w:t xml:space="preserve"> (NIM)</w:t>
-      </w:r>
-      <w:r>
-        <w:rPr>
-          <w:rFonts w:ascii="Times New Roman" w:hAnsi="Times New Roman" w:cs="Times New Roman"/>
-          <w:sz w:val="24"/>
-          <w:szCs w:val="24"/>
-        </w:rPr>
-        <w:t xml:space="preserve"> memiliki pengaruh negatif</w:t>
+        <w:t xml:space="preserve"> (NIM) memiliki pengaruh negatif</w:t>
       </w:r>
       <w:r>
         <w:rPr>
@@ -30471,8 +30485,772 @@
     </w:p>
     <w:p>
       <w:pPr>
+        <w:rPr>
+          <w:rFonts w:ascii="Times New Roman" w:hAnsi="Times New Roman" w:cs="Times New Roman"/>
+          <w:sz w:val="24"/>
+          <w:szCs w:val="24"/>
+          <w:lang w:eastAsia="id-ID"/>
+        </w:rPr>
+      </w:pPr>
+      <w:r>
+        <w:rPr>
+          <w:rFonts w:ascii="Times New Roman" w:hAnsi="Times New Roman" w:cs="Times New Roman"/>
+          <w:sz w:val="24"/>
+          <w:szCs w:val="24"/>
+          <w:lang w:eastAsia="id-ID"/>
+        </w:rPr>
+        <w:br w:type="page"/>
+      </w:r>
+    </w:p>
+    <w:p>
+      <w:pPr>
+        <w:spacing w:line="480" w:lineRule="auto"/>
+        <w:jc w:val="center"/>
+        <w:rPr>
+          <w:rFonts w:ascii="Times New Roman" w:hAnsi="Times New Roman" w:cs="Times New Roman"/>
+          <w:b/>
+          <w:sz w:val="24"/>
+          <w:szCs w:val="24"/>
+          <w:lang w:eastAsia="id-ID"/>
+        </w:rPr>
+      </w:pPr>
+      <w:r>
+        <w:rPr>
+          <w:rFonts w:ascii="Times New Roman" w:hAnsi="Times New Roman" w:cs="Times New Roman"/>
+          <w:b/>
+          <w:sz w:val="24"/>
+          <w:szCs w:val="24"/>
+          <w:lang w:eastAsia="id-ID"/>
+        </w:rPr>
+        <w:lastRenderedPageBreak/>
+        <w:t>BAB V</w:t>
+      </w:r>
+    </w:p>
+    <w:p>
+      <w:pPr>
+        <w:spacing w:line="480" w:lineRule="auto"/>
+        <w:jc w:val="center"/>
+        <w:rPr>
+          <w:rFonts w:ascii="Times New Roman" w:hAnsi="Times New Roman" w:cs="Times New Roman"/>
+          <w:b/>
+          <w:sz w:val="24"/>
+          <w:szCs w:val="24"/>
+          <w:lang w:eastAsia="id-ID"/>
+        </w:rPr>
+      </w:pPr>
+      <w:r>
+        <w:rPr>
+          <w:rFonts w:ascii="Times New Roman" w:hAnsi="Times New Roman" w:cs="Times New Roman"/>
+          <w:b/>
+          <w:sz w:val="24"/>
+          <w:szCs w:val="24"/>
+          <w:lang w:eastAsia="id-ID"/>
+        </w:rPr>
+        <w:t>KESIMPULAN DAN SARAN</w:t>
+      </w:r>
+    </w:p>
+    <w:p>
+      <w:pPr>
+        <w:spacing w:line="480" w:lineRule="auto"/>
+        <w:rPr>
+          <w:rFonts w:ascii="Times New Roman" w:hAnsi="Times New Roman" w:cs="Times New Roman"/>
+          <w:b/>
+          <w:sz w:val="24"/>
+          <w:szCs w:val="24"/>
+          <w:lang w:eastAsia="id-ID"/>
+        </w:rPr>
+      </w:pPr>
+      <w:r>
+        <w:rPr>
+          <w:rFonts w:ascii="Times New Roman" w:hAnsi="Times New Roman" w:cs="Times New Roman"/>
+          <w:b/>
+          <w:sz w:val="24"/>
+          <w:szCs w:val="24"/>
+          <w:lang w:eastAsia="id-ID"/>
+        </w:rPr>
+        <w:t>5.1</w:t>
+      </w:r>
+      <w:r>
+        <w:rPr>
+          <w:rFonts w:ascii="Times New Roman" w:hAnsi="Times New Roman" w:cs="Times New Roman"/>
+          <w:b/>
+          <w:sz w:val="24"/>
+          <w:szCs w:val="24"/>
+          <w:lang w:eastAsia="id-ID"/>
+        </w:rPr>
+        <w:tab/>
+        <w:t>Kesimpulan</w:t>
+      </w:r>
+    </w:p>
+    <w:p>
+      <w:pPr>
+        <w:spacing w:line="480" w:lineRule="auto"/>
+        <w:rPr>
+          <w:rFonts w:ascii="Times New Roman" w:hAnsi="Times New Roman" w:cs="Times New Roman"/>
+          <w:sz w:val="24"/>
+          <w:szCs w:val="24"/>
+          <w:lang w:eastAsia="id-ID"/>
+        </w:rPr>
+      </w:pPr>
+      <w:r>
+        <w:rPr>
+          <w:rFonts w:ascii="Times New Roman" w:hAnsi="Times New Roman" w:cs="Times New Roman"/>
+          <w:sz w:val="24"/>
+          <w:szCs w:val="24"/>
+          <w:lang w:eastAsia="id-ID"/>
+        </w:rPr>
+        <w:tab/>
+      </w:r>
+      <w:r>
+        <w:rPr>
+          <w:rFonts w:ascii="Times New Roman" w:hAnsi="Times New Roman" w:cs="Times New Roman"/>
+          <w:sz w:val="24"/>
+          <w:szCs w:val="24"/>
+          <w:lang w:eastAsia="id-ID"/>
+        </w:rPr>
+        <w:t>Berdasarkan hasil penelitian dan pembahasan yang telah dik</w:t>
+      </w:r>
+      <w:r>
+        <w:rPr>
+          <w:rFonts w:ascii="Times New Roman" w:hAnsi="Times New Roman" w:cs="Times New Roman"/>
+          <w:sz w:val="24"/>
+          <w:szCs w:val="24"/>
+          <w:lang w:eastAsia="id-ID"/>
+        </w:rPr>
+        <w:t>emukakan pada bagian sebelumnya, maka selanjutnya dapat diambil kesimpulan sebagai berikut :</w:t>
+      </w:r>
+      <w:r>
+        <w:rPr>
+          <w:rFonts w:ascii="Times New Roman" w:hAnsi="Times New Roman" w:cs="Times New Roman"/>
+          <w:sz w:val="24"/>
+          <w:szCs w:val="24"/>
+          <w:lang w:eastAsia="id-ID"/>
+        </w:rPr>
+        <w:t xml:space="preserve"> </w:t>
+      </w:r>
+    </w:p>
+    <w:p>
+      <w:pPr>
+        <w:pStyle w:val="ListParagraph"/>
+        <w:numPr>
+          <w:ilvl w:val="0"/>
+          <w:numId w:val="17"/>
+        </w:numPr>
         <w:spacing w:line="480" w:lineRule="auto"/>
         <w:jc w:val="both"/>
+        <w:rPr>
+          <w:rFonts w:ascii="Times New Roman" w:hAnsi="Times New Roman" w:cs="Times New Roman"/>
+          <w:sz w:val="24"/>
+          <w:szCs w:val="24"/>
+          <w:lang w:eastAsia="id-ID"/>
+        </w:rPr>
+      </w:pPr>
+      <w:r>
+        <w:rPr>
+          <w:rFonts w:ascii="Times New Roman" w:hAnsi="Times New Roman" w:cs="Times New Roman"/>
+          <w:sz w:val="24"/>
+          <w:szCs w:val="24"/>
+          <w:lang w:eastAsia="id-ID"/>
+        </w:rPr>
+        <w:t xml:space="preserve">Data </w:t>
+      </w:r>
+      <w:r>
+        <w:rPr>
+          <w:rFonts w:ascii="Times New Roman" w:hAnsi="Times New Roman" w:cs="Times New Roman"/>
+          <w:i/>
+          <w:sz w:val="24"/>
+          <w:szCs w:val="24"/>
+          <w:lang w:eastAsia="id-ID"/>
+        </w:rPr>
+        <w:t xml:space="preserve">Loan to Deposit Ratio </w:t>
+      </w:r>
+      <w:r>
+        <w:rPr>
+          <w:rFonts w:ascii="Times New Roman" w:hAnsi="Times New Roman" w:cs="Times New Roman"/>
+          <w:sz w:val="24"/>
+          <w:szCs w:val="24"/>
+          <w:lang w:eastAsia="id-ID"/>
+        </w:rPr>
+        <w:t>(LDR) pada perusahaan perbankan yang terdaftar di Bursa Efek Indonesia periode 2018 – 2022 dari tahun ke tahun m</w:t>
+      </w:r>
+      <w:r>
+        <w:rPr>
+          <w:rFonts w:ascii="Times New Roman" w:hAnsi="Times New Roman" w:cs="Times New Roman"/>
+          <w:sz w:val="24"/>
+          <w:szCs w:val="24"/>
+          <w:lang w:eastAsia="id-ID"/>
+        </w:rPr>
+        <w:t>engalami kenaikan dan penurunan. Kenaikan tertinggi dimiliki oleh perusahaan perban</w:t>
+      </w:r>
+      <w:r>
+        <w:rPr>
+          <w:rFonts w:ascii="Times New Roman" w:hAnsi="Times New Roman" w:cs="Times New Roman"/>
+          <w:sz w:val="24"/>
+          <w:szCs w:val="24"/>
+          <w:lang w:eastAsia="id-ID"/>
+        </w:rPr>
+        <w:t xml:space="preserve">kan dengan kode perusahaan BBYB, dengan hasil presentase sebesar </w:t>
+      </w:r>
+      <w:r>
+        <w:rPr>
+          <w:rFonts w:ascii="Times New Roman" w:hAnsi="Times New Roman" w:cs="Times New Roman"/>
+          <w:sz w:val="24"/>
+          <w:szCs w:val="24"/>
+          <w:lang w:eastAsia="id-ID"/>
+        </w:rPr>
+        <w:t>224,01%</w:t>
+      </w:r>
+      <w:r>
+        <w:rPr>
+          <w:rFonts w:ascii="Times New Roman" w:hAnsi="Times New Roman" w:cs="Times New Roman"/>
+          <w:sz w:val="24"/>
+          <w:szCs w:val="24"/>
+          <w:lang w:eastAsia="id-ID"/>
+        </w:rPr>
+        <w:t xml:space="preserve"> tercatat pada tahun 2021. Kemudian untuk penurunan terendah dimiliki </w:t>
+      </w:r>
+      <w:r>
+        <w:rPr>
+          <w:rFonts w:ascii="Times New Roman" w:hAnsi="Times New Roman" w:cs="Times New Roman"/>
+          <w:sz w:val="24"/>
+          <w:szCs w:val="24"/>
+          <w:lang w:eastAsia="id-ID"/>
+        </w:rPr>
+        <w:t xml:space="preserve">oleh perusahaan perbankan dengan kode perusahaan BACA, dengan hasil presentase sebesar </w:t>
+      </w:r>
+      <w:r>
+        <w:rPr>
+          <w:rFonts w:ascii="Times New Roman" w:hAnsi="Times New Roman" w:cs="Times New Roman"/>
+          <w:sz w:val="24"/>
+          <w:szCs w:val="24"/>
+          <w:lang w:eastAsia="id-ID"/>
+        </w:rPr>
+        <w:t>12,35%</w:t>
+      </w:r>
+      <w:r>
+        <w:rPr>
+          <w:rFonts w:ascii="Times New Roman" w:hAnsi="Times New Roman" w:cs="Times New Roman"/>
+          <w:sz w:val="24"/>
+          <w:szCs w:val="24"/>
+          <w:lang w:eastAsia="id-ID"/>
+        </w:rPr>
+        <w:t xml:space="preserve"> yang tercatat pada tahun 2021.</w:t>
+      </w:r>
+      <w:r>
+        <w:t xml:space="preserve"> </w:t>
+      </w:r>
+      <w:r>
+        <w:rPr>
+          <w:rFonts w:ascii="Times New Roman" w:hAnsi="Times New Roman" w:cs="Times New Roman"/>
+          <w:sz w:val="24"/>
+          <w:szCs w:val="24"/>
+        </w:rPr>
+        <w:t>Ha</w:t>
+      </w:r>
+      <w:r>
+        <w:rPr>
+          <w:rFonts w:ascii="Times New Roman" w:hAnsi="Times New Roman" w:cs="Times New Roman"/>
+          <w:sz w:val="24"/>
+          <w:szCs w:val="24"/>
+        </w:rPr>
+        <w:t>s</w:t>
+      </w:r>
+      <w:r>
+        <w:rPr>
+          <w:rFonts w:ascii="Times New Roman" w:hAnsi="Times New Roman" w:cs="Times New Roman"/>
+          <w:sz w:val="24"/>
+          <w:szCs w:val="24"/>
+        </w:rPr>
+        <w:t xml:space="preserve">il penelitian yang sudah </w:t>
+      </w:r>
+      <w:r>
+        <w:rPr>
+          <w:rFonts w:ascii="Times New Roman" w:hAnsi="Times New Roman" w:cs="Times New Roman"/>
+          <w:sz w:val="24"/>
+          <w:szCs w:val="24"/>
+        </w:rPr>
+        <w:t>di analisis menggunakan regresi data p</w:t>
+      </w:r>
+      <w:r>
+        <w:rPr>
+          <w:rFonts w:ascii="Times New Roman" w:hAnsi="Times New Roman" w:cs="Times New Roman"/>
+          <w:sz w:val="24"/>
+          <w:szCs w:val="24"/>
+        </w:rPr>
+        <w:t xml:space="preserve">anel menunjukan bahwa variabel </w:t>
+      </w:r>
+      <w:r>
+        <w:rPr>
+          <w:rFonts w:ascii="Times New Roman" w:hAnsi="Times New Roman" w:cs="Times New Roman"/>
+          <w:i/>
+          <w:sz w:val="24"/>
+          <w:szCs w:val="24"/>
+        </w:rPr>
+        <w:t>Loan to Deposit Ratio</w:t>
+      </w:r>
+      <w:r>
+        <w:rPr>
+          <w:rFonts w:ascii="Times New Roman" w:hAnsi="Times New Roman" w:cs="Times New Roman"/>
+          <w:sz w:val="24"/>
+          <w:szCs w:val="24"/>
+        </w:rPr>
+        <w:t xml:space="preserve"> (LDR) (X1) </w:t>
+      </w:r>
+      <w:r>
+        <w:rPr>
+          <w:rFonts w:ascii="Times New Roman" w:hAnsi="Times New Roman" w:cs="Times New Roman"/>
+          <w:sz w:val="24"/>
+          <w:szCs w:val="24"/>
+        </w:rPr>
+        <w:t>berpengaruh negatif dan signifikan</w:t>
+      </w:r>
+      <w:r>
+        <w:rPr>
+          <w:rFonts w:ascii="Times New Roman" w:hAnsi="Times New Roman" w:cs="Times New Roman"/>
+          <w:sz w:val="24"/>
+          <w:szCs w:val="24"/>
+        </w:rPr>
+        <w:t xml:space="preserve"> terhadap variabel </w:t>
+      </w:r>
+      <w:r>
+        <w:rPr>
+          <w:rFonts w:ascii="Times New Roman" w:hAnsi="Times New Roman" w:cs="Times New Roman"/>
+          <w:i/>
+          <w:sz w:val="24"/>
+          <w:szCs w:val="24"/>
+        </w:rPr>
+        <w:t>Return on Asset</w:t>
+      </w:r>
+      <w:r>
+        <w:rPr>
+          <w:rFonts w:ascii="Times New Roman" w:hAnsi="Times New Roman" w:cs="Times New Roman"/>
+          <w:sz w:val="24"/>
+          <w:szCs w:val="24"/>
+        </w:rPr>
+        <w:t xml:space="preserve"> (ROA) (Y)</w:t>
+      </w:r>
+      <w:r>
+        <w:rPr>
+          <w:rFonts w:ascii="Times New Roman" w:hAnsi="Times New Roman" w:cs="Times New Roman"/>
+          <w:sz w:val="24"/>
+          <w:szCs w:val="24"/>
+        </w:rPr>
+        <w:t>.</w:t>
+      </w:r>
+    </w:p>
+    <w:p>
+      <w:pPr>
+        <w:pStyle w:val="ListParagraph"/>
+        <w:numPr>
+          <w:ilvl w:val="0"/>
+          <w:numId w:val="17"/>
+        </w:numPr>
+        <w:spacing w:line="480" w:lineRule="auto"/>
+        <w:jc w:val="both"/>
+        <w:rPr>
+          <w:rFonts w:ascii="Times New Roman" w:hAnsi="Times New Roman" w:cs="Times New Roman"/>
+          <w:sz w:val="24"/>
+          <w:szCs w:val="24"/>
+          <w:lang w:eastAsia="id-ID"/>
+        </w:rPr>
+      </w:pPr>
+      <w:r>
+        <w:rPr>
+          <w:rFonts w:ascii="Times New Roman" w:hAnsi="Times New Roman" w:cs="Times New Roman"/>
+          <w:sz w:val="24"/>
+          <w:szCs w:val="24"/>
+          <w:lang w:eastAsia="id-ID"/>
+        </w:rPr>
+        <w:t xml:space="preserve">Data </w:t>
+      </w:r>
+      <w:r>
+        <w:rPr>
+          <w:rFonts w:ascii="Times New Roman" w:hAnsi="Times New Roman" w:cs="Times New Roman"/>
+          <w:i/>
+          <w:sz w:val="24"/>
+          <w:szCs w:val="24"/>
+          <w:lang w:eastAsia="id-ID"/>
+        </w:rPr>
+        <w:t xml:space="preserve">Net Interest Margin </w:t>
+      </w:r>
+      <w:r>
+        <w:rPr>
+          <w:rFonts w:ascii="Times New Roman" w:hAnsi="Times New Roman" w:cs="Times New Roman"/>
+          <w:sz w:val="24"/>
+          <w:szCs w:val="24"/>
+          <w:lang w:eastAsia="id-ID"/>
+        </w:rPr>
+        <w:t xml:space="preserve">(NIM) </w:t>
+      </w:r>
+      <w:r>
+        <w:rPr>
+          <w:rFonts w:ascii="Times New Roman" w:hAnsi="Times New Roman" w:cs="Times New Roman"/>
+          <w:sz w:val="24"/>
+          <w:szCs w:val="24"/>
+          <w:lang w:eastAsia="id-ID"/>
+        </w:rPr>
+        <w:t xml:space="preserve">pada perusahaan perbankan yang terdaftar di Bursa Efek Indonesia periode 2018 – 2022 dari tahun ke tahun mengalami kenaikan dan penurunan. Kenaikan tertinggi dimiliki oleh perusahaan perbankan dengan kode perusahaan BBYB, dengan hasil presentase sebesar </w:t>
+      </w:r>
+      <w:r>
+        <w:rPr>
+          <w:rFonts w:ascii="Times New Roman" w:hAnsi="Times New Roman" w:cs="Times New Roman"/>
+          <w:sz w:val="24"/>
+          <w:szCs w:val="24"/>
+          <w:lang w:eastAsia="id-ID"/>
+        </w:rPr>
+        <w:t>13,83%</w:t>
+      </w:r>
+      <w:r>
+        <w:rPr>
+          <w:rFonts w:ascii="Times New Roman" w:hAnsi="Times New Roman" w:cs="Times New Roman"/>
+          <w:sz w:val="24"/>
+          <w:szCs w:val="24"/>
+          <w:lang w:eastAsia="id-ID"/>
+        </w:rPr>
+        <w:t xml:space="preserve"> </w:t>
+      </w:r>
+      <w:r>
+        <w:rPr>
+          <w:rFonts w:ascii="Times New Roman" w:hAnsi="Times New Roman" w:cs="Times New Roman"/>
+          <w:sz w:val="24"/>
+          <w:szCs w:val="24"/>
+          <w:lang w:eastAsia="id-ID"/>
+        </w:rPr>
+        <w:t>tercatat pada tahun 202</w:t>
+      </w:r>
+      <w:r>
+        <w:rPr>
+          <w:rFonts w:ascii="Times New Roman" w:hAnsi="Times New Roman" w:cs="Times New Roman"/>
+          <w:sz w:val="24"/>
+          <w:szCs w:val="24"/>
+          <w:lang w:eastAsia="id-ID"/>
+        </w:rPr>
+        <w:t>2</w:t>
+      </w:r>
+      <w:r>
+        <w:rPr>
+          <w:rFonts w:ascii="Times New Roman" w:hAnsi="Times New Roman" w:cs="Times New Roman"/>
+          <w:sz w:val="24"/>
+          <w:szCs w:val="24"/>
+          <w:lang w:eastAsia="id-ID"/>
+        </w:rPr>
+        <w:t xml:space="preserve">. Kemudian untuk </w:t>
+      </w:r>
+      <w:r>
+        <w:rPr>
+          <w:rFonts w:ascii="Times New Roman" w:hAnsi="Times New Roman" w:cs="Times New Roman"/>
+          <w:sz w:val="24"/>
+          <w:szCs w:val="24"/>
+          <w:lang w:eastAsia="id-ID"/>
+        </w:rPr>
+        <w:lastRenderedPageBreak/>
+        <w:t xml:space="preserve">penurunan terendah dimiliki oleh perusahaan perbankan dengan kode perusahaan BACA, dengan hasil presentase sebesar </w:t>
+      </w:r>
+      <w:r>
+        <w:rPr>
+          <w:rFonts w:ascii="Times New Roman" w:hAnsi="Times New Roman" w:cs="Times New Roman"/>
+          <w:sz w:val="24"/>
+          <w:szCs w:val="24"/>
+          <w:lang w:eastAsia="id-ID"/>
+        </w:rPr>
+        <w:t>-3,52%</w:t>
+      </w:r>
+      <w:r>
+        <w:rPr>
+          <w:rFonts w:ascii="Times New Roman" w:hAnsi="Times New Roman" w:cs="Times New Roman"/>
+          <w:sz w:val="24"/>
+          <w:szCs w:val="24"/>
+          <w:lang w:eastAsia="id-ID"/>
+        </w:rPr>
+        <w:t xml:space="preserve"> </w:t>
+      </w:r>
+      <w:r>
+        <w:rPr>
+          <w:rFonts w:ascii="Times New Roman" w:hAnsi="Times New Roman" w:cs="Times New Roman"/>
+          <w:sz w:val="24"/>
+          <w:szCs w:val="24"/>
+          <w:lang w:eastAsia="id-ID"/>
+        </w:rPr>
+        <w:t>yang tercatat pada tahun 2021.</w:t>
+      </w:r>
+      <w:r>
+        <w:rPr>
+          <w:rFonts w:ascii="Times New Roman" w:hAnsi="Times New Roman" w:cs="Times New Roman"/>
+          <w:sz w:val="24"/>
+          <w:szCs w:val="24"/>
+          <w:lang w:eastAsia="id-ID"/>
+        </w:rPr>
+        <w:t xml:space="preserve"> </w:t>
+      </w:r>
+      <w:r>
+        <w:rPr>
+          <w:rFonts w:ascii="Times New Roman" w:hAnsi="Times New Roman" w:cs="Times New Roman"/>
+          <w:sz w:val="24"/>
+          <w:szCs w:val="24"/>
+        </w:rPr>
+        <w:t>Hasil penelitian yang sudah di analisis menggunakan regresi data panel menunjukan bahwa variabel</w:t>
+      </w:r>
+      <w:r>
+        <w:rPr>
+          <w:rFonts w:ascii="Times New Roman" w:hAnsi="Times New Roman" w:cs="Times New Roman"/>
+          <w:sz w:val="24"/>
+          <w:szCs w:val="24"/>
+        </w:rPr>
+        <w:t xml:space="preserve"> </w:t>
+      </w:r>
+      <w:r>
+        <w:rPr>
+          <w:rFonts w:ascii="Times New Roman" w:hAnsi="Times New Roman" w:cs="Times New Roman"/>
+          <w:i/>
+          <w:sz w:val="24"/>
+          <w:szCs w:val="24"/>
+          <w:lang w:eastAsia="id-ID"/>
+        </w:rPr>
+        <w:t xml:space="preserve">Net Interest Margin </w:t>
+      </w:r>
+      <w:r>
+        <w:rPr>
+          <w:rFonts w:ascii="Times New Roman" w:hAnsi="Times New Roman" w:cs="Times New Roman"/>
+          <w:sz w:val="24"/>
+          <w:szCs w:val="24"/>
+          <w:lang w:eastAsia="id-ID"/>
+        </w:rPr>
+        <w:t>(NIM) (X2)</w:t>
+      </w:r>
+      <w:r>
+        <w:rPr>
+          <w:rFonts w:ascii="Times New Roman" w:hAnsi="Times New Roman" w:cs="Times New Roman"/>
+          <w:sz w:val="24"/>
+          <w:szCs w:val="24"/>
+        </w:rPr>
+        <w:t xml:space="preserve"> </w:t>
+      </w:r>
+      <w:r>
+        <w:rPr>
+          <w:rFonts w:ascii="Times New Roman" w:hAnsi="Times New Roman" w:cs="Times New Roman"/>
+          <w:sz w:val="24"/>
+          <w:szCs w:val="24"/>
+        </w:rPr>
+        <w:t>berpengaruh positif</w:t>
+      </w:r>
+      <w:r>
+        <w:rPr>
+          <w:rFonts w:ascii="Times New Roman" w:hAnsi="Times New Roman" w:cs="Times New Roman"/>
+          <w:sz w:val="24"/>
+          <w:szCs w:val="24"/>
+        </w:rPr>
+        <w:t xml:space="preserve"> dan signifikan terhadap variabel </w:t>
+      </w:r>
+      <w:r>
+        <w:rPr>
+          <w:rFonts w:ascii="Times New Roman" w:hAnsi="Times New Roman" w:cs="Times New Roman"/>
+          <w:i/>
+          <w:sz w:val="24"/>
+          <w:szCs w:val="24"/>
+        </w:rPr>
+        <w:t>Return on Asset</w:t>
+      </w:r>
+      <w:r>
+        <w:rPr>
+          <w:rFonts w:ascii="Times New Roman" w:hAnsi="Times New Roman" w:cs="Times New Roman"/>
+          <w:sz w:val="24"/>
+          <w:szCs w:val="24"/>
+        </w:rPr>
+        <w:t xml:space="preserve"> (ROA) (Y).</w:t>
+      </w:r>
+    </w:p>
+    <w:p>
+      <w:pPr>
+        <w:pStyle w:val="ListParagraph"/>
+        <w:numPr>
+          <w:ilvl w:val="0"/>
+          <w:numId w:val="17"/>
+        </w:numPr>
+        <w:spacing w:line="480" w:lineRule="auto"/>
+        <w:rPr>
+          <w:rFonts w:ascii="Times New Roman" w:hAnsi="Times New Roman" w:cs="Times New Roman"/>
+          <w:sz w:val="24"/>
+          <w:szCs w:val="24"/>
+          <w:lang w:eastAsia="id-ID"/>
+        </w:rPr>
+      </w:pPr>
+      <w:r>
+        <w:rPr>
+          <w:rFonts w:ascii="Times New Roman" w:hAnsi="Times New Roman" w:cs="Times New Roman"/>
+          <w:sz w:val="24"/>
+          <w:szCs w:val="24"/>
+          <w:lang w:eastAsia="id-ID"/>
+        </w:rPr>
+        <w:t xml:space="preserve">Data </w:t>
+      </w:r>
+      <w:r>
+        <w:rPr>
+          <w:rFonts w:ascii="Times New Roman" w:hAnsi="Times New Roman" w:cs="Times New Roman"/>
+          <w:i/>
+          <w:sz w:val="24"/>
+          <w:szCs w:val="24"/>
+          <w:lang w:eastAsia="id-ID"/>
+        </w:rPr>
+        <w:t xml:space="preserve">Return on Asset </w:t>
+      </w:r>
+      <w:r>
+        <w:rPr>
+          <w:rFonts w:ascii="Times New Roman" w:hAnsi="Times New Roman" w:cs="Times New Roman"/>
+          <w:sz w:val="24"/>
+          <w:szCs w:val="24"/>
+          <w:lang w:eastAsia="id-ID"/>
+        </w:rPr>
+        <w:t xml:space="preserve">(ROA) </w:t>
+      </w:r>
+      <w:r>
+        <w:rPr>
+          <w:rFonts w:ascii="Times New Roman" w:hAnsi="Times New Roman" w:cs="Times New Roman"/>
+          <w:sz w:val="24"/>
+          <w:szCs w:val="24"/>
+          <w:lang w:eastAsia="id-ID"/>
+        </w:rPr>
+        <w:t xml:space="preserve"> pada perusahaan perbankan yang terdaftar di Bursa Efek Indonesia periode 2018 – 2022 dari tahun ke tahun mengalami kenaikan dan penurunan. Kenaikan tertinggi dimiliki oleh perusahaan perban</w:t>
+      </w:r>
+      <w:r>
+        <w:rPr>
+          <w:rFonts w:ascii="Times New Roman" w:hAnsi="Times New Roman" w:cs="Times New Roman"/>
+          <w:sz w:val="24"/>
+          <w:szCs w:val="24"/>
+          <w:lang w:eastAsia="id-ID"/>
+        </w:rPr>
+        <w:t>kan dengan kode perusahaan MEGA</w:t>
+      </w:r>
+      <w:r>
+        <w:rPr>
+          <w:rFonts w:ascii="Times New Roman" w:hAnsi="Times New Roman" w:cs="Times New Roman"/>
+          <w:sz w:val="24"/>
+          <w:szCs w:val="24"/>
+          <w:lang w:eastAsia="id-ID"/>
+        </w:rPr>
+        <w:t xml:space="preserve">, dengan hasil presentase sebesar </w:t>
+      </w:r>
+      <w:r>
+        <w:rPr>
+          <w:rFonts w:ascii="Times New Roman" w:hAnsi="Times New Roman" w:cs="Times New Roman"/>
+          <w:sz w:val="24"/>
+          <w:szCs w:val="24"/>
+          <w:lang w:eastAsia="id-ID"/>
+        </w:rPr>
+        <w:t>4,22</w:t>
+      </w:r>
+      <w:r>
+        <w:rPr>
+          <w:rFonts w:ascii="Times New Roman" w:hAnsi="Times New Roman" w:cs="Times New Roman"/>
+          <w:sz w:val="24"/>
+          <w:szCs w:val="24"/>
+          <w:lang w:eastAsia="id-ID"/>
+        </w:rPr>
+        <w:t>%</w:t>
+      </w:r>
+      <w:r>
+        <w:rPr>
+          <w:rFonts w:ascii="Times New Roman" w:hAnsi="Times New Roman" w:cs="Times New Roman"/>
+          <w:sz w:val="24"/>
+          <w:szCs w:val="24"/>
+          <w:lang w:eastAsia="id-ID"/>
+        </w:rPr>
+        <w:t xml:space="preserve"> </w:t>
+      </w:r>
+      <w:r>
+        <w:rPr>
+          <w:rFonts w:ascii="Times New Roman" w:hAnsi="Times New Roman" w:cs="Times New Roman"/>
+          <w:sz w:val="24"/>
+          <w:szCs w:val="24"/>
+          <w:lang w:eastAsia="id-ID"/>
+        </w:rPr>
+        <w:t>tercatat pada tahun 202</w:t>
+      </w:r>
+      <w:r>
+        <w:rPr>
+          <w:rFonts w:ascii="Times New Roman" w:hAnsi="Times New Roman" w:cs="Times New Roman"/>
+          <w:sz w:val="24"/>
+          <w:szCs w:val="24"/>
+          <w:lang w:eastAsia="id-ID"/>
+        </w:rPr>
+        <w:t>1</w:t>
+      </w:r>
+      <w:r>
+        <w:rPr>
+          <w:rFonts w:ascii="Times New Roman" w:hAnsi="Times New Roman" w:cs="Times New Roman"/>
+          <w:sz w:val="24"/>
+          <w:szCs w:val="24"/>
+          <w:lang w:eastAsia="id-ID"/>
+        </w:rPr>
+        <w:t xml:space="preserve">. Kemudian untuk penurunan terendah dimiliki oleh perusahaan perbankan dengan kode perusahaan </w:t>
+      </w:r>
+      <w:r>
+        <w:rPr>
+          <w:rFonts w:ascii="Times New Roman" w:hAnsi="Times New Roman" w:cs="Times New Roman"/>
+          <w:sz w:val="24"/>
+          <w:szCs w:val="24"/>
+          <w:lang w:eastAsia="id-ID"/>
+        </w:rPr>
+        <w:t>AGRO</w:t>
+      </w:r>
+      <w:r>
+        <w:rPr>
+          <w:rFonts w:ascii="Times New Roman" w:hAnsi="Times New Roman" w:cs="Times New Roman"/>
+          <w:sz w:val="24"/>
+          <w:szCs w:val="24"/>
+          <w:lang w:eastAsia="id-ID"/>
+        </w:rPr>
+        <w:t xml:space="preserve">, dengan hasil presentase sebesar </w:t>
+      </w:r>
+      <w:r>
+        <w:rPr>
+          <w:rFonts w:ascii="Times New Roman" w:hAnsi="Times New Roman" w:cs="Times New Roman"/>
+          <w:sz w:val="24"/>
+          <w:szCs w:val="24"/>
+          <w:lang w:eastAsia="id-ID"/>
+        </w:rPr>
+        <w:t>-14,75</w:t>
+      </w:r>
+      <w:r>
+        <w:rPr>
+          <w:rFonts w:ascii="Times New Roman" w:hAnsi="Times New Roman" w:cs="Times New Roman"/>
+          <w:sz w:val="24"/>
+          <w:szCs w:val="24"/>
+          <w:lang w:eastAsia="id-ID"/>
+        </w:rPr>
+        <w:t>%</w:t>
+      </w:r>
+      <w:r>
+        <w:rPr>
+          <w:rFonts w:ascii="Times New Roman" w:hAnsi="Times New Roman" w:cs="Times New Roman"/>
+          <w:sz w:val="24"/>
+          <w:szCs w:val="24"/>
+          <w:lang w:eastAsia="id-ID"/>
+        </w:rPr>
+        <w:t xml:space="preserve"> </w:t>
+      </w:r>
+      <w:r>
+        <w:rPr>
+          <w:rFonts w:ascii="Times New Roman" w:hAnsi="Times New Roman" w:cs="Times New Roman"/>
+          <w:sz w:val="24"/>
+          <w:szCs w:val="24"/>
+          <w:lang w:eastAsia="id-ID"/>
+        </w:rPr>
+        <w:t>yang tercatat pada tahun 2021</w:t>
+      </w:r>
+      <w:r>
+        <w:rPr>
+          <w:rFonts w:ascii="Times New Roman" w:hAnsi="Times New Roman" w:cs="Times New Roman"/>
+          <w:sz w:val="24"/>
+          <w:szCs w:val="24"/>
+          <w:lang w:eastAsia="id-ID"/>
+        </w:rPr>
+        <w:t>.</w:t>
+      </w:r>
+    </w:p>
+    <w:p>
+      <w:pPr>
+        <w:pStyle w:val="ListParagraph"/>
+        <w:spacing w:line="480" w:lineRule="auto"/>
         <w:rPr>
           <w:rFonts w:ascii="Times New Roman" w:hAnsi="Times New Roman" w:cs="Times New Roman"/>
           <w:sz w:val="24"/>
@@ -30989,7 +31767,7 @@
   <w:abstractNum w:abstractNumId="5">
     <w:nsid w:val="2DE67E83"/>
     <w:multiLevelType w:val="hybridMultilevel"/>
-    <w:tmpl w:val="CC12575A"/>
+    <w:tmpl w:val="ED5C5FDA"/>
     <w:lvl w:ilvl="0" w:tplc="0421000F">
       <w:start w:val="1"/>
       <w:numFmt w:val="decimal"/>
@@ -31869,6 +32647,95 @@
     </w:lvl>
   </w:abstractNum>
   <w:abstractNum w:abstractNumId="14">
+    <w:nsid w:val="639C2455"/>
+    <w:multiLevelType w:val="hybridMultilevel"/>
+    <w:tmpl w:val="FA202FE6"/>
+    <w:lvl w:ilvl="0" w:tplc="8064E1CA">
+      <w:start w:val="1"/>
+      <w:numFmt w:val="decimal"/>
+      <w:lvlText w:val="%1."/>
+      <w:lvlJc w:val="left"/>
+      <w:pPr>
+        <w:ind w:left="720" w:hanging="360"/>
+      </w:pPr>
+      <w:rPr>
+        <w:rFonts w:hint="default"/>
+      </w:rPr>
+    </w:lvl>
+    <w:lvl w:ilvl="1" w:tplc="04210019" w:tentative="1">
+      <w:start w:val="1"/>
+      <w:numFmt w:val="lowerLetter"/>
+      <w:lvlText w:val="%2."/>
+      <w:lvlJc w:val="left"/>
+      <w:pPr>
+        <w:ind w:left="1440" w:hanging="360"/>
+      </w:pPr>
+    </w:lvl>
+    <w:lvl w:ilvl="2" w:tplc="0421001B" w:tentative="1">
+      <w:start w:val="1"/>
+      <w:numFmt w:val="lowerRoman"/>
+      <w:lvlText w:val="%3."/>
+      <w:lvlJc w:val="right"/>
+      <w:pPr>
+        <w:ind w:left="2160" w:hanging="180"/>
+      </w:pPr>
+    </w:lvl>
+    <w:lvl w:ilvl="3" w:tplc="0421000F" w:tentative="1">
+      <w:start w:val="1"/>
+      <w:numFmt w:val="decimal"/>
+      <w:lvlText w:val="%4."/>
+      <w:lvlJc w:val="left"/>
+      <w:pPr>
+        <w:ind w:left="2880" w:hanging="360"/>
+      </w:pPr>
+    </w:lvl>
+    <w:lvl w:ilvl="4" w:tplc="04210019" w:tentative="1">
+      <w:start w:val="1"/>
+      <w:numFmt w:val="lowerLetter"/>
+      <w:lvlText w:val="%5."/>
+      <w:lvlJc w:val="left"/>
+      <w:pPr>
+        <w:ind w:left="3600" w:hanging="360"/>
+      </w:pPr>
+    </w:lvl>
+    <w:lvl w:ilvl="5" w:tplc="0421001B" w:tentative="1">
+      <w:start w:val="1"/>
+      <w:numFmt w:val="lowerRoman"/>
+      <w:lvlText w:val="%6."/>
+      <w:lvlJc w:val="right"/>
+      <w:pPr>
+        <w:ind w:left="4320" w:hanging="180"/>
+      </w:pPr>
+    </w:lvl>
+    <w:lvl w:ilvl="6" w:tplc="0421000F" w:tentative="1">
+      <w:start w:val="1"/>
+      <w:numFmt w:val="decimal"/>
+      <w:lvlText w:val="%7."/>
+      <w:lvlJc w:val="left"/>
+      <w:pPr>
+        <w:ind w:left="5040" w:hanging="360"/>
+      </w:pPr>
+    </w:lvl>
+    <w:lvl w:ilvl="7" w:tplc="04210019" w:tentative="1">
+      <w:start w:val="1"/>
+      <w:numFmt w:val="lowerLetter"/>
+      <w:lvlText w:val="%8."/>
+      <w:lvlJc w:val="left"/>
+      <w:pPr>
+        <w:ind w:left="5760" w:hanging="360"/>
+      </w:pPr>
+    </w:lvl>
+    <w:lvl w:ilvl="8" w:tplc="0421001B" w:tentative="1">
+      <w:start w:val="1"/>
+      <w:numFmt w:val="lowerRoman"/>
+      <w:lvlText w:val="%9."/>
+      <w:lvlJc w:val="right"/>
+      <w:pPr>
+        <w:ind w:left="6480" w:hanging="180"/>
+      </w:pPr>
+    </w:lvl>
+  </w:abstractNum>
+  <w:abstractNum w:abstractNumId="15">
     <w:nsid w:val="72185768"/>
     <w:multiLevelType w:val="hybridMultilevel"/>
     <w:tmpl w:val="F10CDF5A"/>
@@ -31954,7 +32821,7 @@
       </w:pPr>
     </w:lvl>
   </w:abstractNum>
-  <w:abstractNum w:abstractNumId="15">
+  <w:abstractNum w:abstractNumId="16">
     <w:nsid w:val="7448392D"/>
     <w:multiLevelType w:val="multilevel"/>
     <w:tmpl w:val="6D829CCA"/>
@@ -32077,7 +32944,7 @@
     <w:abstractNumId w:val="6"/>
   </w:num>
   <w:num w:numId="4">
-    <w:abstractNumId w:val="15"/>
+    <w:abstractNumId w:val="16"/>
   </w:num>
   <w:num w:numId="5">
     <w:abstractNumId w:val="12"/>
@@ -32092,7 +32959,7 @@
     <w:abstractNumId w:val="7"/>
   </w:num>
   <w:num w:numId="9">
-    <w:abstractNumId w:val="14"/>
+    <w:abstractNumId w:val="15"/>
   </w:num>
   <w:num w:numId="10">
     <w:abstractNumId w:val="4"/>
@@ -32114,6 +32981,9 @@
   </w:num>
   <w:num w:numId="16">
     <w:abstractNumId w:val="3"/>
+  </w:num>
+  <w:num w:numId="17">
+    <w:abstractNumId w:val="14"/>
   </w:num>
 </w:numbering>
 </file>
@@ -32972,7 +33842,7 @@
 </file>
 
 <file path=customXml/itemProps1.xml><?xml version="1.0" encoding="utf-8"?>
-<ds:datastoreItem xmlns:ds="http://schemas.openxmlformats.org/officeDocument/2006/customXml" ds:itemID="{BC47CF72-81EA-4886-8D22-3E8AB76EB5E6}">
+<ds:datastoreItem xmlns:ds="http://schemas.openxmlformats.org/officeDocument/2006/customXml" ds:itemID="{37827EC9-C075-41B8-95A3-6BBC9C831A23}">
   <ds:schemaRefs>
     <ds:schemaRef ds:uri="http://schemas.openxmlformats.org/officeDocument/2006/bibliography"/>
   </ds:schemaRefs>

</xml_diff>